<commit_message>
Safe 3rd party log in
</commit_message>
<xml_diff>
--- a/doc/3rd Party Interfacing.docx
+++ b/doc/3rd Party Interfacing.docx
@@ -1981,7 +1981,19 @@
         <w:rPr>
           <w:lang w:val="en-US"/>
         </w:rPr>
-        <w:t>])/encodeURIComponent([return</w:t>
+        <w:t>])/</w:t>
+      </w:r>
+      <w:r>
+        <w:rPr>
+          <w:lang w:val="en-US"/>
+        </w:rPr>
+        <w:t>[challenge]/</w:t>
+      </w:r>
+      <w:r>
+        <w:rPr>
+          <w:lang w:val="en-US"/>
+        </w:rPr>
+        <w:t>encodeURIComponent([return</w:t>
       </w:r>
       <w:r>
         <w:rPr>
@@ -1993,206 +2005,13 @@
         <w:rPr>
           <w:lang w:val="en-US"/>
         </w:rPr>
-        <w:t xml:space="preserve">.  You should still use https URL, the user will log in to </w:t>
-      </w:r>
-      <w:proofErr w:type="spellStart"/>
-      <w:r>
-        <w:rPr>
-          <w:lang w:val="en-US"/>
-        </w:rPr>
-        <w:t>Whigi</w:t>
-      </w:r>
-      <w:proofErr w:type="spellEnd"/>
-      <w:r>
-        <w:rPr>
-          <w:lang w:val="en-US"/>
-        </w:rPr>
-        <w:t xml:space="preserve">, then your </w:t>
-      </w:r>
-      <w:proofErr w:type="spellStart"/>
-      <w:r>
-        <w:rPr>
-          <w:lang w:val="en-US"/>
-        </w:rPr>
-        <w:t>return_url</w:t>
-      </w:r>
-      <w:proofErr w:type="spellEnd"/>
-      <w:r>
-        <w:rPr>
-          <w:lang w:val="en-US"/>
-        </w:rPr>
-        <w:t xml:space="preserve"> will be browsed with additional query parameters than those you might have supplied: “user”, the id of the user that has logged in, and “response”, the decrypted data of keys/</w:t>
-      </w:r>
-      <w:proofErr w:type="spellStart"/>
-      <w:r>
-        <w:rPr>
-          <w:lang w:val="en-US"/>
-        </w:rPr>
-        <w:t>auth</w:t>
-      </w:r>
-      <w:proofErr w:type="spellEnd"/>
-      <w:r>
-        <w:rPr>
-          <w:lang w:val="en-US"/>
-        </w:rPr>
-        <w:t>/[</w:t>
-      </w:r>
-      <w:proofErr w:type="spellStart"/>
-      <w:r>
-        <w:rPr>
-          <w:lang w:val="en-US"/>
-        </w:rPr>
-        <w:t>your_id</w:t>
-      </w:r>
-      <w:proofErr w:type="spellEnd"/>
-      <w:r>
-        <w:rPr>
-          <w:lang w:val="en-US"/>
-        </w:rPr>
-        <w:t>] according to this user. This can thus be null if the user does not have an account at your side. To authenticate the user, decrypt the data from your vaults, and look for a match.</w:t>
-      </w:r>
-    </w:p>
-    <w:p>
-      <w:pPr>
-        <w:rPr>
-          <w:lang w:val="en-US"/>
-        </w:rPr>
-      </w:pPr>
-    </w:p>
-    <w:p>
-      <w:pPr>
-        <w:pStyle w:val="Titre2"/>
-        <w:rPr>
-          <w:lang w:val="en-US"/>
-        </w:rPr>
-      </w:pPr>
-      <w:r>
-        <w:rPr>
-          <w:lang w:val="en-US"/>
-        </w:rPr>
-        <w:t>Request for grant</w:t>
-      </w:r>
-    </w:p>
-    <w:p>
-      <w:pPr>
-        <w:rPr>
-          <w:lang w:val="en-US"/>
-        </w:rPr>
-      </w:pPr>
-      <w:r>
-        <w:rPr>
-          <w:lang w:val="en-US"/>
-        </w:rPr>
-        <w:t>You need a user’s data, such as his address for sending him his goods, but you do not have it because you use Whigi? No troubles, just make him browse to https:/</w:t>
-      </w:r>
-      <w:proofErr w:type="gramStart"/>
-      <w:r>
-        <w:rPr>
-          <w:lang w:val="en-US"/>
-        </w:rPr>
-        <w:t>/[</w:t>
-      </w:r>
-      <w:proofErr w:type="gramEnd"/>
-      <w:r>
-        <w:rPr>
-          <w:lang w:val="en-US"/>
-        </w:rPr>
-        <w:t>whigi]</w:t>
-      </w:r>
-      <w:r>
-        <w:rPr>
-          <w:lang w:val="en-US"/>
-        </w:rPr>
-        <w:t>/g</w:t>
-      </w:r>
-      <w:r>
-        <w:rPr>
-          <w:lang w:val="en-US"/>
-        </w:rPr>
-        <w:t>rant/encodeURIComponent([your_id</w:t>
-      </w:r>
-      <w:r>
-        <w:rPr>
-          <w:lang w:val="en-US"/>
-        </w:rPr>
-        <w:t>])/encodeURIComponent([//-separated-list-of-data])/</w:t>
-      </w:r>
-      <w:r>
-        <w:rPr>
-          <w:lang w:val="en-US"/>
-        </w:rPr>
-        <w:t>encodeURIComponent([return_url</w:t>
-      </w:r>
-      <w:r>
-        <w:rPr>
-          <w:lang w:val="en-US"/>
-        </w:rPr>
-        <w:t>_</w:t>
-      </w:r>
-      <w:r>
-        <w:rPr>
-          <w:lang w:val="en-US"/>
-        </w:rPr>
-        <w:t>ok])/encodeURIComponent([return_url</w:t>
-      </w:r>
-      <w:r>
-        <w:rPr>
-          <w:lang w:val="en-US"/>
-        </w:rPr>
-        <w:t>_deny])/expire-epoch</w:t>
-      </w:r>
-      <w:r>
-        <w:rPr>
-          <w:lang w:val="en-US"/>
-        </w:rPr>
-        <w:t xml:space="preserve">. You should browse the publicly available list of data maintained by Whigi admins to see where the data you want is located. </w:t>
-      </w:r>
-      <w:r>
-        <w:rPr>
-          <w:lang w:val="en-US"/>
-        </w:rPr>
-        <w:t xml:space="preserve">The </w:t>
-      </w:r>
-      <w:proofErr w:type="spellStart"/>
-      <w:r>
-        <w:rPr>
-          <w:lang w:val="en-US"/>
-        </w:rPr>
-        <w:t>expire_epoch</w:t>
-      </w:r>
-      <w:proofErr w:type="spellEnd"/>
-      <w:r>
-        <w:rPr>
-          <w:lang w:val="en-US"/>
-        </w:rPr>
-        <w:t xml:space="preserve"> parameter is a number representing until when you will need this data. Setting it low will usually provide the user more confidence.</w:t>
-      </w:r>
-      <w:r>
-        <w:rPr>
-          <w:lang w:val="en-US"/>
-        </w:rPr>
-        <w:t xml:space="preserve"> If you require some fields that are standardized ones by </w:t>
-      </w:r>
-      <w:proofErr w:type="spellStart"/>
-      <w:r>
-        <w:rPr>
-          <w:lang w:val="en-US"/>
-        </w:rPr>
-        <w:t>Whigi</w:t>
-      </w:r>
-      <w:proofErr w:type="spellEnd"/>
-      <w:r>
-        <w:rPr>
-          <w:lang w:val="en-US"/>
-        </w:rPr>
-        <w:t xml:space="preserve">, the user will be prompted to create them </w:t>
-      </w:r>
-      <w:r>
-        <w:rPr>
-          <w:lang w:val="en-US"/>
-        </w:rPr>
-        <w:lastRenderedPageBreak/>
-        <w:t>on the fly if he does not possess them yet</w:t>
+        <w:t xml:space="preserve">.  </w:t>
+      </w:r>
+      <w:r>
+        <w:rPr>
+          <w:lang w:val="en-US"/>
+        </w:rPr>
+        <w:t>Your challenge should be letters and digits, and you should record it on your server alongside the user id</w:t>
       </w:r>
       <w:bookmarkStart w:id="0" w:name="_GoBack"/>
       <w:bookmarkEnd w:id="0"/>
@@ -2200,6 +2019,275 @@
         <w:rPr>
           <w:lang w:val="en-US"/>
         </w:rPr>
+        <w:t xml:space="preserve">. </w:t>
+      </w:r>
+      <w:r>
+        <w:rPr>
+          <w:lang w:val="en-US"/>
+        </w:rPr>
+        <w:t xml:space="preserve">You should still use https URL, the user will log in to </w:t>
+      </w:r>
+      <w:proofErr w:type="spellStart"/>
+      <w:r>
+        <w:rPr>
+          <w:lang w:val="en-US"/>
+        </w:rPr>
+        <w:t>Whigi</w:t>
+      </w:r>
+      <w:proofErr w:type="spellEnd"/>
+      <w:r>
+        <w:rPr>
+          <w:lang w:val="en-US"/>
+        </w:rPr>
+        <w:t xml:space="preserve">, then your </w:t>
+      </w:r>
+      <w:proofErr w:type="spellStart"/>
+      <w:r>
+        <w:rPr>
+          <w:lang w:val="en-US"/>
+        </w:rPr>
+        <w:t>return_url</w:t>
+      </w:r>
+      <w:proofErr w:type="spellEnd"/>
+      <w:r>
+        <w:rPr>
+          <w:lang w:val="en-US"/>
+        </w:rPr>
+        <w:t xml:space="preserve"> will be browsed with additional query parameters than those you might have supplied: “user”, the id of the user that has logged in, and “response”, </w:t>
+      </w:r>
+      <w:r>
+        <w:rPr>
+          <w:lang w:val="en-US"/>
+        </w:rPr>
+        <w:t xml:space="preserve">your “challenge” encoded with </w:t>
+      </w:r>
+      <w:r>
+        <w:rPr>
+          <w:lang w:val="en-US"/>
+        </w:rPr>
+        <w:t>the decrypted data of keys/</w:t>
+      </w:r>
+      <w:proofErr w:type="spellStart"/>
+      <w:r>
+        <w:rPr>
+          <w:lang w:val="en-US"/>
+        </w:rPr>
+        <w:t>auth</w:t>
+      </w:r>
+      <w:proofErr w:type="spellEnd"/>
+      <w:r>
+        <w:rPr>
+          <w:lang w:val="en-US"/>
+        </w:rPr>
+        <w:t>/[</w:t>
+      </w:r>
+      <w:proofErr w:type="spellStart"/>
+      <w:r>
+        <w:rPr>
+          <w:lang w:val="en-US"/>
+        </w:rPr>
+        <w:t>your_id</w:t>
+      </w:r>
+      <w:proofErr w:type="spellEnd"/>
+      <w:r>
+        <w:rPr>
+          <w:lang w:val="en-US"/>
+        </w:rPr>
+        <w:t xml:space="preserve">] according to this user. </w:t>
+      </w:r>
+      <w:r>
+        <w:rPr>
+          <w:lang w:val="en-US"/>
+        </w:rPr>
+        <w:t xml:space="preserve">To generate an AES256 key from this data, the </w:t>
+      </w:r>
+      <w:proofErr w:type="spellStart"/>
+      <w:r>
+        <w:rPr>
+          <w:lang w:val="en-US"/>
+        </w:rPr>
+        <w:t>toBytes</w:t>
+      </w:r>
+      <w:proofErr w:type="spellEnd"/>
+      <w:r>
+        <w:rPr>
+          <w:lang w:val="en-US"/>
+        </w:rPr>
+        <w:t xml:space="preserve"> function is applied to it. </w:t>
+      </w:r>
+      <w:r>
+        <w:rPr>
+          <w:lang w:val="en-US"/>
+        </w:rPr>
+        <w:t xml:space="preserve">This can thus be null if the user does not have an account at your side. To authenticate the user, decrypt the data from your vaults, </w:t>
+      </w:r>
+      <w:r>
+        <w:rPr>
+          <w:lang w:val="en-US"/>
+        </w:rPr>
+        <w:t xml:space="preserve">you will retrieve a string, apply </w:t>
+      </w:r>
+      <w:proofErr w:type="spellStart"/>
+      <w:r>
+        <w:rPr>
+          <w:lang w:val="en-US"/>
+        </w:rPr>
+        <w:t>toBytes</w:t>
+      </w:r>
+      <w:proofErr w:type="spellEnd"/>
+      <w:r>
+        <w:rPr>
+          <w:lang w:val="en-US"/>
+        </w:rPr>
+        <w:t xml:space="preserve"> on it to have the AES key and decrypt the response; if this matches your challenge, your user is who he claims to be.</w:t>
+      </w:r>
+    </w:p>
+    <w:p>
+      <w:pPr>
+        <w:rPr>
+          <w:lang w:val="en-US"/>
+        </w:rPr>
+      </w:pPr>
+    </w:p>
+    <w:p>
+      <w:pPr>
+        <w:pStyle w:val="Titre2"/>
+        <w:rPr>
+          <w:lang w:val="en-US"/>
+        </w:rPr>
+      </w:pPr>
+      <w:r>
+        <w:rPr>
+          <w:lang w:val="en-US"/>
+        </w:rPr>
+        <w:t>Request for grant</w:t>
+      </w:r>
+    </w:p>
+    <w:p>
+      <w:pPr>
+        <w:rPr>
+          <w:lang w:val="en-US"/>
+        </w:rPr>
+      </w:pPr>
+      <w:r>
+        <w:rPr>
+          <w:lang w:val="en-US"/>
+        </w:rPr>
+        <w:t>You need a user’s data, such as his address for sending him his goods, but you do not have it because you use Whigi? No troubles, just make him browse to https:/</w:t>
+      </w:r>
+      <w:proofErr w:type="gramStart"/>
+      <w:r>
+        <w:rPr>
+          <w:lang w:val="en-US"/>
+        </w:rPr>
+        <w:t>/[</w:t>
+      </w:r>
+      <w:proofErr w:type="gramEnd"/>
+      <w:r>
+        <w:rPr>
+          <w:lang w:val="en-US"/>
+        </w:rPr>
+        <w:t>whigi]</w:t>
+      </w:r>
+      <w:r>
+        <w:rPr>
+          <w:lang w:val="en-US"/>
+        </w:rPr>
+        <w:t>/g</w:t>
+      </w:r>
+      <w:r>
+        <w:rPr>
+          <w:lang w:val="en-US"/>
+        </w:rPr>
+        <w:t>rant/encodeURIComponent([your_id</w:t>
+      </w:r>
+      <w:r>
+        <w:rPr>
+          <w:lang w:val="en-US"/>
+        </w:rPr>
+        <w:t>])/encodeURIComponent([//-separated-list-of-data])/</w:t>
+      </w:r>
+      <w:r>
+        <w:rPr>
+          <w:lang w:val="en-US"/>
+        </w:rPr>
+        <w:t>encodeURIComponent([return_url</w:t>
+      </w:r>
+      <w:r>
+        <w:rPr>
+          <w:lang w:val="en-US"/>
+        </w:rPr>
+        <w:t>_</w:t>
+      </w:r>
+      <w:r>
+        <w:rPr>
+          <w:lang w:val="en-US"/>
+        </w:rPr>
+        <w:t>ok])/encodeURIComponent([return_url</w:t>
+      </w:r>
+      <w:r>
+        <w:rPr>
+          <w:lang w:val="en-US"/>
+        </w:rPr>
+        <w:t>_deny])/expire-epoch</w:t>
+      </w:r>
+      <w:r>
+        <w:rPr>
+          <w:lang w:val="en-US"/>
+        </w:rPr>
+        <w:t xml:space="preserve">. You should browse the publicly available list of data maintained by Whigi admins to see </w:t>
+      </w:r>
+      <w:r>
+        <w:rPr>
+          <w:lang w:val="en-US"/>
+        </w:rPr>
+        <w:lastRenderedPageBreak/>
+        <w:t xml:space="preserve">where the data you want is located. </w:t>
+      </w:r>
+      <w:r>
+        <w:rPr>
+          <w:lang w:val="en-US"/>
+        </w:rPr>
+        <w:t xml:space="preserve">The </w:t>
+      </w:r>
+      <w:proofErr w:type="spellStart"/>
+      <w:r>
+        <w:rPr>
+          <w:lang w:val="en-US"/>
+        </w:rPr>
+        <w:t>expire_epoch</w:t>
+      </w:r>
+      <w:proofErr w:type="spellEnd"/>
+      <w:r>
+        <w:rPr>
+          <w:lang w:val="en-US"/>
+        </w:rPr>
+        <w:t xml:space="preserve"> parameter is a number representing until when you will need this data. Setting it low will usually provide the user more confidence.</w:t>
+      </w:r>
+      <w:r>
+        <w:rPr>
+          <w:lang w:val="en-US"/>
+        </w:rPr>
+        <w:t xml:space="preserve"> If you require some fields that are standardized ones by </w:t>
+      </w:r>
+      <w:proofErr w:type="spellStart"/>
+      <w:r>
+        <w:rPr>
+          <w:lang w:val="en-US"/>
+        </w:rPr>
+        <w:t>Whigi</w:t>
+      </w:r>
+      <w:proofErr w:type="spellEnd"/>
+      <w:r>
+        <w:rPr>
+          <w:lang w:val="en-US"/>
+        </w:rPr>
+        <w:t>, the user will be prompted to create them on the fly if he does not possess them yet</w:t>
+      </w:r>
+      <w:r>
+        <w:rPr>
+          <w:lang w:val="en-US"/>
+        </w:rPr>
         <w:t>. You may require more than one data at once. One of the two URL’s given will be browsed to depending on success or not.</w:t>
       </w:r>
     </w:p>
@@ -2656,126 +2744,1500 @@
         <w:rPr>
           <w:lang w:val="en-US"/>
         </w:rPr>
+        <w:t>Endpoints</w:t>
+      </w:r>
+    </w:p>
+    <w:p>
+      <w:pPr>
+        <w:rPr>
+          <w:lang w:val="en-US"/>
+        </w:rPr>
+      </w:pPr>
+      <w:r>
+        <w:rPr>
+          <w:lang w:val="en-US"/>
+        </w:rPr>
+        <w:t>Below is a description of the endpoints</w:t>
+      </w:r>
+      <w:r>
+        <w:rPr>
+          <w:lang w:val="en-US"/>
+        </w:rPr>
+        <w:t xml:space="preserve"> callable from any third party. All posted data should be posted in JSON format, and the responses are also JSON formatted. If puzzle is required, the response always also includes the user’s puzzle, and can be 412 if the puzzle check fails. The response can also always be 401 if authentication is needed but is not successful.</w:t>
+      </w:r>
+    </w:p>
+    <w:p>
+      <w:pPr>
+        <w:rPr>
+          <w:lang w:val="en-US"/>
+        </w:rPr>
+      </w:pPr>
+      <w:r>
+        <w:rPr>
+          <w:lang w:val="en-US"/>
+        </w:rPr>
+        <w:t>The response contains an error field if the response is not 2XX that describes in the user’s browser language the error.</w:t>
+      </w:r>
+    </w:p>
+    <w:p>
+      <w:pPr>
+        <w:rPr>
+          <w:lang w:val="en-US"/>
+        </w:rPr>
+      </w:pPr>
+      <w:r>
+        <w:rPr>
+          <w:lang w:val="en-US"/>
+        </w:rPr>
+        <w:t>All endpoints begin with /</w:t>
+      </w:r>
+      <w:proofErr w:type="spellStart"/>
+      <w:r>
+        <w:rPr>
+          <w:lang w:val="en-US"/>
+        </w:rPr>
+        <w:t>api</w:t>
+      </w:r>
+      <w:proofErr w:type="spellEnd"/>
+      <w:r>
+        <w:rPr>
+          <w:lang w:val="en-US"/>
+        </w:rPr>
+        <w:t>/v&lt;any&gt;/ for now, but maybe some features will require a specific version at a time.</w:t>
+      </w:r>
+    </w:p>
+    <w:p>
+      <w:pPr>
+        <w:rPr>
+          <w:lang w:val="en-US"/>
+        </w:rPr>
+      </w:pPr>
+      <w:r>
+        <w:rPr>
+          <w:lang w:val="en-US"/>
+        </w:rPr>
+        <w:t xml:space="preserve">To authenticate, use HTTP basic </w:t>
+      </w:r>
+      <w:proofErr w:type="spellStart"/>
+      <w:r>
+        <w:rPr>
+          <w:lang w:val="en-US"/>
+        </w:rPr>
+        <w:t>auth</w:t>
+      </w:r>
+      <w:proofErr w:type="spellEnd"/>
+      <w:r>
+        <w:rPr>
+          <w:lang w:val="en-US"/>
+        </w:rPr>
+        <w:t xml:space="preserve">, send the Authorization header with value “Basic </w:t>
+      </w:r>
+      <w:proofErr w:type="gramStart"/>
+      <w:r>
+        <w:rPr>
+          <w:lang w:val="en-US"/>
+        </w:rPr>
+        <w:t>b64encode(</w:t>
+      </w:r>
+      <w:proofErr w:type="gramEnd"/>
+      <w:r>
+        <w:rPr>
+          <w:lang w:val="en-US"/>
+        </w:rPr>
+        <w:t xml:space="preserve">id + ‘:’ + sha256(password))”. When using a token, send “Bearer </w:t>
+      </w:r>
+      <w:proofErr w:type="gramStart"/>
+      <w:r>
+        <w:rPr>
+          <w:lang w:val="en-US"/>
+        </w:rPr>
+        <w:t>b64encode(</w:t>
+      </w:r>
+      <w:proofErr w:type="gramEnd"/>
+      <w:r>
+        <w:rPr>
+          <w:lang w:val="en-US"/>
+        </w:rPr>
+        <w:t>token)”.</w:t>
+      </w:r>
+    </w:p>
+    <w:p>
+      <w:pPr>
+        <w:rPr>
+          <w:lang w:val="en-US"/>
+        </w:rPr>
+      </w:pPr>
+    </w:p>
+    <w:p>
+      <w:pPr>
+        <w:pStyle w:val="Titre3"/>
+        <w:spacing w:line="240" w:lineRule="auto"/>
+        <w:rPr>
+          <w:lang w:val="en-US"/>
+        </w:rPr>
+      </w:pPr>
+      <w:proofErr w:type="gramStart"/>
+      <w:r>
+        <w:rPr>
+          <w:lang w:val="en-US"/>
+        </w:rPr>
+        <w:t>peek</w:t>
+      </w:r>
+      <w:proofErr w:type="gramEnd"/>
+      <w:r>
+        <w:rPr>
+          <w:lang w:val="en-US"/>
+        </w:rPr>
+        <w:t>/&lt;id&gt;</w:t>
+      </w:r>
+    </w:p>
+    <w:p>
+      <w:pPr>
+        <w:spacing w:line="240" w:lineRule="auto"/>
+        <w:rPr>
+          <w:lang w:val="en-US"/>
+        </w:rPr>
+      </w:pPr>
+      <w:r>
+        <w:rPr>
+          <w:lang w:val="en-US"/>
+        </w:rPr>
+        <w:t>Retrieves whether a user exists.</w:t>
+      </w:r>
+    </w:p>
+    <w:p>
+      <w:pPr>
+        <w:spacing w:line="240" w:lineRule="auto"/>
+        <w:rPr>
+          <w:lang w:val="en-US"/>
+        </w:rPr>
+      </w:pPr>
+      <w:r>
+        <w:rPr>
+          <w:lang w:val="en-US"/>
+        </w:rPr>
+        <w:t xml:space="preserve">Method: GET, </w:t>
+      </w:r>
+      <w:proofErr w:type="spellStart"/>
+      <w:r>
+        <w:rPr>
+          <w:lang w:val="en-US"/>
+        </w:rPr>
+        <w:t>Auth</w:t>
+      </w:r>
+      <w:proofErr w:type="spellEnd"/>
+      <w:r>
+        <w:rPr>
+          <w:lang w:val="en-US"/>
+        </w:rPr>
+        <w:t>: NO, Puzzle: NO</w:t>
+      </w:r>
+    </w:p>
+    <w:p>
+      <w:pPr>
+        <w:spacing w:line="240" w:lineRule="auto"/>
+        <w:rPr>
+          <w:lang w:val="en-US"/>
+        </w:rPr>
+      </w:pPr>
+      <w:r>
+        <w:rPr>
+          <w:lang w:val="en-US"/>
+        </w:rPr>
+        <w:t>Post data: -</w:t>
+      </w:r>
+    </w:p>
+    <w:p>
+      <w:pPr>
+        <w:spacing w:line="240" w:lineRule="auto"/>
+        <w:rPr>
+          <w:lang w:val="en-US"/>
+        </w:rPr>
+      </w:pPr>
+      <w:r>
+        <w:rPr>
+          <w:lang w:val="en-US"/>
+        </w:rPr>
+        <w:t>Response: 200, 404, 500</w:t>
+      </w:r>
+    </w:p>
+    <w:p>
+      <w:pPr>
+        <w:spacing w:line="240" w:lineRule="auto"/>
+        <w:rPr>
+          <w:lang w:val="en-US"/>
+        </w:rPr>
+      </w:pPr>
+    </w:p>
+    <w:p>
+      <w:pPr>
+        <w:pStyle w:val="Titre3"/>
+        <w:spacing w:line="240" w:lineRule="auto"/>
+        <w:rPr>
+          <w:lang w:val="en-US"/>
+        </w:rPr>
+      </w:pPr>
+      <w:proofErr w:type="gramStart"/>
+      <w:r>
+        <w:rPr>
+          <w:lang w:val="en-US"/>
+        </w:rPr>
+        <w:t>user</w:t>
+      </w:r>
+      <w:proofErr w:type="gramEnd"/>
+      <w:r>
+        <w:rPr>
+          <w:lang w:val="en-US"/>
+        </w:rPr>
+        <w:t>/&lt;id&gt;</w:t>
+      </w:r>
+    </w:p>
+    <w:p>
+      <w:pPr>
+        <w:spacing w:line="240" w:lineRule="auto"/>
+        <w:rPr>
+          <w:lang w:val="en-US"/>
+        </w:rPr>
+      </w:pPr>
+      <w:r>
+        <w:rPr>
+          <w:lang w:val="en-US"/>
+        </w:rPr>
+        <w:t>Retrieves public info of a user.</w:t>
+      </w:r>
+    </w:p>
+    <w:p>
+      <w:pPr>
+        <w:spacing w:line="240" w:lineRule="auto"/>
+        <w:rPr>
+          <w:lang w:val="en-US"/>
+        </w:rPr>
+      </w:pPr>
+      <w:r>
+        <w:rPr>
+          <w:lang w:val="en-US"/>
+        </w:rPr>
+        <w:t xml:space="preserve">Method: GET, </w:t>
+      </w:r>
+      <w:proofErr w:type="spellStart"/>
+      <w:r>
+        <w:rPr>
+          <w:lang w:val="en-US"/>
+        </w:rPr>
+        <w:t>Auth</w:t>
+      </w:r>
+      <w:proofErr w:type="spellEnd"/>
+      <w:r>
+        <w:rPr>
+          <w:lang w:val="en-US"/>
+        </w:rPr>
+        <w:t>: YES, Puzzle: YES</w:t>
+      </w:r>
+    </w:p>
+    <w:p>
+      <w:pPr>
+        <w:spacing w:line="240" w:lineRule="auto"/>
+        <w:rPr>
+          <w:lang w:val="en-US"/>
+        </w:rPr>
+      </w:pPr>
+      <w:r>
+        <w:rPr>
+          <w:lang w:val="en-US"/>
+        </w:rPr>
+        <w:t>Post data: -</w:t>
+      </w:r>
+    </w:p>
+    <w:p>
+      <w:pPr>
+        <w:spacing w:line="240" w:lineRule="auto"/>
+        <w:rPr>
+          <w:lang w:val="en-US"/>
+        </w:rPr>
+      </w:pPr>
+      <w:r>
+        <w:rPr>
+          <w:lang w:val="en-US"/>
+        </w:rPr>
+        <w:t>Response: 200, 404, 500</w:t>
+      </w:r>
+    </w:p>
+    <w:p>
+      <w:pPr>
+        <w:spacing w:line="240" w:lineRule="auto"/>
+        <w:rPr>
+          <w:lang w:val="en-US"/>
+        </w:rPr>
+      </w:pPr>
+    </w:p>
+    <w:p>
+      <w:pPr>
+        <w:pStyle w:val="Titre3"/>
+        <w:spacing w:line="240" w:lineRule="auto"/>
+        <w:rPr>
+          <w:lang w:val="en-US"/>
+        </w:rPr>
+      </w:pPr>
+      <w:proofErr w:type="gramStart"/>
+      <w:r>
+        <w:rPr>
+          <w:lang w:val="en-US"/>
+        </w:rPr>
+        <w:t>profile</w:t>
+      </w:r>
+      <w:proofErr w:type="gramEnd"/>
+    </w:p>
+    <w:p>
+      <w:pPr>
+        <w:spacing w:line="240" w:lineRule="auto"/>
+        <w:rPr>
+          <w:lang w:val="en-US"/>
+        </w:rPr>
+      </w:pPr>
+      <w:r>
+        <w:rPr>
+          <w:lang w:val="en-US"/>
+        </w:rPr>
+        <w:t>Retrieves own profile, but not data not shared data.</w:t>
+      </w:r>
+    </w:p>
+    <w:p>
+      <w:pPr>
+        <w:spacing w:line="240" w:lineRule="auto"/>
+        <w:rPr>
+          <w:lang w:val="en-US"/>
+        </w:rPr>
+      </w:pPr>
+      <w:r>
+        <w:rPr>
+          <w:lang w:val="en-US"/>
+        </w:rPr>
+        <w:t xml:space="preserve">Method: GET, </w:t>
+      </w:r>
+      <w:proofErr w:type="spellStart"/>
+      <w:r>
+        <w:rPr>
+          <w:lang w:val="en-US"/>
+        </w:rPr>
+        <w:t>Auth</w:t>
+      </w:r>
+      <w:proofErr w:type="spellEnd"/>
+      <w:r>
+        <w:rPr>
+          <w:lang w:val="en-US"/>
+        </w:rPr>
+        <w:t>: YES, Puzzle: NO</w:t>
+      </w:r>
+    </w:p>
+    <w:p>
+      <w:pPr>
+        <w:spacing w:line="240" w:lineRule="auto"/>
+        <w:rPr>
+          <w:lang w:val="en-US"/>
+        </w:rPr>
+      </w:pPr>
+      <w:r>
+        <w:rPr>
+          <w:lang w:val="en-US"/>
+        </w:rPr>
+        <w:t>Post data: -</w:t>
+      </w:r>
+    </w:p>
+    <w:p>
+      <w:pPr>
+        <w:spacing w:line="240" w:lineRule="auto"/>
+        <w:rPr>
+          <w:lang w:val="en-US"/>
+        </w:rPr>
+      </w:pPr>
+      <w:r>
+        <w:rPr>
+          <w:lang w:val="en-US"/>
+        </w:rPr>
+        <w:t>Response: 200</w:t>
+      </w:r>
+    </w:p>
+    <w:p>
+      <w:pPr>
+        <w:spacing w:line="240" w:lineRule="auto"/>
+        <w:rPr>
+          <w:lang w:val="en-US"/>
+        </w:rPr>
+      </w:pPr>
+    </w:p>
+    <w:p>
+      <w:pPr>
+        <w:pStyle w:val="Titre3"/>
+        <w:spacing w:line="240" w:lineRule="auto"/>
+        <w:rPr>
+          <w:lang w:val="en-US"/>
+        </w:rPr>
+      </w:pPr>
+      <w:proofErr w:type="gramStart"/>
+      <w:r>
+        <w:rPr>
+          <w:lang w:val="en-US"/>
+        </w:rPr>
+        <w:t>profile/info</w:t>
+      </w:r>
+      <w:proofErr w:type="gramEnd"/>
+    </w:p>
+    <w:p>
+      <w:pPr>
+        <w:spacing w:line="240" w:lineRule="auto"/>
+        <w:rPr>
+          <w:lang w:val="en-US"/>
+        </w:rPr>
+      </w:pPr>
+      <w:r>
+        <w:rPr>
+          <w:lang w:val="en-US"/>
+        </w:rPr>
+        <w:t>Updates public info. Resets confidence level.</w:t>
+      </w:r>
+    </w:p>
+    <w:p>
+      <w:pPr>
+        <w:spacing w:line="240" w:lineRule="auto"/>
+        <w:rPr>
+          <w:lang w:val="en-US"/>
+        </w:rPr>
+      </w:pPr>
+      <w:r>
+        <w:rPr>
+          <w:lang w:val="en-US"/>
+        </w:rPr>
+        <w:t xml:space="preserve">Method: POST, </w:t>
+      </w:r>
+      <w:proofErr w:type="spellStart"/>
+      <w:r>
+        <w:rPr>
+          <w:lang w:val="en-US"/>
+        </w:rPr>
+        <w:t>Auth</w:t>
+      </w:r>
+      <w:proofErr w:type="spellEnd"/>
+      <w:r>
+        <w:rPr>
+          <w:lang w:val="en-US"/>
+        </w:rPr>
+        <w:t>: YES, Puzzle: NO</w:t>
+      </w:r>
+    </w:p>
+    <w:p>
+      <w:pPr>
+        <w:spacing w:line="240" w:lineRule="auto"/>
+        <w:rPr>
+          <w:lang w:val="en-US"/>
+        </w:rPr>
+      </w:pPr>
+      <w:r>
+        <w:rPr>
+          <w:lang w:val="en-US"/>
+        </w:rPr>
+        <w:t>Post data: Any JSON object</w:t>
+      </w:r>
+    </w:p>
+    <w:p>
+      <w:pPr>
+        <w:spacing w:line="240" w:lineRule="auto"/>
+        <w:rPr>
+          <w:lang w:val="en-US"/>
+        </w:rPr>
+      </w:pPr>
+      <w:r>
+        <w:rPr>
+          <w:lang w:val="en-US"/>
+        </w:rPr>
+        <w:t>Response: 200, 500</w:t>
+      </w:r>
+    </w:p>
+    <w:p>
+      <w:pPr>
+        <w:spacing w:line="240" w:lineRule="auto"/>
+        <w:rPr>
+          <w:lang w:val="en-US"/>
+        </w:rPr>
+      </w:pPr>
+    </w:p>
+    <w:p>
+      <w:pPr>
+        <w:pStyle w:val="Titre3"/>
+        <w:spacing w:line="240" w:lineRule="auto"/>
+        <w:rPr>
+          <w:lang w:val="en-US"/>
+        </w:rPr>
+      </w:pPr>
+      <w:proofErr w:type="gramStart"/>
+      <w:r>
+        <w:rPr>
+          <w:lang w:val="en-US"/>
+        </w:rPr>
+        <w:t>profile/data</w:t>
+      </w:r>
+      <w:proofErr w:type="gramEnd"/>
+    </w:p>
+    <w:p>
+      <w:pPr>
+        <w:spacing w:line="240" w:lineRule="auto"/>
+        <w:rPr>
+          <w:lang w:val="en-US"/>
+        </w:rPr>
+      </w:pPr>
+      <w:r>
+        <w:rPr>
+          <w:lang w:val="en-US"/>
+        </w:rPr>
+        <w:t>Retrieves list of own data.</w:t>
+      </w:r>
+    </w:p>
+    <w:p>
+      <w:pPr>
+        <w:spacing w:line="240" w:lineRule="auto"/>
+        <w:rPr>
+          <w:lang w:val="en-US"/>
+        </w:rPr>
+      </w:pPr>
+      <w:r>
+        <w:rPr>
+          <w:lang w:val="en-US"/>
+        </w:rPr>
+        <w:t xml:space="preserve">Method: GET, </w:t>
+      </w:r>
+      <w:proofErr w:type="spellStart"/>
+      <w:r>
+        <w:rPr>
+          <w:lang w:val="en-US"/>
+        </w:rPr>
+        <w:t>Auth</w:t>
+      </w:r>
+      <w:proofErr w:type="spellEnd"/>
+      <w:r>
+        <w:rPr>
+          <w:lang w:val="en-US"/>
+        </w:rPr>
+        <w:t>: YES, Puzzle: NO</w:t>
+      </w:r>
+    </w:p>
+    <w:p>
+      <w:pPr>
+        <w:spacing w:line="240" w:lineRule="auto"/>
+        <w:rPr>
+          <w:lang w:val="en-US"/>
+        </w:rPr>
+      </w:pPr>
+      <w:r>
+        <w:rPr>
+          <w:lang w:val="en-US"/>
+        </w:rPr>
+        <w:t>Post data: -</w:t>
+      </w:r>
+    </w:p>
+    <w:p>
+      <w:pPr>
+        <w:spacing w:line="240" w:lineRule="auto"/>
+        <w:rPr>
+          <w:lang w:val="en-US"/>
+        </w:rPr>
+      </w:pPr>
+      <w:r>
+        <w:rPr>
+          <w:lang w:val="en-US"/>
+        </w:rPr>
+        <w:t>Response: 200, 500</w:t>
+      </w:r>
+    </w:p>
+    <w:p>
+      <w:pPr>
+        <w:spacing w:line="240" w:lineRule="auto"/>
+        <w:rPr>
+          <w:lang w:val="en-US"/>
+        </w:rPr>
+      </w:pPr>
+    </w:p>
+    <w:p>
+      <w:pPr>
+        <w:pStyle w:val="Titre3"/>
+        <w:spacing w:line="240" w:lineRule="auto"/>
+        <w:rPr>
+          <w:lang w:val="en-US"/>
+        </w:rPr>
+      </w:pPr>
+      <w:proofErr w:type="gramStart"/>
+      <w:r>
+        <w:rPr>
+          <w:lang w:val="en-US"/>
+        </w:rPr>
+        <w:t>profile/data/new</w:t>
+      </w:r>
+      <w:proofErr w:type="gramEnd"/>
+    </w:p>
+    <w:p>
+      <w:pPr>
+        <w:spacing w:line="240" w:lineRule="auto"/>
+        <w:rPr>
+          <w:lang w:val="en-US"/>
+        </w:rPr>
+      </w:pPr>
+      <w:r>
+        <w:rPr>
+          <w:lang w:val="en-US"/>
+        </w:rPr>
+        <w:t>Posts new own data.</w:t>
+      </w:r>
+    </w:p>
+    <w:p>
+      <w:pPr>
+        <w:spacing w:line="240" w:lineRule="auto"/>
+        <w:rPr>
+          <w:lang w:val="en-US"/>
+        </w:rPr>
+      </w:pPr>
+      <w:r>
+        <w:rPr>
+          <w:lang w:val="en-US"/>
+        </w:rPr>
+        <w:t xml:space="preserve">Method: POST, </w:t>
+      </w:r>
+      <w:proofErr w:type="spellStart"/>
+      <w:r>
+        <w:rPr>
+          <w:lang w:val="en-US"/>
+        </w:rPr>
+        <w:t>Auth</w:t>
+      </w:r>
+      <w:proofErr w:type="spellEnd"/>
+      <w:r>
+        <w:rPr>
+          <w:lang w:val="en-US"/>
+        </w:rPr>
+        <w:t>: YES, Puzzle: YES</w:t>
+      </w:r>
+    </w:p>
+    <w:p>
+      <w:pPr>
+        <w:spacing w:line="240" w:lineRule="auto"/>
+        <w:rPr>
+          <w:lang w:val="en-US"/>
+        </w:rPr>
+      </w:pPr>
+      <w:r>
+        <w:rPr>
+          <w:lang w:val="en-US"/>
+        </w:rPr>
+        <w:t>Post data: {“name”: “string of the data name”, “</w:t>
+      </w:r>
+      <w:proofErr w:type="spellStart"/>
+      <w:r>
+        <w:rPr>
+          <w:lang w:val="en-US"/>
+        </w:rPr>
+        <w:t>encr_data</w:t>
+      </w:r>
+      <w:proofErr w:type="spellEnd"/>
+      <w:r>
+        <w:rPr>
+          <w:lang w:val="en-US"/>
+        </w:rPr>
+        <w:t>”: “string of the encrypted data as should be”, “</w:t>
+      </w:r>
+      <w:proofErr w:type="spellStart"/>
+      <w:r>
+        <w:rPr>
+          <w:lang w:val="en-US"/>
+        </w:rPr>
+        <w:t>is_dated</w:t>
+      </w:r>
+      <w:proofErr w:type="spellEnd"/>
+      <w:r>
+        <w:rPr>
+          <w:lang w:val="en-US"/>
+        </w:rPr>
+        <w:t>”: “</w:t>
+      </w:r>
+      <w:proofErr w:type="spellStart"/>
+      <w:r>
+        <w:rPr>
+          <w:lang w:val="en-US"/>
+        </w:rPr>
+        <w:t>boolean</w:t>
+      </w:r>
+      <w:proofErr w:type="spellEnd"/>
+      <w:r>
+        <w:rPr>
+          <w:lang w:val="en-US"/>
+        </w:rPr>
+        <w:t xml:space="preserve"> if data is dated”}</w:t>
+      </w:r>
+    </w:p>
+    <w:p>
+      <w:pPr>
+        <w:spacing w:line="240" w:lineRule="auto"/>
+        <w:rPr>
+          <w:lang w:val="en-US"/>
+        </w:rPr>
+      </w:pPr>
+      <w:r>
+        <w:rPr>
+          <w:lang w:val="en-US"/>
+        </w:rPr>
+        <w:t>Response: 201, 500</w:t>
+      </w:r>
+    </w:p>
+    <w:p>
+      <w:pPr>
+        <w:spacing w:line="240" w:lineRule="auto"/>
+        <w:rPr>
+          <w:lang w:val="en-US"/>
+        </w:rPr>
+      </w:pPr>
+    </w:p>
+    <w:p>
+      <w:pPr>
+        <w:pStyle w:val="Titre3"/>
+        <w:spacing w:line="240" w:lineRule="auto"/>
+        <w:rPr>
+          <w:lang w:val="en-US"/>
+        </w:rPr>
+      </w:pPr>
+      <w:proofErr w:type="gramStart"/>
+      <w:r>
+        <w:rPr>
+          <w:lang w:val="en-US"/>
+        </w:rPr>
+        <w:t>profile/update</w:t>
+      </w:r>
+      <w:proofErr w:type="gramEnd"/>
+    </w:p>
+    <w:p>
+      <w:pPr>
+        <w:spacing w:line="240" w:lineRule="auto"/>
+        <w:rPr>
+          <w:lang w:val="en-US"/>
+        </w:rPr>
+      </w:pPr>
+      <w:r>
+        <w:rPr>
+          <w:lang w:val="en-US"/>
+        </w:rPr>
+        <w:t>Updates user password.</w:t>
+      </w:r>
+    </w:p>
+    <w:p>
+      <w:pPr>
+        <w:spacing w:line="240" w:lineRule="auto"/>
+        <w:rPr>
+          <w:lang w:val="en-US"/>
+        </w:rPr>
+      </w:pPr>
+      <w:r>
+        <w:rPr>
+          <w:lang w:val="en-US"/>
+        </w:rPr>
+        <w:t xml:space="preserve">Method: POST, </w:t>
+      </w:r>
+      <w:proofErr w:type="spellStart"/>
+      <w:r>
+        <w:rPr>
+          <w:lang w:val="en-US"/>
+        </w:rPr>
+        <w:t>Auth</w:t>
+      </w:r>
+      <w:proofErr w:type="spellEnd"/>
+      <w:r>
+        <w:rPr>
+          <w:lang w:val="en-US"/>
+        </w:rPr>
+        <w:t>: YES, Puzzle: NO</w:t>
+      </w:r>
+    </w:p>
+    <w:p>
+      <w:pPr>
+        <w:spacing w:line="240" w:lineRule="auto"/>
+        <w:rPr>
+          <w:lang w:val="en-US"/>
+        </w:rPr>
+      </w:pPr>
+      <w:r>
+        <w:rPr>
+          <w:lang w:val="en-US"/>
+        </w:rPr>
+        <w:t>Post data: {“</w:t>
+      </w:r>
+      <w:proofErr w:type="spellStart"/>
+      <w:r>
+        <w:rPr>
+          <w:lang w:val="en-US"/>
+        </w:rPr>
+        <w:t>new_password</w:t>
+      </w:r>
+      <w:proofErr w:type="spellEnd"/>
+      <w:r>
+        <w:rPr>
+          <w:lang w:val="en-US"/>
+        </w:rPr>
+        <w:t>”: “sha256 hash of the new password”, “</w:t>
+      </w:r>
+      <w:proofErr w:type="spellStart"/>
+      <w:r>
+        <w:rPr>
+          <w:lang w:val="en-US"/>
+        </w:rPr>
+        <w:t>encr_master_key</w:t>
+      </w:r>
+      <w:proofErr w:type="spellEnd"/>
+      <w:r>
+        <w:rPr>
+          <w:lang w:val="en-US"/>
+        </w:rPr>
+        <w:t>”: “updated encryption of the master key, as explained above”}</w:t>
+      </w:r>
+    </w:p>
+    <w:p>
+      <w:pPr>
+        <w:spacing w:line="240" w:lineRule="auto"/>
+        <w:rPr>
+          <w:lang w:val="en-US"/>
+        </w:rPr>
+      </w:pPr>
+      <w:r>
+        <w:rPr>
+          <w:lang w:val="en-US"/>
+        </w:rPr>
+        <w:t>Response: 200, 500</w:t>
+      </w:r>
+    </w:p>
+    <w:p>
+      <w:pPr>
+        <w:spacing w:line="240" w:lineRule="auto"/>
+        <w:rPr>
+          <w:lang w:val="en-US"/>
+        </w:rPr>
+      </w:pPr>
+    </w:p>
+    <w:p>
+      <w:pPr>
+        <w:pStyle w:val="Titre3"/>
+        <w:spacing w:line="240" w:lineRule="auto"/>
+        <w:rPr>
+          <w:lang w:val="en-US"/>
+        </w:rPr>
+      </w:pPr>
+      <w:proofErr w:type="gramStart"/>
+      <w:r>
+        <w:rPr>
+          <w:lang w:val="en-US"/>
+        </w:rPr>
+        <w:t>profile/token/new</w:t>
+      </w:r>
+      <w:proofErr w:type="gramEnd"/>
+    </w:p>
+    <w:p>
+      <w:pPr>
+        <w:spacing w:line="240" w:lineRule="auto"/>
+        <w:rPr>
+          <w:lang w:val="en-US"/>
+        </w:rPr>
+      </w:pPr>
+      <w:r>
+        <w:rPr>
+          <w:lang w:val="en-US"/>
+        </w:rPr>
+        <w:t>Creates a token for authenticating.</w:t>
+      </w:r>
+    </w:p>
+    <w:p>
+      <w:pPr>
+        <w:spacing w:line="240" w:lineRule="auto"/>
+        <w:rPr>
+          <w:lang w:val="en-US"/>
+        </w:rPr>
+      </w:pPr>
+      <w:r>
+        <w:rPr>
+          <w:lang w:val="en-US"/>
+        </w:rPr>
+        <w:t xml:space="preserve">Method: POST, </w:t>
+      </w:r>
+      <w:proofErr w:type="spellStart"/>
+      <w:r>
+        <w:rPr>
+          <w:lang w:val="en-US"/>
+        </w:rPr>
+        <w:t>Auth</w:t>
+      </w:r>
+      <w:proofErr w:type="spellEnd"/>
+      <w:r>
+        <w:rPr>
+          <w:lang w:val="en-US"/>
+        </w:rPr>
+        <w:t>: YES, Puzzle: YES</w:t>
+      </w:r>
+    </w:p>
+    <w:p>
+      <w:pPr>
+        <w:spacing w:line="240" w:lineRule="auto"/>
+        <w:rPr>
+          <w:lang w:val="en-US"/>
+        </w:rPr>
+      </w:pPr>
+      <w:r>
+        <w:rPr>
+          <w:lang w:val="en-US"/>
+        </w:rPr>
+        <w:t>Post data: {“</w:t>
+      </w:r>
+      <w:proofErr w:type="spellStart"/>
+      <w:r>
+        <w:rPr>
+          <w:lang w:val="en-US"/>
+        </w:rPr>
+        <w:t>is_eternal</w:t>
+      </w:r>
+      <w:proofErr w:type="spellEnd"/>
+      <w:r>
+        <w:rPr>
+          <w:lang w:val="en-US"/>
+        </w:rPr>
+        <w:t>”: “</w:t>
+      </w:r>
+      <w:proofErr w:type="spellStart"/>
+      <w:proofErr w:type="gramStart"/>
+      <w:r>
+        <w:rPr>
+          <w:lang w:val="en-US"/>
+        </w:rPr>
+        <w:t>boolean</w:t>
+      </w:r>
+      <w:proofErr w:type="spellEnd"/>
+      <w:proofErr w:type="gramEnd"/>
+      <w:r>
+        <w:rPr>
+          <w:lang w:val="en-US"/>
+        </w:rPr>
+        <w:t xml:space="preserve"> setting whether this token expires if not used for 30minutes”}</w:t>
+      </w:r>
+    </w:p>
+    <w:p>
+      <w:pPr>
+        <w:spacing w:line="240" w:lineRule="auto"/>
+        <w:rPr>
+          <w:lang w:val="en-US"/>
+        </w:rPr>
+      </w:pPr>
+      <w:r>
+        <w:rPr>
+          <w:lang w:val="en-US"/>
+        </w:rPr>
+        <w:t>Response: 201, 500</w:t>
+      </w:r>
+    </w:p>
+    <w:p>
+      <w:pPr>
+        <w:spacing w:line="240" w:lineRule="auto"/>
+        <w:rPr>
+          <w:lang w:val="en-US"/>
+        </w:rPr>
+      </w:pPr>
+    </w:p>
+    <w:p>
+      <w:pPr>
+        <w:pStyle w:val="Titre3"/>
+        <w:spacing w:line="240" w:lineRule="auto"/>
+        <w:rPr>
+          <w:lang w:val="en-US"/>
+        </w:rPr>
+      </w:pPr>
+      <w:proofErr w:type="gramStart"/>
+      <w:r>
+        <w:rPr>
+          <w:lang w:val="en-US"/>
+        </w:rPr>
+        <w:t>profile/</w:t>
+      </w:r>
+      <w:proofErr w:type="spellStart"/>
+      <w:r>
+        <w:rPr>
+          <w:lang w:val="en-US"/>
+        </w:rPr>
+        <w:t>token?</w:t>
+      </w:r>
+      <w:proofErr w:type="gramEnd"/>
+      <w:r>
+        <w:rPr>
+          <w:lang w:val="en-US"/>
+        </w:rPr>
+        <w:t>token</w:t>
+      </w:r>
+      <w:proofErr w:type="spellEnd"/>
+      <w:r>
+        <w:rPr>
+          <w:lang w:val="en-US"/>
+        </w:rPr>
+        <w:t>=&lt;token&gt;</w:t>
+      </w:r>
+    </w:p>
+    <w:p>
+      <w:pPr>
+        <w:spacing w:line="240" w:lineRule="auto"/>
+        <w:rPr>
+          <w:lang w:val="en-US"/>
+        </w:rPr>
+      </w:pPr>
+      <w:r>
+        <w:rPr>
+          <w:lang w:val="en-US"/>
+        </w:rPr>
+        <w:t>Removes authentication token.</w:t>
+      </w:r>
+      <w:r>
+        <w:rPr>
+          <w:lang w:val="en-US"/>
+        </w:rPr>
+        <w:t xml:space="preserve"> Only remove the one specified if one is specified.</w:t>
+      </w:r>
+    </w:p>
+    <w:p>
+      <w:pPr>
+        <w:spacing w:line="240" w:lineRule="auto"/>
+        <w:rPr>
+          <w:lang w:val="en-US"/>
+        </w:rPr>
+      </w:pPr>
+      <w:r>
+        <w:rPr>
+          <w:lang w:val="en-US"/>
+        </w:rPr>
+        <w:t xml:space="preserve">Method: DELETE, </w:t>
+      </w:r>
+      <w:proofErr w:type="spellStart"/>
+      <w:r>
+        <w:rPr>
+          <w:lang w:val="en-US"/>
+        </w:rPr>
+        <w:t>Auth</w:t>
+      </w:r>
+      <w:proofErr w:type="spellEnd"/>
+      <w:r>
+        <w:rPr>
+          <w:lang w:val="en-US"/>
+        </w:rPr>
+        <w:t>: YES, Puzzle: NO</w:t>
+      </w:r>
+    </w:p>
+    <w:p>
+      <w:pPr>
+        <w:spacing w:line="240" w:lineRule="auto"/>
+        <w:rPr>
+          <w:lang w:val="en-US"/>
+        </w:rPr>
+      </w:pPr>
+      <w:r>
+        <w:rPr>
+          <w:lang w:val="en-US"/>
+        </w:rPr>
+        <w:t>Post data: -</w:t>
+      </w:r>
+    </w:p>
+    <w:p>
+      <w:pPr>
+        <w:spacing w:line="240" w:lineRule="auto"/>
+        <w:rPr>
+          <w:lang w:val="en-US"/>
+        </w:rPr>
+      </w:pPr>
+      <w:r>
+        <w:rPr>
+          <w:lang w:val="en-US"/>
+        </w:rPr>
+        <w:t>Response: 200</w:t>
+      </w:r>
+      <w:r>
+        <w:rPr>
+          <w:lang w:val="en-US"/>
+        </w:rPr>
+        <w:t xml:space="preserve">, </w:t>
+      </w:r>
+      <w:r>
+        <w:rPr>
+          <w:lang w:val="en-US"/>
+        </w:rPr>
+        <w:t xml:space="preserve">403, </w:t>
+      </w:r>
+      <w:r>
+        <w:rPr>
+          <w:lang w:val="en-US"/>
+        </w:rPr>
+        <w:t>500</w:t>
+      </w:r>
+    </w:p>
+    <w:p>
+      <w:pPr>
+        <w:spacing w:line="240" w:lineRule="auto"/>
+        <w:rPr>
+          <w:lang w:val="en-US"/>
+        </w:rPr>
+      </w:pPr>
+    </w:p>
+    <w:p>
+      <w:pPr>
+        <w:pStyle w:val="Titre3"/>
+        <w:spacing w:line="240" w:lineRule="auto"/>
+        <w:rPr>
+          <w:lang w:val="en-US"/>
+        </w:rPr>
+      </w:pPr>
+      <w:proofErr w:type="spellStart"/>
+      <w:proofErr w:type="gramStart"/>
+      <w:r>
+        <w:rPr>
+          <w:lang w:val="en-US"/>
+        </w:rPr>
+        <w:t>oauth</w:t>
+      </w:r>
+      <w:proofErr w:type="spellEnd"/>
+      <w:r>
+        <w:rPr>
+          <w:lang w:val="en-US"/>
+        </w:rPr>
+        <w:t>/new</w:t>
+      </w:r>
+      <w:proofErr w:type="gramEnd"/>
+    </w:p>
+    <w:p>
+      <w:pPr>
+        <w:spacing w:line="240" w:lineRule="auto"/>
+        <w:rPr>
+          <w:lang w:val="en-US"/>
+        </w:rPr>
+      </w:pPr>
+      <w:r>
+        <w:rPr>
+          <w:lang w:val="en-US"/>
+        </w:rPr>
+        <w:t xml:space="preserve">Creates an </w:t>
+      </w:r>
+      <w:proofErr w:type="spellStart"/>
+      <w:r>
+        <w:rPr>
+          <w:lang w:val="en-US"/>
+        </w:rPr>
+        <w:t>OAuth</w:t>
+      </w:r>
+      <w:proofErr w:type="spellEnd"/>
+      <w:r>
+        <w:rPr>
+          <w:lang w:val="en-US"/>
+        </w:rPr>
+        <w:t xml:space="preserve"> token.</w:t>
+      </w:r>
+    </w:p>
+    <w:p>
+      <w:pPr>
+        <w:spacing w:line="240" w:lineRule="auto"/>
+        <w:rPr>
+          <w:lang w:val="en-US"/>
+        </w:rPr>
+      </w:pPr>
+      <w:r>
+        <w:rPr>
+          <w:lang w:val="en-US"/>
+        </w:rPr>
         <w:lastRenderedPageBreak/>
-        <w:t>Endpoints</w:t>
-      </w:r>
-    </w:p>
-    <w:p>
-      <w:pPr>
-        <w:rPr>
-          <w:lang w:val="en-US"/>
-        </w:rPr>
-      </w:pPr>
-      <w:r>
-        <w:rPr>
-          <w:lang w:val="en-US"/>
-        </w:rPr>
-        <w:t>Below is a description of the endpoints</w:t>
-      </w:r>
-      <w:r>
-        <w:rPr>
-          <w:lang w:val="en-US"/>
-        </w:rPr>
-        <w:t xml:space="preserve"> callable from any third party. All posted data should be posted in JSON format, and the responses are also JSON formatted. If puzzle is required, the response always also includes the user’s puzzle, and can be 412 if the puzzle check fails. The response can also always be 401 if authentication is needed but is not successful.</w:t>
-      </w:r>
-    </w:p>
-    <w:p>
-      <w:pPr>
-        <w:rPr>
-          <w:lang w:val="en-US"/>
-        </w:rPr>
-      </w:pPr>
-      <w:r>
-        <w:rPr>
-          <w:lang w:val="en-US"/>
-        </w:rPr>
-        <w:t>The response contains an error field if the response is not 2XX that describes in the user’s browser language the error.</w:t>
-      </w:r>
-    </w:p>
-    <w:p>
-      <w:pPr>
-        <w:rPr>
-          <w:lang w:val="en-US"/>
-        </w:rPr>
-      </w:pPr>
-      <w:r>
-        <w:rPr>
-          <w:lang w:val="en-US"/>
-        </w:rPr>
-        <w:t>All endpoints begin with /</w:t>
-      </w:r>
-      <w:proofErr w:type="spellStart"/>
-      <w:r>
-        <w:rPr>
-          <w:lang w:val="en-US"/>
-        </w:rPr>
-        <w:t>api</w:t>
-      </w:r>
-      <w:proofErr w:type="spellEnd"/>
-      <w:r>
-        <w:rPr>
-          <w:lang w:val="en-US"/>
-        </w:rPr>
-        <w:t>/v&lt;any&gt;/ for now, but maybe some features will require a specific version at a time.</w:t>
-      </w:r>
-    </w:p>
-    <w:p>
-      <w:pPr>
-        <w:rPr>
-          <w:lang w:val="en-US"/>
-        </w:rPr>
-      </w:pPr>
-      <w:r>
-        <w:rPr>
-          <w:lang w:val="en-US"/>
-        </w:rPr>
-        <w:t xml:space="preserve">To authenticate, use HTTP basic </w:t>
-      </w:r>
-      <w:proofErr w:type="spellStart"/>
-      <w:r>
-        <w:rPr>
-          <w:lang w:val="en-US"/>
-        </w:rPr>
-        <w:t>auth</w:t>
-      </w:r>
-      <w:proofErr w:type="spellEnd"/>
-      <w:r>
-        <w:rPr>
-          <w:lang w:val="en-US"/>
-        </w:rPr>
-        <w:t xml:space="preserve">, send the Authorization header with value “Basic </w:t>
-      </w:r>
+        <w:t xml:space="preserve">Method: POST, </w:t>
+      </w:r>
+      <w:proofErr w:type="spellStart"/>
+      <w:r>
+        <w:rPr>
+          <w:lang w:val="en-US"/>
+        </w:rPr>
+        <w:t>Auth</w:t>
+      </w:r>
+      <w:proofErr w:type="spellEnd"/>
+      <w:r>
+        <w:rPr>
+          <w:lang w:val="en-US"/>
+        </w:rPr>
+        <w:t>: YES, Puzzle: NO</w:t>
+      </w:r>
+    </w:p>
+    <w:p>
+      <w:pPr>
+        <w:spacing w:line="240" w:lineRule="auto"/>
+        <w:rPr>
+          <w:lang w:val="en-US"/>
+        </w:rPr>
+      </w:pPr>
+      <w:r>
+        <w:rPr>
+          <w:lang w:val="en-US"/>
+        </w:rPr>
+        <w:t>Post data: {“</w:t>
+      </w:r>
+      <w:proofErr w:type="spellStart"/>
+      <w:r>
+        <w:rPr>
+          <w:lang w:val="en-US"/>
+        </w:rPr>
+        <w:t>for_id</w:t>
+      </w:r>
+      <w:proofErr w:type="spellEnd"/>
+      <w:r>
+        <w:rPr>
+          <w:lang w:val="en-US"/>
+        </w:rPr>
+        <w:t>”: “granted organization”, “prefix”: “</w:t>
+      </w:r>
+      <w:proofErr w:type="spellStart"/>
+      <w:r>
+        <w:rPr>
+          <w:lang w:val="en-US"/>
+        </w:rPr>
+        <w:t>data_name</w:t>
+      </w:r>
+      <w:proofErr w:type="spellEnd"/>
+      <w:r>
+        <w:rPr>
+          <w:lang w:val="en-US"/>
+        </w:rPr>
+        <w:t xml:space="preserve"> or folder to which access is given”, “token”: “the token that will be created”}</w:t>
+      </w:r>
+    </w:p>
+    <w:p>
+      <w:pPr>
+        <w:spacing w:line="240" w:lineRule="auto"/>
+        <w:rPr>
+          <w:lang w:val="en-US"/>
+        </w:rPr>
+      </w:pPr>
+      <w:r>
+        <w:rPr>
+          <w:lang w:val="en-US"/>
+        </w:rPr>
+        <w:t>Response: 201, 403, 500</w:t>
+      </w:r>
+    </w:p>
+    <w:p>
+      <w:pPr>
+        <w:spacing w:line="240" w:lineRule="auto"/>
+        <w:rPr>
+          <w:lang w:val="en-US"/>
+        </w:rPr>
+      </w:pPr>
+    </w:p>
+    <w:p>
+      <w:pPr>
+        <w:pStyle w:val="Titre3"/>
+        <w:spacing w:line="240" w:lineRule="auto"/>
+        <w:rPr>
+          <w:lang w:val="en-US"/>
+        </w:rPr>
+      </w:pPr>
+      <w:proofErr w:type="spellStart"/>
       <w:proofErr w:type="gramStart"/>
       <w:r>
         <w:rPr>
           <w:lang w:val="en-US"/>
         </w:rPr>
-        <w:t>b64encode(</w:t>
-      </w:r>
+        <w:t>oauth</w:t>
+      </w:r>
+      <w:proofErr w:type="spellEnd"/>
       <w:proofErr w:type="gramEnd"/>
       <w:r>
         <w:rPr>
           <w:lang w:val="en-US"/>
         </w:rPr>
-        <w:t xml:space="preserve">id + ‘:’ + sha256(password))”. When using a token, send “Bearer </w:t>
-      </w:r>
+        <w:t>/&lt;token&gt;</w:t>
+      </w:r>
+    </w:p>
+    <w:p>
+      <w:pPr>
+        <w:spacing w:line="240" w:lineRule="auto"/>
+        <w:rPr>
+          <w:lang w:val="en-US"/>
+        </w:rPr>
+      </w:pPr>
+      <w:r>
+        <w:rPr>
+          <w:lang w:val="en-US"/>
+        </w:rPr>
+        <w:t xml:space="preserve">Deletes an </w:t>
+      </w:r>
+      <w:proofErr w:type="spellStart"/>
+      <w:r>
+        <w:rPr>
+          <w:lang w:val="en-US"/>
+        </w:rPr>
+        <w:t>OAuth</w:t>
+      </w:r>
+      <w:proofErr w:type="spellEnd"/>
+      <w:r>
+        <w:rPr>
+          <w:lang w:val="en-US"/>
+        </w:rPr>
+        <w:t xml:space="preserve"> token.</w:t>
+      </w:r>
+    </w:p>
+    <w:p>
+      <w:pPr>
+        <w:spacing w:line="240" w:lineRule="auto"/>
+        <w:rPr>
+          <w:lang w:val="en-US"/>
+        </w:rPr>
+      </w:pPr>
+      <w:r>
+        <w:rPr>
+          <w:lang w:val="en-US"/>
+        </w:rPr>
+        <w:t xml:space="preserve">Method: DELETE, </w:t>
+      </w:r>
+      <w:proofErr w:type="spellStart"/>
+      <w:r>
+        <w:rPr>
+          <w:lang w:val="en-US"/>
+        </w:rPr>
+        <w:t>Auth</w:t>
+      </w:r>
+      <w:proofErr w:type="spellEnd"/>
+      <w:r>
+        <w:rPr>
+          <w:lang w:val="en-US"/>
+        </w:rPr>
+        <w:t>: YES, Puzzle: NO</w:t>
+      </w:r>
+    </w:p>
+    <w:p>
+      <w:pPr>
+        <w:spacing w:line="240" w:lineRule="auto"/>
+        <w:rPr>
+          <w:lang w:val="en-US"/>
+        </w:rPr>
+      </w:pPr>
+      <w:r>
+        <w:rPr>
+          <w:lang w:val="en-US"/>
+        </w:rPr>
+        <w:t>Post data: -</w:t>
+      </w:r>
+    </w:p>
+    <w:p>
+      <w:pPr>
+        <w:spacing w:line="240" w:lineRule="auto"/>
+        <w:rPr>
+          <w:lang w:val="en-US"/>
+        </w:rPr>
+      </w:pPr>
+      <w:r>
+        <w:rPr>
+          <w:lang w:val="en-US"/>
+        </w:rPr>
+        <w:t>Response: 200, 403, 500</w:t>
+      </w:r>
+    </w:p>
+    <w:p>
+      <w:pPr>
+        <w:spacing w:line="240" w:lineRule="auto"/>
+        <w:rPr>
+          <w:lang w:val="en-US"/>
+        </w:rPr>
+      </w:pPr>
+    </w:p>
+    <w:p>
+      <w:pPr>
+        <w:pStyle w:val="Titre3"/>
+        <w:spacing w:line="240" w:lineRule="auto"/>
+        <w:rPr>
+          <w:lang w:val="en-US"/>
+        </w:rPr>
+      </w:pPr>
       <w:proofErr w:type="gramStart"/>
       <w:r>
         <w:rPr>
           <w:lang w:val="en-US"/>
         </w:rPr>
-        <w:t>b64encode(</w:t>
+        <w:t>data</w:t>
       </w:r>
       <w:proofErr w:type="gramEnd"/>
       <w:r>
         <w:rPr>
           <w:lang w:val="en-US"/>
         </w:rPr>
-        <w:t>token)”.</w:t>
-      </w:r>
-    </w:p>
-    <w:p>
-      <w:pPr>
+        <w:t>/&lt;id&gt;</w:t>
+      </w:r>
+    </w:p>
+    <w:p>
+      <w:pPr>
+        <w:spacing w:line="240" w:lineRule="auto"/>
+        <w:rPr>
+          <w:lang w:val="en-US"/>
+        </w:rPr>
+      </w:pPr>
+      <w:r>
+        <w:rPr>
+          <w:lang w:val="en-US"/>
+        </w:rPr>
+        <w:t>Retrieves a data.</w:t>
+      </w:r>
+    </w:p>
+    <w:p>
+      <w:pPr>
+        <w:spacing w:line="240" w:lineRule="auto"/>
+        <w:rPr>
+          <w:lang w:val="en-US"/>
+        </w:rPr>
+      </w:pPr>
+      <w:r>
+        <w:rPr>
+          <w:lang w:val="en-US"/>
+        </w:rPr>
+        <w:t xml:space="preserve">Method: GET, </w:t>
+      </w:r>
+      <w:proofErr w:type="spellStart"/>
+      <w:r>
+        <w:rPr>
+          <w:lang w:val="en-US"/>
+        </w:rPr>
+        <w:t>Auth</w:t>
+      </w:r>
+      <w:proofErr w:type="spellEnd"/>
+      <w:r>
+        <w:rPr>
+          <w:lang w:val="en-US"/>
+        </w:rPr>
+        <w:t>: YES, Puzzle: NO</w:t>
+      </w:r>
+    </w:p>
+    <w:p>
+      <w:pPr>
+        <w:spacing w:line="240" w:lineRule="auto"/>
+        <w:rPr>
+          <w:lang w:val="en-US"/>
+        </w:rPr>
+      </w:pPr>
+      <w:r>
+        <w:rPr>
+          <w:lang w:val="en-US"/>
+        </w:rPr>
+        <w:t>Post data: -</w:t>
+      </w:r>
+    </w:p>
+    <w:p>
+      <w:pPr>
+        <w:spacing w:line="240" w:lineRule="auto"/>
+        <w:rPr>
+          <w:lang w:val="en-US"/>
+        </w:rPr>
+      </w:pPr>
+      <w:r>
+        <w:rPr>
+          <w:lang w:val="en-US"/>
+        </w:rPr>
+        <w:t>Response: 200, 404, 500</w:t>
+      </w:r>
+    </w:p>
+    <w:p>
+      <w:pPr>
+        <w:spacing w:line="240" w:lineRule="auto"/>
         <w:rPr>
           <w:lang w:val="en-US"/>
         </w:rPr>
@@ -2794,13 +4256,321 @@
         <w:rPr>
           <w:lang w:val="en-US"/>
         </w:rPr>
-        <w:t>peek</w:t>
+        <w:t>data</w:t>
       </w:r>
       <w:proofErr w:type="gramEnd"/>
       <w:r>
         <w:rPr>
           <w:lang w:val="en-US"/>
         </w:rPr>
+        <w:t>/&lt;</w:t>
+      </w:r>
+      <w:proofErr w:type="spellStart"/>
+      <w:r>
+        <w:rPr>
+          <w:lang w:val="en-US"/>
+        </w:rPr>
+        <w:t>data_name</w:t>
+      </w:r>
+      <w:proofErr w:type="spellEnd"/>
+      <w:r>
+        <w:rPr>
+          <w:lang w:val="en-US"/>
+        </w:rPr>
+        <w:t>&gt;</w:t>
+      </w:r>
+    </w:p>
+    <w:p>
+      <w:pPr>
+        <w:spacing w:line="240" w:lineRule="auto"/>
+        <w:rPr>
+          <w:lang w:val="en-US"/>
+        </w:rPr>
+      </w:pPr>
+      <w:r>
+        <w:rPr>
+          <w:lang w:val="en-US"/>
+        </w:rPr>
+        <w:t>Removes a personal data.</w:t>
+      </w:r>
+    </w:p>
+    <w:p>
+      <w:pPr>
+        <w:spacing w:line="240" w:lineRule="auto"/>
+        <w:rPr>
+          <w:lang w:val="en-US"/>
+        </w:rPr>
+      </w:pPr>
+      <w:r>
+        <w:rPr>
+          <w:lang w:val="en-US"/>
+        </w:rPr>
+        <w:t xml:space="preserve">Method: DELETE, </w:t>
+      </w:r>
+      <w:proofErr w:type="spellStart"/>
+      <w:r>
+        <w:rPr>
+          <w:lang w:val="en-US"/>
+        </w:rPr>
+        <w:t>Auth</w:t>
+      </w:r>
+      <w:proofErr w:type="spellEnd"/>
+      <w:r>
+        <w:rPr>
+          <w:lang w:val="en-US"/>
+        </w:rPr>
+        <w:t>: YES, Puzzle: NO</w:t>
+      </w:r>
+    </w:p>
+    <w:p>
+      <w:pPr>
+        <w:spacing w:line="240" w:lineRule="auto"/>
+        <w:rPr>
+          <w:lang w:val="en-US"/>
+        </w:rPr>
+      </w:pPr>
+      <w:r>
+        <w:rPr>
+          <w:lang w:val="en-US"/>
+        </w:rPr>
+        <w:t>Post data: -</w:t>
+      </w:r>
+    </w:p>
+    <w:p>
+      <w:pPr>
+        <w:spacing w:line="240" w:lineRule="auto"/>
+        <w:rPr>
+          <w:lang w:val="en-US"/>
+        </w:rPr>
+      </w:pPr>
+      <w:r>
+        <w:rPr>
+          <w:lang w:val="en-US"/>
+        </w:rPr>
+        <w:t>Response: 200, 500</w:t>
+      </w:r>
+    </w:p>
+    <w:p>
+      <w:pPr>
+        <w:spacing w:line="240" w:lineRule="auto"/>
+        <w:rPr>
+          <w:lang w:val="en-US"/>
+        </w:rPr>
+      </w:pPr>
+    </w:p>
+    <w:p>
+      <w:pPr>
+        <w:pStyle w:val="Titre3"/>
+        <w:spacing w:line="240" w:lineRule="auto"/>
+        <w:rPr>
+          <w:lang w:val="en-US"/>
+        </w:rPr>
+      </w:pPr>
+      <w:proofErr w:type="gramStart"/>
+      <w:r>
+        <w:rPr>
+          <w:lang w:val="en-US"/>
+        </w:rPr>
+        <w:t>vault/new</w:t>
+      </w:r>
+      <w:proofErr w:type="gramEnd"/>
+    </w:p>
+    <w:p>
+      <w:pPr>
+        <w:spacing w:line="240" w:lineRule="auto"/>
+        <w:rPr>
+          <w:lang w:val="en-US"/>
+        </w:rPr>
+      </w:pPr>
+      <w:r>
+        <w:rPr>
+          <w:lang w:val="en-US"/>
+        </w:rPr>
+        <w:t>Posts new own data.</w:t>
+      </w:r>
+    </w:p>
+    <w:p>
+      <w:pPr>
+        <w:spacing w:line="240" w:lineRule="auto"/>
+        <w:rPr>
+          <w:lang w:val="en-US"/>
+        </w:rPr>
+      </w:pPr>
+      <w:r>
+        <w:rPr>
+          <w:lang w:val="en-US"/>
+        </w:rPr>
+        <w:t xml:space="preserve">Method: POST, </w:t>
+      </w:r>
+      <w:proofErr w:type="spellStart"/>
+      <w:r>
+        <w:rPr>
+          <w:lang w:val="en-US"/>
+        </w:rPr>
+        <w:t>Auth</w:t>
+      </w:r>
+      <w:proofErr w:type="spellEnd"/>
+      <w:r>
+        <w:rPr>
+          <w:lang w:val="en-US"/>
+        </w:rPr>
+        <w:t>: YES, Puzzle: YES</w:t>
+      </w:r>
+    </w:p>
+    <w:p>
+      <w:pPr>
+        <w:spacing w:line="240" w:lineRule="auto"/>
+        <w:rPr>
+          <w:lang w:val="en-US"/>
+        </w:rPr>
+      </w:pPr>
+      <w:r>
+        <w:rPr>
+          <w:lang w:val="en-US"/>
+        </w:rPr>
+        <w:t>Post data: {“</w:t>
+      </w:r>
+      <w:proofErr w:type="spellStart"/>
+      <w:r>
+        <w:rPr>
+          <w:lang w:val="en-US"/>
+        </w:rPr>
+        <w:t>data_name</w:t>
+      </w:r>
+      <w:proofErr w:type="spellEnd"/>
+      <w:r>
+        <w:rPr>
+          <w:lang w:val="en-US"/>
+        </w:rPr>
+        <w:t>”: “</w:t>
+      </w:r>
+      <w:proofErr w:type="spellStart"/>
+      <w:r>
+        <w:rPr>
+          <w:lang w:val="en-US"/>
+        </w:rPr>
+        <w:t>data_name</w:t>
+      </w:r>
+      <w:proofErr w:type="spellEnd"/>
+      <w:r>
+        <w:rPr>
+          <w:lang w:val="en-US"/>
+        </w:rPr>
+        <w:t xml:space="preserve"> that is shared”, “</w:t>
+      </w:r>
+      <w:proofErr w:type="spellStart"/>
+      <w:r>
+        <w:rPr>
+          <w:lang w:val="en-US"/>
+        </w:rPr>
+        <w:t>shared_to_id</w:t>
+      </w:r>
+      <w:proofErr w:type="spellEnd"/>
+      <w:r>
+        <w:rPr>
+          <w:lang w:val="en-US"/>
+        </w:rPr>
+        <w:t>”: “id of person with who to share”, “</w:t>
+      </w:r>
+      <w:proofErr w:type="spellStart"/>
+      <w:r>
+        <w:rPr>
+          <w:lang w:val="en-US"/>
+        </w:rPr>
+        <w:t>aes_crtypted_shared_pub</w:t>
+      </w:r>
+      <w:proofErr w:type="spellEnd"/>
+      <w:r>
+        <w:rPr>
+          <w:lang w:val="en-US"/>
+        </w:rPr>
+        <w:t>”: “AES256 key encrypted as explained above”, “</w:t>
+      </w:r>
+      <w:proofErr w:type="spellStart"/>
+      <w:r>
+        <w:rPr>
+          <w:lang w:val="en-US"/>
+        </w:rPr>
+        <w:t>data_crypted_aes</w:t>
+      </w:r>
+      <w:proofErr w:type="spellEnd"/>
+      <w:r>
+        <w:rPr>
+          <w:lang w:val="en-US"/>
+        </w:rPr>
+        <w:t xml:space="preserve">”, “data </w:t>
+      </w:r>
+      <w:proofErr w:type="spellStart"/>
+      <w:r>
+        <w:rPr>
+          <w:lang w:val="en-US"/>
+        </w:rPr>
+        <w:t>crypted</w:t>
+      </w:r>
+      <w:proofErr w:type="spellEnd"/>
+      <w:r>
+        <w:rPr>
+          <w:lang w:val="en-US"/>
+        </w:rPr>
+        <w:t xml:space="preserve"> as explained above”, “</w:t>
+      </w:r>
+      <w:proofErr w:type="spellStart"/>
+      <w:r>
+        <w:rPr>
+          <w:lang w:val="en-US"/>
+        </w:rPr>
+        <w:t>expire_epoch</w:t>
+      </w:r>
+      <w:proofErr w:type="spellEnd"/>
+      <w:r>
+        <w:rPr>
+          <w:lang w:val="en-US"/>
+        </w:rPr>
+        <w:t>”: “epoch in milliseconds when this vault is no longer valid. &lt;=0 never expires”}</w:t>
+      </w:r>
+    </w:p>
+    <w:p>
+      <w:pPr>
+        <w:spacing w:line="240" w:lineRule="auto"/>
+        <w:rPr>
+          <w:lang w:val="en-US"/>
+        </w:rPr>
+      </w:pPr>
+      <w:r>
+        <w:rPr>
+          <w:lang w:val="en-US"/>
+        </w:rPr>
+        <w:t>Response: 201, 404, 500</w:t>
+      </w:r>
+    </w:p>
+    <w:p>
+      <w:pPr>
+        <w:spacing w:line="240" w:lineRule="auto"/>
+        <w:rPr>
+          <w:lang w:val="en-US"/>
+        </w:rPr>
+      </w:pPr>
+    </w:p>
+    <w:p>
+      <w:pPr>
+        <w:pStyle w:val="Titre3"/>
+        <w:spacing w:line="240" w:lineRule="auto"/>
+        <w:rPr>
+          <w:lang w:val="en-US"/>
+        </w:rPr>
+      </w:pPr>
+      <w:proofErr w:type="gramStart"/>
+      <w:r>
+        <w:rPr>
+          <w:lang w:val="en-US"/>
+        </w:rPr>
+        <w:t>vault</w:t>
+      </w:r>
+      <w:proofErr w:type="gramEnd"/>
+      <w:r>
+        <w:rPr>
+          <w:lang w:val="en-US"/>
+        </w:rPr>
         <w:t>/&lt;id&gt;</w:t>
       </w:r>
     </w:p>
@@ -2815,21 +4585,21 @@
         <w:rPr>
           <w:lang w:val="en-US"/>
         </w:rPr>
-        <w:t>Retrieves whether a user exists.</w:t>
-      </w:r>
-    </w:p>
-    <w:p>
-      <w:pPr>
-        <w:spacing w:line="240" w:lineRule="auto"/>
-        <w:rPr>
-          <w:lang w:val="en-US"/>
-        </w:rPr>
-      </w:pPr>
-      <w:r>
-        <w:rPr>
-          <w:lang w:val="en-US"/>
-        </w:rPr>
-        <w:t xml:space="preserve">Method: GET, </w:t>
+        <w:t>Deletes a created vault.</w:t>
+      </w:r>
+    </w:p>
+    <w:p>
+      <w:pPr>
+        <w:spacing w:line="240" w:lineRule="auto"/>
+        <w:rPr>
+          <w:lang w:val="en-US"/>
+        </w:rPr>
+      </w:pPr>
+      <w:r>
+        <w:rPr>
+          <w:lang w:val="en-US"/>
+        </w:rPr>
+        <w:t xml:space="preserve">Method: DELETE, </w:t>
       </w:r>
       <w:proofErr w:type="spellStart"/>
       <w:r>
@@ -2843,7 +4613,7 @@
         <w:rPr>
           <w:lang w:val="en-US"/>
         </w:rPr>
-        <w:t>: NO, Puzzle: NO</w:t>
+        <w:t>: YES, Puzzle: NO</w:t>
       </w:r>
     </w:p>
     <w:p>
@@ -2871,1690 +4641,7 @@
         <w:rPr>
           <w:lang w:val="en-US"/>
         </w:rPr>
-        <w:t>Response: 200, 404, 500</w:t>
-      </w:r>
-    </w:p>
-    <w:p>
-      <w:pPr>
-        <w:spacing w:line="240" w:lineRule="auto"/>
-        <w:rPr>
-          <w:lang w:val="en-US"/>
-        </w:rPr>
-      </w:pPr>
-    </w:p>
-    <w:p>
-      <w:pPr>
-        <w:pStyle w:val="Titre3"/>
-        <w:spacing w:line="240" w:lineRule="auto"/>
-        <w:rPr>
-          <w:lang w:val="en-US"/>
-        </w:rPr>
-      </w:pPr>
-      <w:proofErr w:type="gramStart"/>
-      <w:r>
-        <w:rPr>
-          <w:lang w:val="en-US"/>
-        </w:rPr>
-        <w:t>user</w:t>
-      </w:r>
-      <w:proofErr w:type="gramEnd"/>
-      <w:r>
-        <w:rPr>
-          <w:lang w:val="en-US"/>
-        </w:rPr>
-        <w:t>/&lt;id&gt;</w:t>
-      </w:r>
-    </w:p>
-    <w:p>
-      <w:pPr>
-        <w:spacing w:line="240" w:lineRule="auto"/>
-        <w:rPr>
-          <w:lang w:val="en-US"/>
-        </w:rPr>
-      </w:pPr>
-      <w:r>
-        <w:rPr>
-          <w:lang w:val="en-US"/>
-        </w:rPr>
-        <w:t>Retrieves public info of a user.</w:t>
-      </w:r>
-    </w:p>
-    <w:p>
-      <w:pPr>
-        <w:spacing w:line="240" w:lineRule="auto"/>
-        <w:rPr>
-          <w:lang w:val="en-US"/>
-        </w:rPr>
-      </w:pPr>
-      <w:r>
-        <w:rPr>
-          <w:lang w:val="en-US"/>
-        </w:rPr>
-        <w:t xml:space="preserve">Method: GET, </w:t>
-      </w:r>
-      <w:proofErr w:type="spellStart"/>
-      <w:r>
-        <w:rPr>
-          <w:lang w:val="en-US"/>
-        </w:rPr>
-        <w:t>Auth</w:t>
-      </w:r>
-      <w:proofErr w:type="spellEnd"/>
-      <w:r>
-        <w:rPr>
-          <w:lang w:val="en-US"/>
-        </w:rPr>
-        <w:t>: YES, Puzzle: YES</w:t>
-      </w:r>
-    </w:p>
-    <w:p>
-      <w:pPr>
-        <w:spacing w:line="240" w:lineRule="auto"/>
-        <w:rPr>
-          <w:lang w:val="en-US"/>
-        </w:rPr>
-      </w:pPr>
-      <w:r>
-        <w:rPr>
-          <w:lang w:val="en-US"/>
-        </w:rPr>
-        <w:t>Post data: -</w:t>
-      </w:r>
-    </w:p>
-    <w:p>
-      <w:pPr>
-        <w:spacing w:line="240" w:lineRule="auto"/>
-        <w:rPr>
-          <w:lang w:val="en-US"/>
-        </w:rPr>
-      </w:pPr>
-      <w:r>
-        <w:rPr>
-          <w:lang w:val="en-US"/>
-        </w:rPr>
-        <w:t>Response: 200, 404, 500</w:t>
-      </w:r>
-    </w:p>
-    <w:p>
-      <w:pPr>
-        <w:spacing w:line="240" w:lineRule="auto"/>
-        <w:rPr>
-          <w:lang w:val="en-US"/>
-        </w:rPr>
-      </w:pPr>
-    </w:p>
-    <w:p>
-      <w:pPr>
-        <w:pStyle w:val="Titre3"/>
-        <w:spacing w:line="240" w:lineRule="auto"/>
-        <w:rPr>
-          <w:lang w:val="en-US"/>
-        </w:rPr>
-      </w:pPr>
-      <w:proofErr w:type="gramStart"/>
-      <w:r>
-        <w:rPr>
-          <w:lang w:val="en-US"/>
-        </w:rPr>
-        <w:t>profile</w:t>
-      </w:r>
-      <w:proofErr w:type="gramEnd"/>
-    </w:p>
-    <w:p>
-      <w:pPr>
-        <w:spacing w:line="240" w:lineRule="auto"/>
-        <w:rPr>
-          <w:lang w:val="en-US"/>
-        </w:rPr>
-      </w:pPr>
-      <w:r>
-        <w:rPr>
-          <w:lang w:val="en-US"/>
-        </w:rPr>
-        <w:t>Retrieves own profile, but not data not shared data.</w:t>
-      </w:r>
-    </w:p>
-    <w:p>
-      <w:pPr>
-        <w:spacing w:line="240" w:lineRule="auto"/>
-        <w:rPr>
-          <w:lang w:val="en-US"/>
-        </w:rPr>
-      </w:pPr>
-      <w:r>
-        <w:rPr>
-          <w:lang w:val="en-US"/>
-        </w:rPr>
-        <w:t xml:space="preserve">Method: GET, </w:t>
-      </w:r>
-      <w:proofErr w:type="spellStart"/>
-      <w:r>
-        <w:rPr>
-          <w:lang w:val="en-US"/>
-        </w:rPr>
-        <w:t>Auth</w:t>
-      </w:r>
-      <w:proofErr w:type="spellEnd"/>
-      <w:r>
-        <w:rPr>
-          <w:lang w:val="en-US"/>
-        </w:rPr>
-        <w:t>: YES, Puzzle: NO</w:t>
-      </w:r>
-    </w:p>
-    <w:p>
-      <w:pPr>
-        <w:spacing w:line="240" w:lineRule="auto"/>
-        <w:rPr>
-          <w:lang w:val="en-US"/>
-        </w:rPr>
-      </w:pPr>
-      <w:r>
-        <w:rPr>
-          <w:lang w:val="en-US"/>
-        </w:rPr>
-        <w:t>Post data: -</w:t>
-      </w:r>
-    </w:p>
-    <w:p>
-      <w:pPr>
-        <w:spacing w:line="240" w:lineRule="auto"/>
-        <w:rPr>
-          <w:lang w:val="en-US"/>
-        </w:rPr>
-      </w:pPr>
-      <w:r>
-        <w:rPr>
-          <w:lang w:val="en-US"/>
-        </w:rPr>
-        <w:t>Response: 200</w:t>
-      </w:r>
-    </w:p>
-    <w:p>
-      <w:pPr>
-        <w:spacing w:line="240" w:lineRule="auto"/>
-        <w:rPr>
-          <w:lang w:val="en-US"/>
-        </w:rPr>
-      </w:pPr>
-    </w:p>
-    <w:p>
-      <w:pPr>
-        <w:pStyle w:val="Titre3"/>
-        <w:spacing w:line="240" w:lineRule="auto"/>
-        <w:rPr>
-          <w:lang w:val="en-US"/>
-        </w:rPr>
-      </w:pPr>
-      <w:proofErr w:type="gramStart"/>
-      <w:r>
-        <w:rPr>
-          <w:lang w:val="en-US"/>
-        </w:rPr>
-        <w:t>profile/info</w:t>
-      </w:r>
-      <w:proofErr w:type="gramEnd"/>
-    </w:p>
-    <w:p>
-      <w:pPr>
-        <w:spacing w:line="240" w:lineRule="auto"/>
-        <w:rPr>
-          <w:lang w:val="en-US"/>
-        </w:rPr>
-      </w:pPr>
-      <w:r>
-        <w:rPr>
-          <w:lang w:val="en-US"/>
-        </w:rPr>
-        <w:t>Updates public info. Resets confidence level.</w:t>
-      </w:r>
-    </w:p>
-    <w:p>
-      <w:pPr>
-        <w:spacing w:line="240" w:lineRule="auto"/>
-        <w:rPr>
-          <w:lang w:val="en-US"/>
-        </w:rPr>
-      </w:pPr>
-      <w:r>
-        <w:rPr>
-          <w:lang w:val="en-US"/>
-        </w:rPr>
-        <w:t xml:space="preserve">Method: POST, </w:t>
-      </w:r>
-      <w:proofErr w:type="spellStart"/>
-      <w:r>
-        <w:rPr>
-          <w:lang w:val="en-US"/>
-        </w:rPr>
-        <w:t>Auth</w:t>
-      </w:r>
-      <w:proofErr w:type="spellEnd"/>
-      <w:r>
-        <w:rPr>
-          <w:lang w:val="en-US"/>
-        </w:rPr>
-        <w:t>: YES, Puzzle: NO</w:t>
-      </w:r>
-    </w:p>
-    <w:p>
-      <w:pPr>
-        <w:spacing w:line="240" w:lineRule="auto"/>
-        <w:rPr>
-          <w:lang w:val="en-US"/>
-        </w:rPr>
-      </w:pPr>
-      <w:r>
-        <w:rPr>
-          <w:lang w:val="en-US"/>
-        </w:rPr>
-        <w:t>Post data: Any JSON object</w:t>
-      </w:r>
-    </w:p>
-    <w:p>
-      <w:pPr>
-        <w:spacing w:line="240" w:lineRule="auto"/>
-        <w:rPr>
-          <w:lang w:val="en-US"/>
-        </w:rPr>
-      </w:pPr>
-      <w:r>
-        <w:rPr>
-          <w:lang w:val="en-US"/>
-        </w:rPr>
-        <w:t>Response: 200, 500</w:t>
-      </w:r>
-    </w:p>
-    <w:p>
-      <w:pPr>
-        <w:spacing w:line="240" w:lineRule="auto"/>
-        <w:rPr>
-          <w:lang w:val="en-US"/>
-        </w:rPr>
-      </w:pPr>
-    </w:p>
-    <w:p>
-      <w:pPr>
-        <w:pStyle w:val="Titre3"/>
-        <w:spacing w:line="240" w:lineRule="auto"/>
-        <w:rPr>
-          <w:lang w:val="en-US"/>
-        </w:rPr>
-      </w:pPr>
-      <w:proofErr w:type="gramStart"/>
-      <w:r>
-        <w:rPr>
-          <w:lang w:val="en-US"/>
-        </w:rPr>
         <w:lastRenderedPageBreak/>
-        <w:t>profile/data</w:t>
-      </w:r>
-      <w:proofErr w:type="gramEnd"/>
-    </w:p>
-    <w:p>
-      <w:pPr>
-        <w:spacing w:line="240" w:lineRule="auto"/>
-        <w:rPr>
-          <w:lang w:val="en-US"/>
-        </w:rPr>
-      </w:pPr>
-      <w:r>
-        <w:rPr>
-          <w:lang w:val="en-US"/>
-        </w:rPr>
-        <w:t>Retrieves list of own data.</w:t>
-      </w:r>
-    </w:p>
-    <w:p>
-      <w:pPr>
-        <w:spacing w:line="240" w:lineRule="auto"/>
-        <w:rPr>
-          <w:lang w:val="en-US"/>
-        </w:rPr>
-      </w:pPr>
-      <w:r>
-        <w:rPr>
-          <w:lang w:val="en-US"/>
-        </w:rPr>
-        <w:t xml:space="preserve">Method: GET, </w:t>
-      </w:r>
-      <w:proofErr w:type="spellStart"/>
-      <w:r>
-        <w:rPr>
-          <w:lang w:val="en-US"/>
-        </w:rPr>
-        <w:t>Auth</w:t>
-      </w:r>
-      <w:proofErr w:type="spellEnd"/>
-      <w:r>
-        <w:rPr>
-          <w:lang w:val="en-US"/>
-        </w:rPr>
-        <w:t>: YES, Puzzle: NO</w:t>
-      </w:r>
-    </w:p>
-    <w:p>
-      <w:pPr>
-        <w:spacing w:line="240" w:lineRule="auto"/>
-        <w:rPr>
-          <w:lang w:val="en-US"/>
-        </w:rPr>
-      </w:pPr>
-      <w:r>
-        <w:rPr>
-          <w:lang w:val="en-US"/>
-        </w:rPr>
-        <w:t>Post data: -</w:t>
-      </w:r>
-    </w:p>
-    <w:p>
-      <w:pPr>
-        <w:spacing w:line="240" w:lineRule="auto"/>
-        <w:rPr>
-          <w:lang w:val="en-US"/>
-        </w:rPr>
-      </w:pPr>
-      <w:r>
-        <w:rPr>
-          <w:lang w:val="en-US"/>
-        </w:rPr>
-        <w:t>Response: 200, 500</w:t>
-      </w:r>
-    </w:p>
-    <w:p>
-      <w:pPr>
-        <w:spacing w:line="240" w:lineRule="auto"/>
-        <w:rPr>
-          <w:lang w:val="en-US"/>
-        </w:rPr>
-      </w:pPr>
-    </w:p>
-    <w:p>
-      <w:pPr>
-        <w:pStyle w:val="Titre3"/>
-        <w:spacing w:line="240" w:lineRule="auto"/>
-        <w:rPr>
-          <w:lang w:val="en-US"/>
-        </w:rPr>
-      </w:pPr>
-      <w:proofErr w:type="gramStart"/>
-      <w:r>
-        <w:rPr>
-          <w:lang w:val="en-US"/>
-        </w:rPr>
-        <w:t>profile/data/new</w:t>
-      </w:r>
-      <w:proofErr w:type="gramEnd"/>
-    </w:p>
-    <w:p>
-      <w:pPr>
-        <w:spacing w:line="240" w:lineRule="auto"/>
-        <w:rPr>
-          <w:lang w:val="en-US"/>
-        </w:rPr>
-      </w:pPr>
-      <w:r>
-        <w:rPr>
-          <w:lang w:val="en-US"/>
-        </w:rPr>
-        <w:t>Posts new own data.</w:t>
-      </w:r>
-    </w:p>
-    <w:p>
-      <w:pPr>
-        <w:spacing w:line="240" w:lineRule="auto"/>
-        <w:rPr>
-          <w:lang w:val="en-US"/>
-        </w:rPr>
-      </w:pPr>
-      <w:r>
-        <w:rPr>
-          <w:lang w:val="en-US"/>
-        </w:rPr>
-        <w:t xml:space="preserve">Method: POST, </w:t>
-      </w:r>
-      <w:proofErr w:type="spellStart"/>
-      <w:r>
-        <w:rPr>
-          <w:lang w:val="en-US"/>
-        </w:rPr>
-        <w:t>Auth</w:t>
-      </w:r>
-      <w:proofErr w:type="spellEnd"/>
-      <w:r>
-        <w:rPr>
-          <w:lang w:val="en-US"/>
-        </w:rPr>
-        <w:t>: YES, Puzzle: YES</w:t>
-      </w:r>
-    </w:p>
-    <w:p>
-      <w:pPr>
-        <w:spacing w:line="240" w:lineRule="auto"/>
-        <w:rPr>
-          <w:lang w:val="en-US"/>
-        </w:rPr>
-      </w:pPr>
-      <w:r>
-        <w:rPr>
-          <w:lang w:val="en-US"/>
-        </w:rPr>
-        <w:t>Post data: {“name”: “string of the data name”, “</w:t>
-      </w:r>
-      <w:proofErr w:type="spellStart"/>
-      <w:r>
-        <w:rPr>
-          <w:lang w:val="en-US"/>
-        </w:rPr>
-        <w:t>encr_data</w:t>
-      </w:r>
-      <w:proofErr w:type="spellEnd"/>
-      <w:r>
-        <w:rPr>
-          <w:lang w:val="en-US"/>
-        </w:rPr>
-        <w:t>”: “string of the encrypted data as should be”, “</w:t>
-      </w:r>
-      <w:proofErr w:type="spellStart"/>
-      <w:r>
-        <w:rPr>
-          <w:lang w:val="en-US"/>
-        </w:rPr>
-        <w:t>is_dated</w:t>
-      </w:r>
-      <w:proofErr w:type="spellEnd"/>
-      <w:r>
-        <w:rPr>
-          <w:lang w:val="en-US"/>
-        </w:rPr>
-        <w:t>”: “</w:t>
-      </w:r>
-      <w:proofErr w:type="spellStart"/>
-      <w:r>
-        <w:rPr>
-          <w:lang w:val="en-US"/>
-        </w:rPr>
-        <w:t>boolean</w:t>
-      </w:r>
-      <w:proofErr w:type="spellEnd"/>
-      <w:r>
-        <w:rPr>
-          <w:lang w:val="en-US"/>
-        </w:rPr>
-        <w:t xml:space="preserve"> if data is dated”}</w:t>
-      </w:r>
-    </w:p>
-    <w:p>
-      <w:pPr>
-        <w:spacing w:line="240" w:lineRule="auto"/>
-        <w:rPr>
-          <w:lang w:val="en-US"/>
-        </w:rPr>
-      </w:pPr>
-      <w:r>
-        <w:rPr>
-          <w:lang w:val="en-US"/>
-        </w:rPr>
-        <w:t>Response: 201, 500</w:t>
-      </w:r>
-    </w:p>
-    <w:p>
-      <w:pPr>
-        <w:spacing w:line="240" w:lineRule="auto"/>
-        <w:rPr>
-          <w:lang w:val="en-US"/>
-        </w:rPr>
-      </w:pPr>
-    </w:p>
-    <w:p>
-      <w:pPr>
-        <w:pStyle w:val="Titre3"/>
-        <w:spacing w:line="240" w:lineRule="auto"/>
-        <w:rPr>
-          <w:lang w:val="en-US"/>
-        </w:rPr>
-      </w:pPr>
-      <w:proofErr w:type="gramStart"/>
-      <w:r>
-        <w:rPr>
-          <w:lang w:val="en-US"/>
-        </w:rPr>
-        <w:t>profile/update</w:t>
-      </w:r>
-      <w:proofErr w:type="gramEnd"/>
-    </w:p>
-    <w:p>
-      <w:pPr>
-        <w:spacing w:line="240" w:lineRule="auto"/>
-        <w:rPr>
-          <w:lang w:val="en-US"/>
-        </w:rPr>
-      </w:pPr>
-      <w:r>
-        <w:rPr>
-          <w:lang w:val="en-US"/>
-        </w:rPr>
-        <w:t>Updates user password.</w:t>
-      </w:r>
-    </w:p>
-    <w:p>
-      <w:pPr>
-        <w:spacing w:line="240" w:lineRule="auto"/>
-        <w:rPr>
-          <w:lang w:val="en-US"/>
-        </w:rPr>
-      </w:pPr>
-      <w:r>
-        <w:rPr>
-          <w:lang w:val="en-US"/>
-        </w:rPr>
-        <w:t xml:space="preserve">Method: POST, </w:t>
-      </w:r>
-      <w:proofErr w:type="spellStart"/>
-      <w:r>
-        <w:rPr>
-          <w:lang w:val="en-US"/>
-        </w:rPr>
-        <w:t>Auth</w:t>
-      </w:r>
-      <w:proofErr w:type="spellEnd"/>
-      <w:r>
-        <w:rPr>
-          <w:lang w:val="en-US"/>
-        </w:rPr>
-        <w:t>: YES, Puzzle: NO</w:t>
-      </w:r>
-    </w:p>
-    <w:p>
-      <w:pPr>
-        <w:spacing w:line="240" w:lineRule="auto"/>
-        <w:rPr>
-          <w:lang w:val="en-US"/>
-        </w:rPr>
-      </w:pPr>
-      <w:r>
-        <w:rPr>
-          <w:lang w:val="en-US"/>
-        </w:rPr>
-        <w:t>Post data: {“</w:t>
-      </w:r>
-      <w:proofErr w:type="spellStart"/>
-      <w:r>
-        <w:rPr>
-          <w:lang w:val="en-US"/>
-        </w:rPr>
-        <w:t>new_password</w:t>
-      </w:r>
-      <w:proofErr w:type="spellEnd"/>
-      <w:r>
-        <w:rPr>
-          <w:lang w:val="en-US"/>
-        </w:rPr>
-        <w:t>”: “sha256 hash of the new password”, “</w:t>
-      </w:r>
-      <w:proofErr w:type="spellStart"/>
-      <w:r>
-        <w:rPr>
-          <w:lang w:val="en-US"/>
-        </w:rPr>
-        <w:t>encr_master_key</w:t>
-      </w:r>
-      <w:proofErr w:type="spellEnd"/>
-      <w:r>
-        <w:rPr>
-          <w:lang w:val="en-US"/>
-        </w:rPr>
-        <w:t>”: “updated encryption of the master key, as explained above”}</w:t>
-      </w:r>
-    </w:p>
-    <w:p>
-      <w:pPr>
-        <w:spacing w:line="240" w:lineRule="auto"/>
-        <w:rPr>
-          <w:lang w:val="en-US"/>
-        </w:rPr>
-      </w:pPr>
-      <w:r>
-        <w:rPr>
-          <w:lang w:val="en-US"/>
-        </w:rPr>
-        <w:t>Response: 200, 500</w:t>
-      </w:r>
-    </w:p>
-    <w:p>
-      <w:pPr>
-        <w:spacing w:line="240" w:lineRule="auto"/>
-        <w:rPr>
-          <w:lang w:val="en-US"/>
-        </w:rPr>
-      </w:pPr>
-    </w:p>
-    <w:p>
-      <w:pPr>
-        <w:pStyle w:val="Titre3"/>
-        <w:spacing w:line="240" w:lineRule="auto"/>
-        <w:rPr>
-          <w:lang w:val="en-US"/>
-        </w:rPr>
-      </w:pPr>
-      <w:proofErr w:type="gramStart"/>
-      <w:r>
-        <w:rPr>
-          <w:lang w:val="en-US"/>
-        </w:rPr>
-        <w:t>profile/token/new</w:t>
-      </w:r>
-      <w:proofErr w:type="gramEnd"/>
-    </w:p>
-    <w:p>
-      <w:pPr>
-        <w:spacing w:line="240" w:lineRule="auto"/>
-        <w:rPr>
-          <w:lang w:val="en-US"/>
-        </w:rPr>
-      </w:pPr>
-      <w:r>
-        <w:rPr>
-          <w:lang w:val="en-US"/>
-        </w:rPr>
-        <w:t>Creates a token for authenticating.</w:t>
-      </w:r>
-    </w:p>
-    <w:p>
-      <w:pPr>
-        <w:spacing w:line="240" w:lineRule="auto"/>
-        <w:rPr>
-          <w:lang w:val="en-US"/>
-        </w:rPr>
-      </w:pPr>
-      <w:r>
-        <w:rPr>
-          <w:lang w:val="en-US"/>
-        </w:rPr>
-        <w:t xml:space="preserve">Method: POST, </w:t>
-      </w:r>
-      <w:proofErr w:type="spellStart"/>
-      <w:r>
-        <w:rPr>
-          <w:lang w:val="en-US"/>
-        </w:rPr>
-        <w:t>Auth</w:t>
-      </w:r>
-      <w:proofErr w:type="spellEnd"/>
-      <w:r>
-        <w:rPr>
-          <w:lang w:val="en-US"/>
-        </w:rPr>
-        <w:t>: YES, Puzzle: YES</w:t>
-      </w:r>
-    </w:p>
-    <w:p>
-      <w:pPr>
-        <w:spacing w:line="240" w:lineRule="auto"/>
-        <w:rPr>
-          <w:lang w:val="en-US"/>
-        </w:rPr>
-      </w:pPr>
-      <w:r>
-        <w:rPr>
-          <w:lang w:val="en-US"/>
-        </w:rPr>
-        <w:t>Post data: {“</w:t>
-      </w:r>
-      <w:proofErr w:type="spellStart"/>
-      <w:r>
-        <w:rPr>
-          <w:lang w:val="en-US"/>
-        </w:rPr>
-        <w:t>is_eternal</w:t>
-      </w:r>
-      <w:proofErr w:type="spellEnd"/>
-      <w:r>
-        <w:rPr>
-          <w:lang w:val="en-US"/>
-        </w:rPr>
-        <w:t>”: “</w:t>
-      </w:r>
-      <w:proofErr w:type="spellStart"/>
-      <w:proofErr w:type="gramStart"/>
-      <w:r>
-        <w:rPr>
-          <w:lang w:val="en-US"/>
-        </w:rPr>
-        <w:t>boolean</w:t>
-      </w:r>
-      <w:proofErr w:type="spellEnd"/>
-      <w:proofErr w:type="gramEnd"/>
-      <w:r>
-        <w:rPr>
-          <w:lang w:val="en-US"/>
-        </w:rPr>
-        <w:t xml:space="preserve"> setting whether this token expires if not used for 30minutes”}</w:t>
-      </w:r>
-    </w:p>
-    <w:p>
-      <w:pPr>
-        <w:spacing w:line="240" w:lineRule="auto"/>
-        <w:rPr>
-          <w:lang w:val="en-US"/>
-        </w:rPr>
-      </w:pPr>
-      <w:r>
-        <w:rPr>
-          <w:lang w:val="en-US"/>
-        </w:rPr>
-        <w:t>Response: 201, 500</w:t>
-      </w:r>
-    </w:p>
-    <w:p>
-      <w:pPr>
-        <w:spacing w:line="240" w:lineRule="auto"/>
-        <w:rPr>
-          <w:lang w:val="en-US"/>
-        </w:rPr>
-      </w:pPr>
-    </w:p>
-    <w:p>
-      <w:pPr>
-        <w:pStyle w:val="Titre3"/>
-        <w:spacing w:line="240" w:lineRule="auto"/>
-        <w:rPr>
-          <w:lang w:val="en-US"/>
-        </w:rPr>
-      </w:pPr>
-      <w:proofErr w:type="gramStart"/>
-      <w:r>
-        <w:rPr>
-          <w:lang w:val="en-US"/>
-        </w:rPr>
-        <w:t>profile/</w:t>
-      </w:r>
-      <w:proofErr w:type="spellStart"/>
-      <w:r>
-        <w:rPr>
-          <w:lang w:val="en-US"/>
-        </w:rPr>
-        <w:t>token?</w:t>
-      </w:r>
-      <w:proofErr w:type="gramEnd"/>
-      <w:r>
-        <w:rPr>
-          <w:lang w:val="en-US"/>
-        </w:rPr>
-        <w:t>token</w:t>
-      </w:r>
-      <w:proofErr w:type="spellEnd"/>
-      <w:r>
-        <w:rPr>
-          <w:lang w:val="en-US"/>
-        </w:rPr>
-        <w:t>=&lt;token&gt;</w:t>
-      </w:r>
-    </w:p>
-    <w:p>
-      <w:pPr>
-        <w:spacing w:line="240" w:lineRule="auto"/>
-        <w:rPr>
-          <w:lang w:val="en-US"/>
-        </w:rPr>
-      </w:pPr>
-      <w:r>
-        <w:rPr>
-          <w:lang w:val="en-US"/>
-        </w:rPr>
-        <w:t>Removes authentication token.</w:t>
-      </w:r>
-      <w:r>
-        <w:rPr>
-          <w:lang w:val="en-US"/>
-        </w:rPr>
-        <w:t xml:space="preserve"> Only remove the one specified if one is specified.</w:t>
-      </w:r>
-    </w:p>
-    <w:p>
-      <w:pPr>
-        <w:spacing w:line="240" w:lineRule="auto"/>
-        <w:rPr>
-          <w:lang w:val="en-US"/>
-        </w:rPr>
-      </w:pPr>
-      <w:r>
-        <w:rPr>
-          <w:lang w:val="en-US"/>
-        </w:rPr>
-        <w:t xml:space="preserve">Method: DELETE, </w:t>
-      </w:r>
-      <w:proofErr w:type="spellStart"/>
-      <w:r>
-        <w:rPr>
-          <w:lang w:val="en-US"/>
-        </w:rPr>
-        <w:t>Auth</w:t>
-      </w:r>
-      <w:proofErr w:type="spellEnd"/>
-      <w:r>
-        <w:rPr>
-          <w:lang w:val="en-US"/>
-        </w:rPr>
-        <w:t>: YES, Puzzle: NO</w:t>
-      </w:r>
-    </w:p>
-    <w:p>
-      <w:pPr>
-        <w:spacing w:line="240" w:lineRule="auto"/>
-        <w:rPr>
-          <w:lang w:val="en-US"/>
-        </w:rPr>
-      </w:pPr>
-      <w:r>
-        <w:rPr>
-          <w:lang w:val="en-US"/>
-        </w:rPr>
-        <w:t>Post data: -</w:t>
-      </w:r>
-    </w:p>
-    <w:p>
-      <w:pPr>
-        <w:spacing w:line="240" w:lineRule="auto"/>
-        <w:rPr>
-          <w:lang w:val="en-US"/>
-        </w:rPr>
-      </w:pPr>
-      <w:r>
-        <w:rPr>
-          <w:lang w:val="en-US"/>
-        </w:rPr>
-        <w:t>Response: 200</w:t>
-      </w:r>
-      <w:r>
-        <w:rPr>
-          <w:lang w:val="en-US"/>
-        </w:rPr>
-        <w:t xml:space="preserve">, </w:t>
-      </w:r>
-      <w:r>
-        <w:rPr>
-          <w:lang w:val="en-US"/>
-        </w:rPr>
-        <w:t xml:space="preserve">403, </w:t>
-      </w:r>
-      <w:r>
-        <w:rPr>
-          <w:lang w:val="en-US"/>
-        </w:rPr>
-        <w:t>500</w:t>
-      </w:r>
-    </w:p>
-    <w:p>
-      <w:pPr>
-        <w:spacing w:line="240" w:lineRule="auto"/>
-        <w:rPr>
-          <w:lang w:val="en-US"/>
-        </w:rPr>
-      </w:pPr>
-    </w:p>
-    <w:p>
-      <w:pPr>
-        <w:pStyle w:val="Titre3"/>
-        <w:spacing w:line="240" w:lineRule="auto"/>
-        <w:rPr>
-          <w:lang w:val="en-US"/>
-        </w:rPr>
-      </w:pPr>
-      <w:proofErr w:type="spellStart"/>
-      <w:proofErr w:type="gramStart"/>
-      <w:r>
-        <w:rPr>
-          <w:lang w:val="en-US"/>
-        </w:rPr>
-        <w:t>oauth</w:t>
-      </w:r>
-      <w:proofErr w:type="spellEnd"/>
-      <w:r>
-        <w:rPr>
-          <w:lang w:val="en-US"/>
-        </w:rPr>
-        <w:t>/new</w:t>
-      </w:r>
-      <w:proofErr w:type="gramEnd"/>
-    </w:p>
-    <w:p>
-      <w:pPr>
-        <w:spacing w:line="240" w:lineRule="auto"/>
-        <w:rPr>
-          <w:lang w:val="en-US"/>
-        </w:rPr>
-      </w:pPr>
-      <w:r>
-        <w:rPr>
-          <w:lang w:val="en-US"/>
-        </w:rPr>
-        <w:t xml:space="preserve">Creates an </w:t>
-      </w:r>
-      <w:proofErr w:type="spellStart"/>
-      <w:r>
-        <w:rPr>
-          <w:lang w:val="en-US"/>
-        </w:rPr>
-        <w:t>OAuth</w:t>
-      </w:r>
-      <w:proofErr w:type="spellEnd"/>
-      <w:r>
-        <w:rPr>
-          <w:lang w:val="en-US"/>
-        </w:rPr>
-        <w:t xml:space="preserve"> token.</w:t>
-      </w:r>
-    </w:p>
-    <w:p>
-      <w:pPr>
-        <w:spacing w:line="240" w:lineRule="auto"/>
-        <w:rPr>
-          <w:lang w:val="en-US"/>
-        </w:rPr>
-      </w:pPr>
-      <w:r>
-        <w:rPr>
-          <w:lang w:val="en-US"/>
-        </w:rPr>
-        <w:t xml:space="preserve">Method: POST, </w:t>
-      </w:r>
-      <w:proofErr w:type="spellStart"/>
-      <w:r>
-        <w:rPr>
-          <w:lang w:val="en-US"/>
-        </w:rPr>
-        <w:t>Auth</w:t>
-      </w:r>
-      <w:proofErr w:type="spellEnd"/>
-      <w:r>
-        <w:rPr>
-          <w:lang w:val="en-US"/>
-        </w:rPr>
-        <w:t>: YES, Puzzle: NO</w:t>
-      </w:r>
-    </w:p>
-    <w:p>
-      <w:pPr>
-        <w:spacing w:line="240" w:lineRule="auto"/>
-        <w:rPr>
-          <w:lang w:val="en-US"/>
-        </w:rPr>
-      </w:pPr>
-      <w:r>
-        <w:rPr>
-          <w:lang w:val="en-US"/>
-        </w:rPr>
-        <w:lastRenderedPageBreak/>
-        <w:t>Post data: {“</w:t>
-      </w:r>
-      <w:proofErr w:type="spellStart"/>
-      <w:r>
-        <w:rPr>
-          <w:lang w:val="en-US"/>
-        </w:rPr>
-        <w:t>for_id</w:t>
-      </w:r>
-      <w:proofErr w:type="spellEnd"/>
-      <w:r>
-        <w:rPr>
-          <w:lang w:val="en-US"/>
-        </w:rPr>
-        <w:t>”: “granted organization”, “prefix”: “</w:t>
-      </w:r>
-      <w:proofErr w:type="spellStart"/>
-      <w:r>
-        <w:rPr>
-          <w:lang w:val="en-US"/>
-        </w:rPr>
-        <w:t>data_name</w:t>
-      </w:r>
-      <w:proofErr w:type="spellEnd"/>
-      <w:r>
-        <w:rPr>
-          <w:lang w:val="en-US"/>
-        </w:rPr>
-        <w:t xml:space="preserve"> or folder to which access is given”, “token”: “the token that will be created”}</w:t>
-      </w:r>
-    </w:p>
-    <w:p>
-      <w:pPr>
-        <w:spacing w:line="240" w:lineRule="auto"/>
-        <w:rPr>
-          <w:lang w:val="en-US"/>
-        </w:rPr>
-      </w:pPr>
-      <w:r>
-        <w:rPr>
-          <w:lang w:val="en-US"/>
-        </w:rPr>
-        <w:t>Response: 201, 403, 500</w:t>
-      </w:r>
-    </w:p>
-    <w:p>
-      <w:pPr>
-        <w:spacing w:line="240" w:lineRule="auto"/>
-        <w:rPr>
-          <w:lang w:val="en-US"/>
-        </w:rPr>
-      </w:pPr>
-    </w:p>
-    <w:p>
-      <w:pPr>
-        <w:pStyle w:val="Titre3"/>
-        <w:spacing w:line="240" w:lineRule="auto"/>
-        <w:rPr>
-          <w:lang w:val="en-US"/>
-        </w:rPr>
-      </w:pPr>
-      <w:proofErr w:type="spellStart"/>
-      <w:proofErr w:type="gramStart"/>
-      <w:r>
-        <w:rPr>
-          <w:lang w:val="en-US"/>
-        </w:rPr>
-        <w:t>oauth</w:t>
-      </w:r>
-      <w:proofErr w:type="spellEnd"/>
-      <w:proofErr w:type="gramEnd"/>
-      <w:r>
-        <w:rPr>
-          <w:lang w:val="en-US"/>
-        </w:rPr>
-        <w:t>/&lt;token&gt;</w:t>
-      </w:r>
-    </w:p>
-    <w:p>
-      <w:pPr>
-        <w:spacing w:line="240" w:lineRule="auto"/>
-        <w:rPr>
-          <w:lang w:val="en-US"/>
-        </w:rPr>
-      </w:pPr>
-      <w:r>
-        <w:rPr>
-          <w:lang w:val="en-US"/>
-        </w:rPr>
-        <w:t xml:space="preserve">Deletes an </w:t>
-      </w:r>
-      <w:proofErr w:type="spellStart"/>
-      <w:r>
-        <w:rPr>
-          <w:lang w:val="en-US"/>
-        </w:rPr>
-        <w:t>OAuth</w:t>
-      </w:r>
-      <w:proofErr w:type="spellEnd"/>
-      <w:r>
-        <w:rPr>
-          <w:lang w:val="en-US"/>
-        </w:rPr>
-        <w:t xml:space="preserve"> token.</w:t>
-      </w:r>
-    </w:p>
-    <w:p>
-      <w:pPr>
-        <w:spacing w:line="240" w:lineRule="auto"/>
-        <w:rPr>
-          <w:lang w:val="en-US"/>
-        </w:rPr>
-      </w:pPr>
-      <w:r>
-        <w:rPr>
-          <w:lang w:val="en-US"/>
-        </w:rPr>
-        <w:t xml:space="preserve">Method: DELETE, </w:t>
-      </w:r>
-      <w:proofErr w:type="spellStart"/>
-      <w:r>
-        <w:rPr>
-          <w:lang w:val="en-US"/>
-        </w:rPr>
-        <w:t>Auth</w:t>
-      </w:r>
-      <w:proofErr w:type="spellEnd"/>
-      <w:r>
-        <w:rPr>
-          <w:lang w:val="en-US"/>
-        </w:rPr>
-        <w:t>: YES, Puzzle: NO</w:t>
-      </w:r>
-    </w:p>
-    <w:p>
-      <w:pPr>
-        <w:spacing w:line="240" w:lineRule="auto"/>
-        <w:rPr>
-          <w:lang w:val="en-US"/>
-        </w:rPr>
-      </w:pPr>
-      <w:r>
-        <w:rPr>
-          <w:lang w:val="en-US"/>
-        </w:rPr>
-        <w:t>Post data: -</w:t>
-      </w:r>
-    </w:p>
-    <w:p>
-      <w:pPr>
-        <w:spacing w:line="240" w:lineRule="auto"/>
-        <w:rPr>
-          <w:lang w:val="en-US"/>
-        </w:rPr>
-      </w:pPr>
-      <w:r>
-        <w:rPr>
-          <w:lang w:val="en-US"/>
-        </w:rPr>
-        <w:t>Response: 200, 403, 500</w:t>
-      </w:r>
-    </w:p>
-    <w:p>
-      <w:pPr>
-        <w:spacing w:line="240" w:lineRule="auto"/>
-        <w:rPr>
-          <w:lang w:val="en-US"/>
-        </w:rPr>
-      </w:pPr>
-    </w:p>
-    <w:p>
-      <w:pPr>
-        <w:pStyle w:val="Titre3"/>
-        <w:spacing w:line="240" w:lineRule="auto"/>
-        <w:rPr>
-          <w:lang w:val="en-US"/>
-        </w:rPr>
-      </w:pPr>
-      <w:proofErr w:type="gramStart"/>
-      <w:r>
-        <w:rPr>
-          <w:lang w:val="en-US"/>
-        </w:rPr>
-        <w:t>data</w:t>
-      </w:r>
-      <w:proofErr w:type="gramEnd"/>
-      <w:r>
-        <w:rPr>
-          <w:lang w:val="en-US"/>
-        </w:rPr>
-        <w:t>/&lt;id&gt;</w:t>
-      </w:r>
-    </w:p>
-    <w:p>
-      <w:pPr>
-        <w:spacing w:line="240" w:lineRule="auto"/>
-        <w:rPr>
-          <w:lang w:val="en-US"/>
-        </w:rPr>
-      </w:pPr>
-      <w:r>
-        <w:rPr>
-          <w:lang w:val="en-US"/>
-        </w:rPr>
-        <w:t>Retrieves a data.</w:t>
-      </w:r>
-    </w:p>
-    <w:p>
-      <w:pPr>
-        <w:spacing w:line="240" w:lineRule="auto"/>
-        <w:rPr>
-          <w:lang w:val="en-US"/>
-        </w:rPr>
-      </w:pPr>
-      <w:r>
-        <w:rPr>
-          <w:lang w:val="en-US"/>
-        </w:rPr>
-        <w:t xml:space="preserve">Method: GET, </w:t>
-      </w:r>
-      <w:proofErr w:type="spellStart"/>
-      <w:r>
-        <w:rPr>
-          <w:lang w:val="en-US"/>
-        </w:rPr>
-        <w:t>Auth</w:t>
-      </w:r>
-      <w:proofErr w:type="spellEnd"/>
-      <w:r>
-        <w:rPr>
-          <w:lang w:val="en-US"/>
-        </w:rPr>
-        <w:t>: YES, Puzzle: NO</w:t>
-      </w:r>
-    </w:p>
-    <w:p>
-      <w:pPr>
-        <w:spacing w:line="240" w:lineRule="auto"/>
-        <w:rPr>
-          <w:lang w:val="en-US"/>
-        </w:rPr>
-      </w:pPr>
-      <w:r>
-        <w:rPr>
-          <w:lang w:val="en-US"/>
-        </w:rPr>
-        <w:t>Post data: -</w:t>
-      </w:r>
-    </w:p>
-    <w:p>
-      <w:pPr>
-        <w:spacing w:line="240" w:lineRule="auto"/>
-        <w:rPr>
-          <w:lang w:val="en-US"/>
-        </w:rPr>
-      </w:pPr>
-      <w:r>
-        <w:rPr>
-          <w:lang w:val="en-US"/>
-        </w:rPr>
-        <w:t>Response: 200, 404, 500</w:t>
-      </w:r>
-    </w:p>
-    <w:p>
-      <w:pPr>
-        <w:spacing w:line="240" w:lineRule="auto"/>
-        <w:rPr>
-          <w:lang w:val="en-US"/>
-        </w:rPr>
-      </w:pPr>
-    </w:p>
-    <w:p>
-      <w:pPr>
-        <w:pStyle w:val="Titre3"/>
-        <w:spacing w:line="240" w:lineRule="auto"/>
-        <w:rPr>
-          <w:lang w:val="en-US"/>
-        </w:rPr>
-      </w:pPr>
-      <w:proofErr w:type="gramStart"/>
-      <w:r>
-        <w:rPr>
-          <w:lang w:val="en-US"/>
-        </w:rPr>
-        <w:t>data</w:t>
-      </w:r>
-      <w:proofErr w:type="gramEnd"/>
-      <w:r>
-        <w:rPr>
-          <w:lang w:val="en-US"/>
-        </w:rPr>
-        <w:t>/&lt;</w:t>
-      </w:r>
-      <w:proofErr w:type="spellStart"/>
-      <w:r>
-        <w:rPr>
-          <w:lang w:val="en-US"/>
-        </w:rPr>
-        <w:t>data_name</w:t>
-      </w:r>
-      <w:proofErr w:type="spellEnd"/>
-      <w:r>
-        <w:rPr>
-          <w:lang w:val="en-US"/>
-        </w:rPr>
-        <w:t>&gt;</w:t>
-      </w:r>
-    </w:p>
-    <w:p>
-      <w:pPr>
-        <w:spacing w:line="240" w:lineRule="auto"/>
-        <w:rPr>
-          <w:lang w:val="en-US"/>
-        </w:rPr>
-      </w:pPr>
-      <w:r>
-        <w:rPr>
-          <w:lang w:val="en-US"/>
-        </w:rPr>
-        <w:t>Removes a personal data.</w:t>
-      </w:r>
-    </w:p>
-    <w:p>
-      <w:pPr>
-        <w:spacing w:line="240" w:lineRule="auto"/>
-        <w:rPr>
-          <w:lang w:val="en-US"/>
-        </w:rPr>
-      </w:pPr>
-      <w:r>
-        <w:rPr>
-          <w:lang w:val="en-US"/>
-        </w:rPr>
-        <w:t xml:space="preserve">Method: DELETE, </w:t>
-      </w:r>
-      <w:proofErr w:type="spellStart"/>
-      <w:r>
-        <w:rPr>
-          <w:lang w:val="en-US"/>
-        </w:rPr>
-        <w:t>Auth</w:t>
-      </w:r>
-      <w:proofErr w:type="spellEnd"/>
-      <w:r>
-        <w:rPr>
-          <w:lang w:val="en-US"/>
-        </w:rPr>
-        <w:t>: YES, Puzzle: NO</w:t>
-      </w:r>
-    </w:p>
-    <w:p>
-      <w:pPr>
-        <w:spacing w:line="240" w:lineRule="auto"/>
-        <w:rPr>
-          <w:lang w:val="en-US"/>
-        </w:rPr>
-      </w:pPr>
-      <w:r>
-        <w:rPr>
-          <w:lang w:val="en-US"/>
-        </w:rPr>
-        <w:t>Post data: -</w:t>
-      </w:r>
-    </w:p>
-    <w:p>
-      <w:pPr>
-        <w:spacing w:line="240" w:lineRule="auto"/>
-        <w:rPr>
-          <w:lang w:val="en-US"/>
-        </w:rPr>
-      </w:pPr>
-      <w:r>
-        <w:rPr>
-          <w:lang w:val="en-US"/>
-        </w:rPr>
-        <w:t>Response: 200, 500</w:t>
-      </w:r>
-    </w:p>
-    <w:p>
-      <w:pPr>
-        <w:spacing w:line="240" w:lineRule="auto"/>
-        <w:rPr>
-          <w:lang w:val="en-US"/>
-        </w:rPr>
-      </w:pPr>
-    </w:p>
-    <w:p>
-      <w:pPr>
-        <w:pStyle w:val="Titre3"/>
-        <w:spacing w:line="240" w:lineRule="auto"/>
-        <w:rPr>
-          <w:lang w:val="en-US"/>
-        </w:rPr>
-      </w:pPr>
-      <w:proofErr w:type="gramStart"/>
-      <w:r>
-        <w:rPr>
-          <w:lang w:val="en-US"/>
-        </w:rPr>
-        <w:t>vault/new</w:t>
-      </w:r>
-      <w:proofErr w:type="gramEnd"/>
-    </w:p>
-    <w:p>
-      <w:pPr>
-        <w:spacing w:line="240" w:lineRule="auto"/>
-        <w:rPr>
-          <w:lang w:val="en-US"/>
-        </w:rPr>
-      </w:pPr>
-      <w:r>
-        <w:rPr>
-          <w:lang w:val="en-US"/>
-        </w:rPr>
-        <w:t>Posts new own data.</w:t>
-      </w:r>
-    </w:p>
-    <w:p>
-      <w:pPr>
-        <w:spacing w:line="240" w:lineRule="auto"/>
-        <w:rPr>
-          <w:lang w:val="en-US"/>
-        </w:rPr>
-      </w:pPr>
-      <w:r>
-        <w:rPr>
-          <w:lang w:val="en-US"/>
-        </w:rPr>
-        <w:t xml:space="preserve">Method: POST, </w:t>
-      </w:r>
-      <w:proofErr w:type="spellStart"/>
-      <w:r>
-        <w:rPr>
-          <w:lang w:val="en-US"/>
-        </w:rPr>
-        <w:t>Auth</w:t>
-      </w:r>
-      <w:proofErr w:type="spellEnd"/>
-      <w:r>
-        <w:rPr>
-          <w:lang w:val="en-US"/>
-        </w:rPr>
-        <w:t>: YES, Puzzle: YES</w:t>
-      </w:r>
-    </w:p>
-    <w:p>
-      <w:pPr>
-        <w:spacing w:line="240" w:lineRule="auto"/>
-        <w:rPr>
-          <w:lang w:val="en-US"/>
-        </w:rPr>
-      </w:pPr>
-      <w:r>
-        <w:rPr>
-          <w:lang w:val="en-US"/>
-        </w:rPr>
-        <w:t>Post data: {“</w:t>
-      </w:r>
-      <w:proofErr w:type="spellStart"/>
-      <w:r>
-        <w:rPr>
-          <w:lang w:val="en-US"/>
-        </w:rPr>
-        <w:t>data_name</w:t>
-      </w:r>
-      <w:proofErr w:type="spellEnd"/>
-      <w:r>
-        <w:rPr>
-          <w:lang w:val="en-US"/>
-        </w:rPr>
-        <w:t>”: “</w:t>
-      </w:r>
-      <w:proofErr w:type="spellStart"/>
-      <w:r>
-        <w:rPr>
-          <w:lang w:val="en-US"/>
-        </w:rPr>
-        <w:t>data_name</w:t>
-      </w:r>
-      <w:proofErr w:type="spellEnd"/>
-      <w:r>
-        <w:rPr>
-          <w:lang w:val="en-US"/>
-        </w:rPr>
-        <w:t xml:space="preserve"> that is shared”, “</w:t>
-      </w:r>
-      <w:proofErr w:type="spellStart"/>
-      <w:r>
-        <w:rPr>
-          <w:lang w:val="en-US"/>
-        </w:rPr>
-        <w:t>shared_to_id</w:t>
-      </w:r>
-      <w:proofErr w:type="spellEnd"/>
-      <w:r>
-        <w:rPr>
-          <w:lang w:val="en-US"/>
-        </w:rPr>
-        <w:t>”: “id of person with who to share”, “</w:t>
-      </w:r>
-      <w:proofErr w:type="spellStart"/>
-      <w:r>
-        <w:rPr>
-          <w:lang w:val="en-US"/>
-        </w:rPr>
-        <w:t>aes_crtypted_shared_pub</w:t>
-      </w:r>
-      <w:proofErr w:type="spellEnd"/>
-      <w:r>
-        <w:rPr>
-          <w:lang w:val="en-US"/>
-        </w:rPr>
-        <w:t>”: “AES256 key encrypted as explained above”, “</w:t>
-      </w:r>
-      <w:proofErr w:type="spellStart"/>
-      <w:r>
-        <w:rPr>
-          <w:lang w:val="en-US"/>
-        </w:rPr>
-        <w:t>data_crypted_aes</w:t>
-      </w:r>
-      <w:proofErr w:type="spellEnd"/>
-      <w:r>
-        <w:rPr>
-          <w:lang w:val="en-US"/>
-        </w:rPr>
-        <w:t xml:space="preserve">”, “data </w:t>
-      </w:r>
-      <w:proofErr w:type="spellStart"/>
-      <w:r>
-        <w:rPr>
-          <w:lang w:val="en-US"/>
-        </w:rPr>
-        <w:t>crypted</w:t>
-      </w:r>
-      <w:proofErr w:type="spellEnd"/>
-      <w:r>
-        <w:rPr>
-          <w:lang w:val="en-US"/>
-        </w:rPr>
-        <w:t xml:space="preserve"> as explained above”, “</w:t>
-      </w:r>
-      <w:proofErr w:type="spellStart"/>
-      <w:r>
-        <w:rPr>
-          <w:lang w:val="en-US"/>
-        </w:rPr>
-        <w:t>expire_epoch</w:t>
-      </w:r>
-      <w:proofErr w:type="spellEnd"/>
-      <w:r>
-        <w:rPr>
-          <w:lang w:val="en-US"/>
-        </w:rPr>
-        <w:t>”: “epoch in milliseconds when this vault is no longer valid. &lt;=0 never expires”}</w:t>
-      </w:r>
-    </w:p>
-    <w:p>
-      <w:pPr>
-        <w:spacing w:line="240" w:lineRule="auto"/>
-        <w:rPr>
-          <w:lang w:val="en-US"/>
-        </w:rPr>
-      </w:pPr>
-      <w:r>
-        <w:rPr>
-          <w:lang w:val="en-US"/>
-        </w:rPr>
-        <w:t>Response: 201, 404, 500</w:t>
-      </w:r>
-    </w:p>
-    <w:p>
-      <w:pPr>
-        <w:spacing w:line="240" w:lineRule="auto"/>
-        <w:rPr>
-          <w:lang w:val="en-US"/>
-        </w:rPr>
-      </w:pPr>
-    </w:p>
-    <w:p>
-      <w:pPr>
-        <w:pStyle w:val="Titre3"/>
-        <w:spacing w:line="240" w:lineRule="auto"/>
-        <w:rPr>
-          <w:lang w:val="en-US"/>
-        </w:rPr>
-      </w:pPr>
-      <w:proofErr w:type="gramStart"/>
-      <w:r>
-        <w:rPr>
-          <w:lang w:val="en-US"/>
-        </w:rPr>
-        <w:t>vault</w:t>
-      </w:r>
-      <w:proofErr w:type="gramEnd"/>
-      <w:r>
-        <w:rPr>
-          <w:lang w:val="en-US"/>
-        </w:rPr>
-        <w:t>/&lt;id&gt;</w:t>
-      </w:r>
-    </w:p>
-    <w:p>
-      <w:pPr>
-        <w:spacing w:line="240" w:lineRule="auto"/>
-        <w:rPr>
-          <w:lang w:val="en-US"/>
-        </w:rPr>
-      </w:pPr>
-      <w:r>
-        <w:rPr>
-          <w:lang w:val="en-US"/>
-        </w:rPr>
-        <w:t>Deletes a created vault.</w:t>
-      </w:r>
-    </w:p>
-    <w:p>
-      <w:pPr>
-        <w:spacing w:line="240" w:lineRule="auto"/>
-        <w:rPr>
-          <w:lang w:val="en-US"/>
-        </w:rPr>
-      </w:pPr>
-      <w:r>
-        <w:rPr>
-          <w:lang w:val="en-US"/>
-        </w:rPr>
-        <w:t xml:space="preserve">Method: DELETE, </w:t>
-      </w:r>
-      <w:proofErr w:type="spellStart"/>
-      <w:r>
-        <w:rPr>
-          <w:lang w:val="en-US"/>
-        </w:rPr>
-        <w:t>Auth</w:t>
-      </w:r>
-      <w:proofErr w:type="spellEnd"/>
-      <w:r>
-        <w:rPr>
-          <w:lang w:val="en-US"/>
-        </w:rPr>
-        <w:t>: YES, Puzzle: NO</w:t>
-      </w:r>
-    </w:p>
-    <w:p>
-      <w:pPr>
-        <w:spacing w:line="240" w:lineRule="auto"/>
-        <w:rPr>
-          <w:lang w:val="en-US"/>
-        </w:rPr>
-      </w:pPr>
-      <w:r>
-        <w:rPr>
-          <w:lang w:val="en-US"/>
-        </w:rPr>
-        <w:t>Post data: -</w:t>
-      </w:r>
-    </w:p>
-    <w:p>
-      <w:pPr>
-        <w:spacing w:line="240" w:lineRule="auto"/>
-        <w:rPr>
-          <w:lang w:val="en-US"/>
-        </w:rPr>
-      </w:pPr>
-      <w:r>
-        <w:rPr>
-          <w:lang w:val="en-US"/>
-        </w:rPr>
         <w:t>Response: 200, 403, 404, 500</w:t>
       </w:r>
     </w:p>
@@ -4876,7 +4963,7 @@
             <w:noProof/>
             <w:lang w:val="fr-FR"/>
           </w:rPr>
-          <w:t>10</w:t>
+          <w:t>6</w:t>
         </w:r>
         <w:r>
           <w:fldChar w:fldCharType="end"/>

</xml_diff>

<commit_message>
Fast granting, oauth writes, return_url params
</commit_message>
<xml_diff>
--- a/doc/3rd Party Interfacing.docx
+++ b/doc/3rd Party Interfacing.docx
@@ -145,21 +145,7 @@
         <w:rPr>
           <w:lang w:val="en-US"/>
         </w:rPr>
-        <w:t xml:space="preserve">The password. The password is not really a key in itself, but the </w:t>
-      </w:r>
-      <w:proofErr w:type="gramStart"/>
-      <w:r>
-        <w:rPr>
-          <w:lang w:val="en-US"/>
-        </w:rPr>
-        <w:t>sha256(</w:t>
-      </w:r>
-      <w:proofErr w:type="gramEnd"/>
-      <w:r>
-        <w:rPr>
-          <w:lang w:val="en-US"/>
-        </w:rPr>
-        <w:t>password + salt) is used as key to encrypt using AES256 the master key. The password is never stored anywhere, except if a scheme involving Whigi restore is used, and the matching for authentication is done on sha256(sha256(password) + salt) to not have to store this;</w:t>
+        <w:t>The password. The password is not really a key in itself, but the sha256(password + salt) is used as key to encrypt using AES256 the master key. The password is never stored anywhere, except if a scheme involving Whigi restore is used, and the matching for authentication is done on sha256(sha256(password) + salt) to not have to store this;</w:t>
       </w:r>
     </w:p>
     <w:p>
@@ -381,19 +367,11 @@
           <w:lang w:val="en-US"/>
         </w:rPr>
       </w:pPr>
-      <w:proofErr w:type="spellStart"/>
-      <w:r>
-        <w:rPr>
-          <w:lang w:val="en-US"/>
-        </w:rPr>
-        <w:t>Is_company</w:t>
-      </w:r>
-      <w:proofErr w:type="spellEnd"/>
-      <w:r>
-        <w:rPr>
-          <w:lang w:val="en-US"/>
-        </w:rPr>
-        <w:t xml:space="preserve"> is a field we update manually to a confidence level to display when 3</w:t>
+      <w:r>
+        <w:rPr>
+          <w:lang w:val="en-US"/>
+        </w:rPr>
+        <w:t>Is_company is a field we update manually to a confidence level to display when 3</w:t>
       </w:r>
       <w:r>
         <w:rPr>
@@ -420,19 +398,11 @@
           <w:lang w:val="en-US"/>
         </w:rPr>
       </w:pPr>
-      <w:proofErr w:type="spellStart"/>
-      <w:r>
-        <w:rPr>
-          <w:lang w:val="en-US"/>
-        </w:rPr>
-        <w:t>Company_info</w:t>
-      </w:r>
-      <w:proofErr w:type="spellEnd"/>
-      <w:r>
-        <w:rPr>
-          <w:lang w:val="en-US"/>
-        </w:rPr>
-        <w:t xml:space="preserve"> is all your public information. Please note that modifying it will reset your confidence level, so you should update it before asking for validation.</w:t>
+      <w:r>
+        <w:rPr>
+          <w:lang w:val="en-US"/>
+        </w:rPr>
+        <w:t>Company_info is all your public information. Please note that modifying it will reset your confidence level, so you should update it before asking for validation.</w:t>
       </w:r>
     </w:p>
     <w:p>
@@ -464,33 +434,11 @@
           <w:lang w:val="en-US"/>
         </w:rPr>
       </w:pPr>
-      <w:proofErr w:type="spellStart"/>
-      <w:r>
-        <w:rPr>
-          <w:lang w:val="en-US"/>
-        </w:rPr>
-        <w:t>Encr_master_key</w:t>
-      </w:r>
-      <w:proofErr w:type="spellEnd"/>
-      <w:r>
-        <w:rPr>
-          <w:lang w:val="en-US"/>
-        </w:rPr>
-        <w:t xml:space="preserve"> is the </w:t>
-      </w:r>
-      <w:proofErr w:type="spellStart"/>
-      <w:r>
-        <w:rPr>
-          <w:lang w:val="en-US"/>
-        </w:rPr>
-        <w:t>master_key</w:t>
-      </w:r>
-      <w:proofErr w:type="spellEnd"/>
-      <w:r>
-        <w:rPr>
-          <w:lang w:val="en-US"/>
-        </w:rPr>
-        <w:t xml:space="preserve"> encrypted as explained above. Refer to “Decrypting keys and data” to know how to extract it.</w:t>
+      <w:r>
+        <w:rPr>
+          <w:lang w:val="en-US"/>
+        </w:rPr>
+        <w:t>Encr_master_key is the master_key encrypted as explained above. Refer to “Decrypting keys and data” to know how to extract it.</w:t>
       </w:r>
     </w:p>
     <w:p>
@@ -504,33 +452,11 @@
           <w:lang w:val="en-US"/>
         </w:rPr>
       </w:pPr>
-      <w:proofErr w:type="spellStart"/>
-      <w:r>
-        <w:rPr>
-          <w:lang w:val="en-US"/>
-        </w:rPr>
-        <w:t>Rsa_pub_key</w:t>
-      </w:r>
-      <w:proofErr w:type="spellEnd"/>
-      <w:r>
-        <w:rPr>
-          <w:lang w:val="en-US"/>
-        </w:rPr>
-        <w:t xml:space="preserve"> is the public key of the user, always sent along. It is stored as </w:t>
-      </w:r>
-      <w:proofErr w:type="spellStart"/>
-      <w:r>
-        <w:rPr>
-          <w:lang w:val="en-US"/>
-        </w:rPr>
-        <w:t>openssl</w:t>
-      </w:r>
-      <w:proofErr w:type="spellEnd"/>
-      <w:r>
-        <w:rPr>
-          <w:lang w:val="en-US"/>
-        </w:rPr>
-        <w:t xml:space="preserve"> public key export format.</w:t>
+      <w:r>
+        <w:rPr>
+          <w:lang w:val="en-US"/>
+        </w:rPr>
+        <w:t>Rsa_pub_key is the public key of the user, always sent along. It is stored as openssl public key export format.</w:t>
       </w:r>
     </w:p>
     <w:p>
@@ -544,19 +470,11 @@
           <w:lang w:val="en-US"/>
         </w:rPr>
       </w:pPr>
-      <w:proofErr w:type="spellStart"/>
-      <w:r>
-        <w:rPr>
-          <w:lang w:val="en-US"/>
-        </w:rPr>
-        <w:t>Rsa_pri_key</w:t>
-      </w:r>
-      <w:proofErr w:type="spellEnd"/>
-      <w:r>
-        <w:rPr>
-          <w:lang w:val="en-US"/>
-        </w:rPr>
-        <w:t xml:space="preserve"> is the private key, encrypted. Refer to “Decrypting keys and data” to know how to extract it.</w:t>
+      <w:r>
+        <w:rPr>
+          <w:lang w:val="en-US"/>
+        </w:rPr>
+        <w:t>Rsa_pri_key is the private key, encrypted. Refer to “Decrypting keys and data” to know how to extract it.</w:t>
       </w:r>
     </w:p>
     <w:p>
@@ -570,20 +488,12 @@
           <w:lang w:val="en-US"/>
         </w:rPr>
       </w:pPr>
-      <w:proofErr w:type="spellStart"/>
       <w:r>
         <w:rPr>
           <w:lang w:val="en-US"/>
         </w:rPr>
         <w:lastRenderedPageBreak/>
-        <w:t>Oauth</w:t>
-      </w:r>
-      <w:proofErr w:type="spellEnd"/>
-      <w:r>
-        <w:rPr>
-          <w:lang w:val="en-US"/>
-        </w:rPr>
-        <w:t xml:space="preserve"> is an array of tokens, id of the grantee and folder to which access is allowed.</w:t>
+        <w:t>Oauth is an array of tokens, id of the grantee and folder to which access is allowed.</w:t>
       </w:r>
     </w:p>
     <w:p>
@@ -619,21 +529,7 @@
         <w:rPr>
           <w:lang w:val="en-US"/>
         </w:rPr>
-        <w:t xml:space="preserve">Password is actually </w:t>
-      </w:r>
-      <w:proofErr w:type="gramStart"/>
-      <w:r>
-        <w:rPr>
-          <w:lang w:val="en-US"/>
-        </w:rPr>
-        <w:t>sha256(</w:t>
-      </w:r>
-      <w:proofErr w:type="gramEnd"/>
-      <w:r>
-        <w:rPr>
-          <w:lang w:val="en-US"/>
-        </w:rPr>
-        <w:t>shaa256(password) + salt), against which authentication is done.</w:t>
+        <w:t>Password is actually sha256(shaa256(password) + salt), against which authentication is done.</w:t>
       </w:r>
     </w:p>
     <w:p>
@@ -651,21 +547,7 @@
         <w:rPr>
           <w:lang w:val="en-US"/>
         </w:rPr>
-        <w:t xml:space="preserve">Data in an object storing where an information can be found, and who it is shared with, refer to “Path naming” to know how </w:t>
-      </w:r>
-      <w:proofErr w:type="spellStart"/>
-      <w:r>
-        <w:rPr>
-          <w:lang w:val="en-US"/>
-        </w:rPr>
-        <w:t>data_name</w:t>
-      </w:r>
-      <w:proofErr w:type="spellEnd"/>
-      <w:r>
-        <w:rPr>
-          <w:lang w:val="en-US"/>
-        </w:rPr>
-        <w:t xml:space="preserve"> is created.</w:t>
+        <w:t>Data in an object storing where an information can be found, and who it is shared with, refer to “Path naming” to know how data_name is created.</w:t>
       </w:r>
     </w:p>
     <w:p>
@@ -679,19 +561,11 @@
           <w:lang w:val="en-US"/>
         </w:rPr>
       </w:pPr>
-      <w:proofErr w:type="spellStart"/>
-      <w:r>
-        <w:rPr>
-          <w:lang w:val="en-US"/>
-        </w:rPr>
-        <w:t>Shared_with_me</w:t>
-      </w:r>
-      <w:proofErr w:type="spellEnd"/>
-      <w:r>
-        <w:rPr>
-          <w:lang w:val="en-US"/>
-        </w:rPr>
-        <w:t xml:space="preserve"> in an object indexed by the id of the sharer, then by data name, that points to a vault id where this share can be found.</w:t>
+      <w:r>
+        <w:rPr>
+          <w:lang w:val="en-US"/>
+        </w:rPr>
+        <w:t>Shared_with_me in an object indexed by the id of the sharer, then by data name, that points to a vault id where this share can be found.</w:t>
       </w:r>
     </w:p>
     <w:p>
@@ -718,21 +592,7 @@
         <w:rPr>
           <w:lang w:val="en-US"/>
         </w:rPr>
-        <w:t xml:space="preserve">The token table is used to store authentication tokens. These tokens are NOT </w:t>
-      </w:r>
-      <w:proofErr w:type="spellStart"/>
-      <w:r>
-        <w:rPr>
-          <w:lang w:val="en-US"/>
-        </w:rPr>
-        <w:t>OAuth</w:t>
-      </w:r>
-      <w:proofErr w:type="spellEnd"/>
-      <w:r>
-        <w:rPr>
-          <w:lang w:val="en-US"/>
-        </w:rPr>
-        <w:t xml:space="preserve"> tokens, are rather act as session cookies, can be cleared in any fashion by the user for logging out, and making the browser not remember his password.</w:t>
+        <w:t>The token table is used to store authentication tokens. These tokens are NOT OAuth tokens, are rather act as session cookies, can be cleared in any fashion by the user for logging out, and making the browser not remember his password.</w:t>
       </w:r>
     </w:p>
     <w:p>
@@ -766,21 +626,7 @@
         <w:rPr>
           <w:lang w:val="en-US"/>
         </w:rPr>
-        <w:t xml:space="preserve">In Whigi, all data are accessed using a path, often referred to as </w:t>
-      </w:r>
-      <w:proofErr w:type="spellStart"/>
-      <w:r>
-        <w:rPr>
-          <w:lang w:val="en-US"/>
-        </w:rPr>
-        <w:t>data_name</w:t>
-      </w:r>
-      <w:proofErr w:type="spellEnd"/>
-      <w:r>
-        <w:rPr>
-          <w:lang w:val="en-US"/>
-        </w:rPr>
-        <w:t>. The paths have the following naming conventions: the root folder is the empty string, and accessing a data at the root is the name itself. If there are folders in between, they are prefixed and separated with a forward slash. For instance, to access the data “name” from the folder “profile” of the folder “usual”, refer to it as “usual/profile/name”. When accessing shared data, vaults, you have access to a subset of the file system of the sharer, therefore the same path is used, but the id of the sharer must be given.</w:t>
+        <w:t>In Whigi, all data are accessed using a path, often referred to as data_name. The paths have the following naming conventions: the root folder is the empty string, and accessing a data at the root is the name itself. If there are folders in between, they are prefixed and separated with a forward slash. For instance, to access the data “name” from the folder “profile” of the folder “usual”, refer to it as “usual/profile/name”. When accessing shared data, vaults, you have access to a subset of the file system of the sharer, therefore the same path is used, but the id of the sharer must be given.</w:t>
       </w:r>
     </w:p>
     <w:p>
@@ -832,21 +678,7 @@
         <w:rPr>
           <w:lang w:val="en-US"/>
         </w:rPr>
-        <w:t xml:space="preserve">A non-timed value is encrypted directly, and its </w:t>
-      </w:r>
-      <w:proofErr w:type="spellStart"/>
-      <w:r>
-        <w:rPr>
-          <w:lang w:val="en-US"/>
-        </w:rPr>
-        <w:t>is_dated</w:t>
-      </w:r>
-      <w:proofErr w:type="spellEnd"/>
-      <w:r>
-        <w:rPr>
-          <w:lang w:val="en-US"/>
-        </w:rPr>
-        <w:t xml:space="preserve"> field is set to false</w:t>
+        <w:t>A non-timed value is encrypted directly, and its is_dated field is set to false</w:t>
       </w:r>
     </w:p>
     <w:p>
@@ -864,49 +696,7 @@
         <w:rPr>
           <w:lang w:val="en-US"/>
         </w:rPr>
-        <w:t xml:space="preserve">A timed value has its </w:t>
-      </w:r>
-      <w:proofErr w:type="spellStart"/>
-      <w:r>
-        <w:rPr>
-          <w:lang w:val="en-US"/>
-        </w:rPr>
-        <w:t>is_dated</w:t>
-      </w:r>
-      <w:proofErr w:type="spellEnd"/>
-      <w:r>
-        <w:rPr>
-          <w:lang w:val="en-US"/>
-        </w:rPr>
-        <w:t xml:space="preserve"> field set to true, and the string encrypted is actually the </w:t>
-      </w:r>
-      <w:proofErr w:type="spellStart"/>
-      <w:r>
-        <w:rPr>
-          <w:lang w:val="en-US"/>
-        </w:rPr>
-        <w:t>stringification</w:t>
-      </w:r>
-      <w:proofErr w:type="spellEnd"/>
-      <w:r>
-        <w:rPr>
-          <w:lang w:val="en-US"/>
-        </w:rPr>
-        <w:t xml:space="preserve"> of the following JSON object: an array of object that have two keys, a “from” field, which is an epoch since when this value is valid (an epoch is the time of milliseconds since 1/1/1970</w:t>
-      </w:r>
-      <w:proofErr w:type="gramStart"/>
-      <w:r>
-        <w:rPr>
-          <w:lang w:val="en-US"/>
-        </w:rPr>
-        <w:t>,0:0AM</w:t>
-      </w:r>
-      <w:proofErr w:type="gramEnd"/>
-      <w:r>
-        <w:rPr>
-          <w:lang w:val="en-US"/>
-        </w:rPr>
-        <w:t>) and a “value” field which is the typical associated string value.</w:t>
+        <w:t>A timed value has its is_dated field set to true, and the string encrypted is actually the stringification of the following JSON object: an array of object that have two keys, a “from” field, which is an epoch since when this value is valid (an epoch is the time of milliseconds since 1/1/1970,0:0AM) and a “value” field which is the typical associated string value.</w:t>
       </w:r>
     </w:p>
     <w:p>
@@ -959,85 +749,7 @@
         <w:rPr>
           <w:lang w:val="en-US"/>
         </w:rPr>
-        <w:t xml:space="preserve">The master key. It is actually a 32-byte array. It is encrypted directly using AES256 in CTR mode from position 0, and stored as-is, as another 32-byte array. To decrypt it, instantiate an AES256 </w:t>
-      </w:r>
-      <w:proofErr w:type="spellStart"/>
-      <w:r>
-        <w:rPr>
-          <w:lang w:val="en-US"/>
-        </w:rPr>
-        <w:t>decrypter</w:t>
-      </w:r>
-      <w:proofErr w:type="spellEnd"/>
-      <w:r>
-        <w:rPr>
-          <w:lang w:val="en-US"/>
-        </w:rPr>
-        <w:t xml:space="preserve"> in CTR mode from 0, using as key </w:t>
-      </w:r>
-      <w:proofErr w:type="spellStart"/>
-      <w:proofErr w:type="gramStart"/>
-      <w:r>
-        <w:rPr>
-          <w:lang w:val="en-US"/>
-        </w:rPr>
-        <w:t>toBytes</w:t>
-      </w:r>
-      <w:proofErr w:type="spellEnd"/>
-      <w:r>
-        <w:rPr>
-          <w:lang w:val="en-US"/>
-        </w:rPr>
-        <w:t>(</w:t>
-      </w:r>
-      <w:proofErr w:type="gramEnd"/>
-      <w:r>
-        <w:rPr>
-          <w:lang w:val="en-US"/>
-        </w:rPr>
-        <w:t xml:space="preserve">sha256(password + salt)). You will find an implementation of </w:t>
-      </w:r>
-      <w:proofErr w:type="spellStart"/>
-      <w:r>
-        <w:rPr>
-          <w:lang w:val="en-US"/>
-        </w:rPr>
-        <w:t>toBytes</w:t>
-      </w:r>
-      <w:proofErr w:type="spellEnd"/>
-      <w:r>
-        <w:rPr>
-          <w:lang w:val="en-US"/>
-        </w:rPr>
-        <w:t xml:space="preserve"> in our code, in the </w:t>
-      </w:r>
-      <w:proofErr w:type="spellStart"/>
-      <w:r>
-        <w:rPr>
-          <w:lang w:val="en-US"/>
-        </w:rPr>
-        <w:t>utils</w:t>
-      </w:r>
-      <w:proofErr w:type="spellEnd"/>
-      <w:r>
-        <w:rPr>
-          <w:lang w:val="en-US"/>
-        </w:rPr>
-        <w:t>/</w:t>
-      </w:r>
-      <w:proofErr w:type="spellStart"/>
-      <w:r>
-        <w:rPr>
-          <w:lang w:val="en-US"/>
-        </w:rPr>
-        <w:t>utils</w:t>
-      </w:r>
-      <w:proofErr w:type="spellEnd"/>
-      <w:r>
-        <w:rPr>
-          <w:lang w:val="en-US"/>
-        </w:rPr>
-        <w:t xml:space="preserve"> module.</w:t>
+        <w:t>The master key. It is actually a 32-byte array. It is encrypted directly using AES256 in CTR mode from position 0, and stored as-is, as another 32-byte array. To decrypt it, instantiate an AES256 decrypter in CTR mode from 0, using as key toBytes(sha256(password + salt)). You will find an implementation of toBytes in our code, in the utils/utils module.</w:t>
       </w:r>
     </w:p>
     <w:p>
@@ -1055,63 +767,7 @@
         <w:rPr>
           <w:lang w:val="en-US"/>
         </w:rPr>
-        <w:t xml:space="preserve">The RSA private key. It is actually a string representing the </w:t>
-      </w:r>
-      <w:proofErr w:type="spellStart"/>
-      <w:r>
-        <w:rPr>
-          <w:lang w:val="en-US"/>
-        </w:rPr>
-        <w:t>openssl</w:t>
-      </w:r>
-      <w:proofErr w:type="spellEnd"/>
-      <w:r>
-        <w:rPr>
-          <w:lang w:val="en-US"/>
-        </w:rPr>
-        <w:t xml:space="preserve"> export of the private key. It is converted to a byte array using </w:t>
-      </w:r>
-      <w:proofErr w:type="spellStart"/>
-      <w:r>
-        <w:rPr>
-          <w:lang w:val="en-US"/>
-        </w:rPr>
-        <w:t>aes-js</w:t>
-      </w:r>
-      <w:proofErr w:type="spellEnd"/>
-      <w:r>
-        <w:rPr>
-          <w:lang w:val="en-US"/>
-        </w:rPr>
-        <w:t xml:space="preserve"> </w:t>
-      </w:r>
-      <w:proofErr w:type="spellStart"/>
-      <w:r>
-        <w:rPr>
-          <w:lang w:val="en-US"/>
-        </w:rPr>
-        <w:t>convertStringToBytes</w:t>
-      </w:r>
-      <w:proofErr w:type="spellEnd"/>
-      <w:r>
-        <w:rPr>
-          <w:lang w:val="en-US"/>
-        </w:rPr>
-        <w:t xml:space="preserve"> function, before being encrypted using AES256 </w:t>
-      </w:r>
-      <w:proofErr w:type="gramStart"/>
-      <w:r>
-        <w:rPr>
-          <w:lang w:val="en-US"/>
-        </w:rPr>
-        <w:t>CTR(</w:t>
-      </w:r>
-      <w:proofErr w:type="gramEnd"/>
-      <w:r>
-        <w:rPr>
-          <w:lang w:val="en-US"/>
-        </w:rPr>
-        <w:t>0) with as key, the master key.</w:t>
+        <w:t>The RSA private key. It is actually a string representing the openssl export of the private key. It is converted to a byte array using aes-js convertStringToBytes function, before being encrypted using AES256 CTR(0) with as key, the master key.</w:t>
       </w:r>
     </w:p>
     <w:p>
@@ -1130,91 +786,7 @@
           <w:lang w:val="en-US"/>
         </w:rPr>
         <w:lastRenderedPageBreak/>
-        <w:t xml:space="preserve">A personal piece of data is always considered a string, being dated or not. It is encrypted using AES256 </w:t>
-      </w:r>
-      <w:proofErr w:type="gramStart"/>
-      <w:r>
-        <w:rPr>
-          <w:lang w:val="en-US"/>
-        </w:rPr>
-        <w:t>CTR(</w:t>
-      </w:r>
-      <w:proofErr w:type="gramEnd"/>
-      <w:r>
-        <w:rPr>
-          <w:lang w:val="en-US"/>
-        </w:rPr>
-        <w:t xml:space="preserve">0) with the master key, but must undergo </w:t>
-      </w:r>
-      <w:proofErr w:type="spellStart"/>
-      <w:r>
-        <w:rPr>
-          <w:lang w:val="en-US"/>
-        </w:rPr>
-        <w:t>aes-js</w:t>
-      </w:r>
-      <w:proofErr w:type="spellEnd"/>
-      <w:r>
-        <w:rPr>
-          <w:lang w:val="en-US"/>
-        </w:rPr>
-        <w:t xml:space="preserve"> </w:t>
-      </w:r>
-      <w:proofErr w:type="spellStart"/>
-      <w:r>
-        <w:rPr>
-          <w:lang w:val="en-US"/>
-        </w:rPr>
-        <w:t>convertStringToBytes</w:t>
-      </w:r>
-      <w:proofErr w:type="spellEnd"/>
-      <w:r>
-        <w:rPr>
-          <w:lang w:val="en-US"/>
-        </w:rPr>
-        <w:t xml:space="preserve"> first to be processed. The result is then turned back to a string using our own arr2str that you will find in the app/</w:t>
-      </w:r>
-      <w:proofErr w:type="spellStart"/>
-      <w:r>
-        <w:rPr>
-          <w:lang w:val="en-US"/>
-        </w:rPr>
-        <w:t>app.service</w:t>
-      </w:r>
-      <w:proofErr w:type="spellEnd"/>
-      <w:r>
-        <w:rPr>
-          <w:lang w:val="en-US"/>
-        </w:rPr>
-        <w:t xml:space="preserve"> module of the client. To decrypt a received personal data, you must thus turn it to an array of bytes using str2arr, decrypt it using AES256 </w:t>
-      </w:r>
-      <w:proofErr w:type="gramStart"/>
-      <w:r>
-        <w:rPr>
-          <w:lang w:val="en-US"/>
-        </w:rPr>
-        <w:t>CTR(</w:t>
-      </w:r>
-      <w:proofErr w:type="gramEnd"/>
-      <w:r>
-        <w:rPr>
-          <w:lang w:val="en-US"/>
-        </w:rPr>
-        <w:t xml:space="preserve">0) with the master key, and apply </w:t>
-      </w:r>
-      <w:proofErr w:type="spellStart"/>
-      <w:r>
-        <w:rPr>
-          <w:lang w:val="en-US"/>
-        </w:rPr>
-        <w:t>convertBytesToString</w:t>
-      </w:r>
-      <w:proofErr w:type="spellEnd"/>
-      <w:r>
-        <w:rPr>
-          <w:lang w:val="en-US"/>
-        </w:rPr>
-        <w:t xml:space="preserve"> on the result.</w:t>
+        <w:t>A personal piece of data is always considered a string, being dated or not. It is encrypted using AES256 CTR(0) with the master key, but must undergo aes-js convertStringToBytes first to be processed. The result is then turned back to a string using our own arr2str that you will find in the app/app.service module of the client. To decrypt a received personal data, you must thus turn it to an array of bytes using str2arr, decrypt it using AES256 CTR(0) with the master key, and apply convertBytesToString on the result.</w:t>
       </w:r>
     </w:p>
     <w:p>
@@ -1232,21 +804,7 @@
         <w:rPr>
           <w:lang w:val="en-US"/>
         </w:rPr>
-        <w:t xml:space="preserve">A data stored in a vault is encrypted using a temporary AES256 key that is shipped in the vault. It is encrypted/decrypted the same way as a personal data. The temporary AES256 key is encrypted using the RSA public key of the user to be granted access. Because the RSA implementation of </w:t>
-      </w:r>
-      <w:proofErr w:type="spellStart"/>
-      <w:r>
-        <w:rPr>
-          <w:lang w:val="en-US"/>
-        </w:rPr>
-        <w:t>JSEncrypt</w:t>
-      </w:r>
-      <w:proofErr w:type="spellEnd"/>
-      <w:r>
-        <w:rPr>
-          <w:lang w:val="en-US"/>
-        </w:rPr>
-        <w:t xml:space="preserve"> expects string to encrypt, the AES256 key, which is a 32-byte array, is turned to a string using arr2str, then encrypted and the result is shipped. To recover the AES256 key, simply use your RSA private key then apply str2arr on the result.</w:t>
+        <w:t>A data stored in a vault is encrypted using a temporary AES256 key that is shipped in the vault. It is encrypted/decrypted the same way as a personal data. The temporary AES256 key is encrypted using the RSA public key of the user to be granted access. Because the RSA implementation of JSEncrypt expects string to encrypt, the AES256 key, which is a 32-byte array, is turned to a string using arr2str, then encrypted and the result is shipped. To recover the AES256 key, simply use your RSA private key then apply str2arr on the result.</w:t>
       </w:r>
     </w:p>
     <w:p>
@@ -1351,21 +909,7 @@
         <w:rPr>
           <w:lang w:val="en-US"/>
         </w:rPr>
-        <w:t xml:space="preserve">The path “profile/email” that contains the user’s email is created and granted to </w:t>
-      </w:r>
-      <w:proofErr w:type="spellStart"/>
-      <w:r>
-        <w:rPr>
-          <w:lang w:val="en-US"/>
-        </w:rPr>
-        <w:t>whigi</w:t>
-      </w:r>
-      <w:proofErr w:type="spellEnd"/>
-      <w:r>
-        <w:rPr>
-          <w:lang w:val="en-US"/>
-        </w:rPr>
-        <w:t xml:space="preserve"> restore</w:t>
+        <w:t>The path “profile/email” that contains the user’s email is created and granted to whigi restore</w:t>
       </w:r>
     </w:p>
     <w:p>
@@ -1383,35 +927,7 @@
         <w:rPr>
           <w:lang w:val="en-US"/>
         </w:rPr>
-        <w:t>The path “profile/</w:t>
-      </w:r>
-      <w:proofErr w:type="spellStart"/>
-      <w:r>
-        <w:rPr>
-          <w:lang w:val="en-US"/>
-        </w:rPr>
-        <w:t>recup_id</w:t>
-      </w:r>
-      <w:proofErr w:type="spellEnd"/>
-      <w:r>
-        <w:rPr>
-          <w:lang w:val="en-US"/>
-        </w:rPr>
-        <w:t xml:space="preserve">” that contains a trusted person’s id is created and granted to </w:t>
-      </w:r>
-      <w:proofErr w:type="spellStart"/>
-      <w:r>
-        <w:rPr>
-          <w:lang w:val="en-US"/>
-        </w:rPr>
-        <w:t>whigi</w:t>
-      </w:r>
-      <w:proofErr w:type="spellEnd"/>
-      <w:r>
-        <w:rPr>
-          <w:lang w:val="en-US"/>
-        </w:rPr>
-        <w:t xml:space="preserve"> restore if the safest method is chosen</w:t>
+        <w:t>The path “profile/recup_id” that contains a trusted person’s id is created and granted to whigi restore if the safest method is chosen</w:t>
       </w:r>
     </w:p>
     <w:p>
@@ -1429,35 +945,7 @@
         <w:rPr>
           <w:lang w:val="en-US"/>
         </w:rPr>
-        <w:t>The path “keys/</w:t>
-      </w:r>
-      <w:proofErr w:type="spellStart"/>
-      <w:r>
-        <w:rPr>
-          <w:lang w:val="en-US"/>
-        </w:rPr>
-        <w:t>pwd</w:t>
-      </w:r>
-      <w:proofErr w:type="spellEnd"/>
-      <w:r>
-        <w:rPr>
-          <w:lang w:val="en-US"/>
-        </w:rPr>
-        <w:t xml:space="preserve">/mine1” is created, contains the first half of the user’s password, and is granted to </w:t>
-      </w:r>
-      <w:proofErr w:type="spellStart"/>
-      <w:r>
-        <w:rPr>
-          <w:lang w:val="en-US"/>
-        </w:rPr>
-        <w:t>whigi</w:t>
-      </w:r>
-      <w:proofErr w:type="spellEnd"/>
-      <w:r>
-        <w:rPr>
-          <w:lang w:val="en-US"/>
-        </w:rPr>
-        <w:t xml:space="preserve"> restore.</w:t>
+        <w:t>The path “keys/pwd/mine1” is created, contains the first half of the user’s password, and is granted to whigi restore.</w:t>
       </w:r>
     </w:p>
     <w:p>
@@ -1475,76 +963,20 @@
         <w:rPr>
           <w:lang w:val="en-US"/>
         </w:rPr>
-        <w:t>The path “keys/</w:t>
-      </w:r>
-      <w:proofErr w:type="spellStart"/>
-      <w:r>
-        <w:rPr>
-          <w:lang w:val="en-US"/>
-        </w:rPr>
-        <w:t>pwd</w:t>
-      </w:r>
-      <w:proofErr w:type="spellEnd"/>
-      <w:r>
-        <w:rPr>
-          <w:lang w:val="en-US"/>
-        </w:rPr>
-        <w:t xml:space="preserve">/mine2” is created, contains the other part, and is granted either to </w:t>
-      </w:r>
-      <w:proofErr w:type="spellStart"/>
-      <w:r>
-        <w:rPr>
-          <w:lang w:val="en-US"/>
-        </w:rPr>
-        <w:t>whigi</w:t>
-      </w:r>
-      <w:proofErr w:type="spellEnd"/>
-      <w:r>
-        <w:rPr>
-          <w:lang w:val="en-US"/>
-        </w:rPr>
-        <w:t xml:space="preserve"> restore, or another person.</w:t>
-      </w:r>
-    </w:p>
-    <w:p>
-      <w:pPr>
-        <w:rPr>
-          <w:lang w:val="en-US"/>
-        </w:rPr>
-      </w:pPr>
-      <w:r>
-        <w:rPr>
-          <w:lang w:val="en-US"/>
-        </w:rPr>
-        <w:t xml:space="preserve">If the user forgets his password, by entering his id, </w:t>
-      </w:r>
-      <w:proofErr w:type="spellStart"/>
-      <w:r>
-        <w:rPr>
-          <w:lang w:val="en-US"/>
-        </w:rPr>
-        <w:t>whigi</w:t>
-      </w:r>
-      <w:proofErr w:type="spellEnd"/>
-      <w:r>
-        <w:rPr>
-          <w:lang w:val="en-US"/>
-        </w:rPr>
-        <w:t xml:space="preserve"> restore will be able to browse his shared directory for the user’s email, and send him a link with his password if it knows both parts. Otherwise, it must browse the other user’s shared repo for his email, and send him a link asking the user to inform </w:t>
-      </w:r>
-      <w:proofErr w:type="spellStart"/>
-      <w:r>
-        <w:rPr>
-          <w:lang w:val="en-US"/>
-        </w:rPr>
-        <w:t>whigi</w:t>
-      </w:r>
-      <w:proofErr w:type="spellEnd"/>
-      <w:r>
-        <w:rPr>
-          <w:lang w:val="en-US"/>
-        </w:rPr>
-        <w:t xml:space="preserve"> restore of his part temporarily. Whigi restore can then concatenate both parts and sent the poor user a mail with his password.</w:t>
+        <w:t>The path “keys/pwd/mine2” is created, contains the other part, and is granted either to whigi restore, or another person.</w:t>
+      </w:r>
+    </w:p>
+    <w:p>
+      <w:pPr>
+        <w:rPr>
+          <w:lang w:val="en-US"/>
+        </w:rPr>
+      </w:pPr>
+      <w:r>
+        <w:rPr>
+          <w:lang w:val="en-US"/>
+        </w:rPr>
+        <w:t>If the user forgets his password, by entering his id, whigi restore will be able to browse his shared directory for the user’s email, and send him a link with his password if it knows both parts. Otherwise, it must browse the other user’s shared repo for his email, and send him a link asking the user to inform whigi restore of his part temporarily. Whigi restore can then concatenate both parts and sent the poor user a mail with his password.</w:t>
       </w:r>
     </w:p>
     <w:p>
@@ -1641,111 +1073,296 @@
         <w:rPr>
           <w:lang w:val="en-US"/>
         </w:rPr>
-        <w:t xml:space="preserve">In both cases, you should not that we have been using AES256 from </w:t>
-      </w:r>
-      <w:proofErr w:type="spellStart"/>
-      <w:r>
-        <w:rPr>
-          <w:lang w:val="en-US"/>
-        </w:rPr>
-        <w:t>npm</w:t>
-      </w:r>
-      <w:proofErr w:type="spellEnd"/>
+        <w:t>In both cases, you should not that we have been using AES256 from npm aes-js, and RSA4096 from npm node-rsa. Although those algorithms are supposed to be clearly defined standards which any library should defined the same way, we encourage you to not deviate from those.</w:t>
+      </w:r>
+    </w:p>
+    <w:p>
+      <w:pPr>
+        <w:rPr>
+          <w:lang w:val="en-US"/>
+        </w:rPr>
+      </w:pPr>
+    </w:p>
+    <w:p>
+      <w:pPr>
+        <w:pStyle w:val="Titre1"/>
+        <w:rPr>
+          <w:lang w:val="en-US"/>
+        </w:rPr>
+      </w:pPr>
+      <w:r>
+        <w:rPr>
+          <w:lang w:val="en-US"/>
+        </w:rPr>
+        <w:t>Using Whigi as 3</w:t>
+      </w:r>
+      <w:r>
+        <w:rPr>
+          <w:vertAlign w:val="superscript"/>
+          <w:lang w:val="en-US"/>
+        </w:rPr>
+        <w:t>rd</w:t>
+      </w:r>
+      <w:r>
+        <w:rPr>
+          <w:lang w:val="en-US"/>
+        </w:rPr>
+        <w:t xml:space="preserve"> party</w:t>
+      </w:r>
+    </w:p>
+    <w:p>
+      <w:pPr>
+        <w:rPr>
+          <w:lang w:val="en-US"/>
+        </w:rPr>
+      </w:pPr>
+      <w:r>
+        <w:rPr>
+          <w:lang w:val="en-US"/>
+        </w:rPr>
+        <w:t>Whigi can be used for several purposes: it ranges from the sole authentication, to the collection of some user’s data if he accepts, to even full access in read mode.</w:t>
+      </w:r>
+    </w:p>
+    <w:p>
+      <w:pPr>
+        <w:pStyle w:val="Titre2"/>
+        <w:rPr>
+          <w:lang w:val="en-US"/>
+        </w:rPr>
+      </w:pPr>
+      <w:r>
+        <w:rPr>
+          <w:lang w:val="en-US"/>
+        </w:rPr>
+        <w:t>Whigi for authentication</w:t>
+      </w:r>
+    </w:p>
+    <w:p>
+      <w:pPr>
+        <w:rPr>
+          <w:lang w:val="en-US"/>
+        </w:rPr>
+      </w:pPr>
+      <w:r>
+        <w:rPr>
+          <w:lang w:val="en-US"/>
+        </w:rPr>
+        <w:t>If you plan on relying on Whigi for authenticating people, you should first make them create a local account, right? This local account will be minimized to their id, but still exist to remember them later</w:t>
+      </w:r>
+      <w:r>
+        <w:rPr>
+          <w:lang w:val="en-US"/>
+        </w:rPr>
+        <w:t>, and maybe have local knowledge of the user, such as orders, etc</w:t>
+      </w:r>
+      <w:r>
+        <w:rPr>
+          <w:lang w:val="en-US"/>
+        </w:rPr>
+        <w:t>.</w:t>
+      </w:r>
+    </w:p>
+    <w:p>
+      <w:pPr>
+        <w:rPr>
+          <w:lang w:val="en-US"/>
+        </w:rPr>
+      </w:pPr>
+      <w:r>
+        <w:rPr>
+          <w:lang w:val="en-US"/>
+        </w:rPr>
+        <w:t>Remember that on all those pages, your company public information is displayed. You may thus use them as a 3</w:t>
+      </w:r>
+      <w:r>
+        <w:rPr>
+          <w:vertAlign w:val="superscript"/>
+          <w:lang w:val="en-US"/>
+        </w:rPr>
+        <w:t>rd</w:t>
+      </w:r>
+      <w:r>
+        <w:rPr>
+          <w:lang w:val="en-US"/>
+        </w:rPr>
+        <w:t xml:space="preserve"> party that is not even a company, but your confidence level from Whigi will be 0. You should undergo some validation from Whigi to make it raise, and have users click OK!</w:t>
+      </w:r>
+    </w:p>
+    <w:p>
+      <w:pPr>
+        <w:rPr>
+          <w:lang w:val="en-US"/>
+        </w:rPr>
+      </w:pPr>
+      <w:r>
+        <w:rPr>
+          <w:lang w:val="en-US"/>
+        </w:rPr>
+        <w:t>If you make the user browse to a request link (namely, account creation and grant request that he has already allowed, the URL OK will be browsed directly, providing a seamless login experience, although this might be an account creation on your side).</w:t>
+      </w:r>
+    </w:p>
+    <w:p>
+      <w:pPr>
+        <w:pStyle w:val="Titre3"/>
+        <w:rPr>
+          <w:lang w:val="en-US"/>
+        </w:rPr>
+      </w:pPr>
+      <w:r>
+        <w:rPr>
+          <w:lang w:val="en-US"/>
+        </w:rPr>
+        <w:t>Account creation</w:t>
+      </w:r>
+    </w:p>
+    <w:p>
+      <w:pPr>
+        <w:rPr>
+          <w:lang w:val="en-US"/>
+        </w:rPr>
+      </w:pPr>
+      <w:r>
+        <w:rPr>
+          <w:lang w:val="en-US"/>
+        </w:rPr>
+        <w:t>The first flow creates an account: make your dear nobody browse to https://[Whigi]/account/encodeURIComponent([your_id])/encodeURIComponent([return_url_ok])/</w:t>
+      </w:r>
       <w:r>
         <w:rPr>
           <w:lang w:val="en-US"/>
         </w:rPr>
         <w:t xml:space="preserve"> </w:t>
       </w:r>
-      <w:proofErr w:type="spellStart"/>
-      <w:r>
-        <w:rPr>
-          <w:lang w:val="en-US"/>
-        </w:rPr>
-        <w:t>aes-js</w:t>
-      </w:r>
-      <w:proofErr w:type="spellEnd"/>
-      <w:r>
-        <w:rPr>
-          <w:lang w:val="en-US"/>
-        </w:rPr>
-        <w:t xml:space="preserve">, and RSA4096 from </w:t>
-      </w:r>
-      <w:proofErr w:type="spellStart"/>
-      <w:r>
-        <w:rPr>
-          <w:lang w:val="en-US"/>
-        </w:rPr>
-        <w:t>npm</w:t>
-      </w:r>
-      <w:proofErr w:type="spellEnd"/>
-      <w:r>
-        <w:rPr>
-          <w:lang w:val="en-US"/>
-        </w:rPr>
-        <w:t xml:space="preserve"> node-</w:t>
-      </w:r>
-      <w:proofErr w:type="spellStart"/>
-      <w:r>
-        <w:rPr>
-          <w:lang w:val="en-US"/>
-        </w:rPr>
-        <w:t>rsa</w:t>
-      </w:r>
-      <w:proofErr w:type="spellEnd"/>
-      <w:r>
-        <w:rPr>
-          <w:lang w:val="en-US"/>
-        </w:rPr>
-        <w:t>. Although those algorithms are supposed to be clearly defined standards which any library should defined the same way, we encourage you to not deviate from those.</w:t>
-      </w:r>
-    </w:p>
-    <w:p>
-      <w:pPr>
-        <w:rPr>
-          <w:lang w:val="en-US"/>
-        </w:rPr>
-      </w:pPr>
-    </w:p>
-    <w:p>
-      <w:pPr>
-        <w:pStyle w:val="Titre1"/>
-        <w:rPr>
-          <w:lang w:val="en-US"/>
-        </w:rPr>
-      </w:pPr>
-      <w:r>
-        <w:rPr>
-          <w:lang w:val="en-US"/>
-        </w:rPr>
-        <w:t>Using Whigi as 3</w:t>
-      </w:r>
-      <w:r>
-        <w:rPr>
-          <w:vertAlign w:val="superscript"/>
-          <w:lang w:val="en-US"/>
-        </w:rPr>
-        <w:t>rd</w:t>
-      </w:r>
-      <w:r>
-        <w:rPr>
-          <w:lang w:val="en-US"/>
-        </w:rPr>
-        <w:t xml:space="preserve"> party</w:t>
-      </w:r>
-    </w:p>
-    <w:p>
-      <w:pPr>
-        <w:rPr>
-          <w:lang w:val="en-US"/>
-        </w:rPr>
-      </w:pPr>
-      <w:r>
-        <w:rPr>
-          <w:lang w:val="en-US"/>
-        </w:rPr>
-        <w:t>Whigi can be used for several purposes: it ranges from the sole authentication, to the collection of some user’s data if he accepts, to even full access in read mode.</w:t>
-      </w:r>
+      <w:r>
+        <w:rPr>
+          <w:lang w:val="en-US"/>
+        </w:rPr>
+        <w:t>encodeURIComponent([return_url_deny]). You can include query parameters in your URL’s as they are encoded, but make sure to provide https, or Whigi will deny the action. The user will be prompted with a screen asking him if he wants to create an account. If this is the case, your return_url_ok will be browsed, and you will have access to keys/auth/</w:t>
+      </w:r>
+      <w:r>
+        <w:rPr>
+          <w:lang w:val="en-US"/>
+        </w:rPr>
+        <w:t>[your_id] shared by the newly registered user.</w:t>
+      </w:r>
+    </w:p>
+    <w:p>
+      <w:pPr>
+        <w:pStyle w:val="Titre3"/>
+        <w:rPr>
+          <w:lang w:val="en-US"/>
+        </w:rPr>
+      </w:pPr>
+      <w:r>
+        <w:rPr>
+          <w:lang w:val="en-US"/>
+        </w:rPr>
+        <w:t>Authentication</w:t>
+      </w:r>
+    </w:p>
+    <w:p>
+      <w:pPr>
+        <w:rPr>
+          <w:lang w:val="en-US"/>
+        </w:rPr>
+      </w:pPr>
+      <w:r>
+        <w:rPr>
+          <w:lang w:val="en-US"/>
+        </w:rPr>
+        <w:t>Once again, it is as easy as sending your would-be user to https://[whigi]</w:t>
+      </w:r>
+      <w:r>
+        <w:rPr>
+          <w:lang w:val="en-US"/>
+        </w:rPr>
+        <w:t>/</w:t>
+      </w:r>
+      <w:r>
+        <w:rPr>
+          <w:lang w:val="en-US"/>
+        </w:rPr>
+        <w:t>remote/encodeURIComponent([your_id</w:t>
+      </w:r>
+      <w:r>
+        <w:rPr>
+          <w:lang w:val="en-US"/>
+        </w:rPr>
+        <w:t>])/</w:t>
+      </w:r>
+      <w:r>
+        <w:rPr>
+          <w:lang w:val="en-US"/>
+        </w:rPr>
+        <w:t>[challenge]/</w:t>
+      </w:r>
+      <w:r>
+        <w:rPr>
+          <w:lang w:val="en-US"/>
+        </w:rPr>
+        <w:t>encodeURIComponent([return</w:t>
+      </w:r>
+      <w:r>
+        <w:rPr>
+          <w:lang w:val="en-US"/>
+        </w:rPr>
+        <w:t>_url])</w:t>
+      </w:r>
+      <w:r>
+        <w:rPr>
+          <w:lang w:val="en-US"/>
+        </w:rPr>
+        <w:t xml:space="preserve">.  </w:t>
+      </w:r>
+      <w:r>
+        <w:rPr>
+          <w:lang w:val="en-US"/>
+        </w:rPr>
+        <w:t xml:space="preserve">Your challenge should be letters and digits, and you should record it on your server alongside the user id. </w:t>
+      </w:r>
+      <w:r>
+        <w:rPr>
+          <w:lang w:val="en-US"/>
+        </w:rPr>
+        <w:t xml:space="preserve">You should still use https URL, the user will log in to Whigi, then your return_url will be browsed with additional query parameters than those you might have supplied: “user”, the id of the user that has logged in, and “response”, </w:t>
+      </w:r>
+      <w:r>
+        <w:rPr>
+          <w:lang w:val="en-US"/>
+        </w:rPr>
+        <w:t xml:space="preserve">your “challenge” encoded with </w:t>
+      </w:r>
+      <w:r>
+        <w:rPr>
+          <w:lang w:val="en-US"/>
+        </w:rPr>
+        <w:t xml:space="preserve">the decrypted data of keys/auth/[your_id] according to this user. </w:t>
+      </w:r>
+      <w:r>
+        <w:rPr>
+          <w:lang w:val="en-US"/>
+        </w:rPr>
+        <w:t xml:space="preserve">To generate an AES256 key from this data, the toBytes function is applied to it. </w:t>
+      </w:r>
+      <w:r>
+        <w:rPr>
+          <w:lang w:val="en-US"/>
+        </w:rPr>
+        <w:t xml:space="preserve">This can thus be null if the user does not have an account at your side. To authenticate the user, decrypt the data from your vaults, </w:t>
+      </w:r>
+      <w:r>
+        <w:rPr>
+          <w:lang w:val="en-US"/>
+        </w:rPr>
+        <w:t>you will retrieve a string, apply toBytes on it to have the AES key and decrypt the response; if this matches your challenge, your user is who he claims to be.</w:t>
+      </w:r>
+    </w:p>
+    <w:p>
+      <w:pPr>
+        <w:rPr>
+          <w:lang w:val="en-US"/>
+        </w:rPr>
+      </w:pPr>
     </w:p>
     <w:p>
       <w:pPr>
@@ -1758,260 +1375,139 @@
         <w:rPr>
           <w:lang w:val="en-US"/>
         </w:rPr>
-        <w:t>Whigi for authentication</w:t>
-      </w:r>
-    </w:p>
-    <w:p>
-      <w:pPr>
-        <w:rPr>
-          <w:lang w:val="en-US"/>
-        </w:rPr>
-      </w:pPr>
-      <w:r>
-        <w:rPr>
-          <w:lang w:val="en-US"/>
-        </w:rPr>
-        <w:t>If you plan on relying on Whigi for authenticating people, you should first make them create a local account, right? This local account will be minimized to their id, but still exist to remember them later.</w:t>
-      </w:r>
-    </w:p>
-    <w:p>
-      <w:pPr>
-        <w:rPr>
-          <w:lang w:val="en-US"/>
-        </w:rPr>
-      </w:pPr>
-      <w:r>
-        <w:rPr>
-          <w:lang w:val="en-US"/>
-        </w:rPr>
-        <w:t>Remember that on all those pages, your company public information is displayed. You may thus use them as a 3</w:t>
-      </w:r>
-      <w:r>
-        <w:rPr>
-          <w:vertAlign w:val="superscript"/>
-          <w:lang w:val="en-US"/>
-        </w:rPr>
-        <w:t>rd</w:t>
-      </w:r>
-      <w:r>
-        <w:rPr>
-          <w:lang w:val="en-US"/>
-        </w:rPr>
-        <w:t xml:space="preserve"> party that is not even a company, but your confidence level from Whigi will be 0. You should undergo some validation from Whigi to make it raise, and have users click OK!</w:t>
-      </w:r>
-    </w:p>
-    <w:p>
-      <w:pPr>
-        <w:pStyle w:val="Titre3"/>
-        <w:rPr>
-          <w:lang w:val="en-US"/>
-        </w:rPr>
-      </w:pPr>
-      <w:r>
-        <w:rPr>
-          <w:lang w:val="en-US"/>
-        </w:rPr>
-        <w:t>Account creation</w:t>
-      </w:r>
-    </w:p>
-    <w:p>
-      <w:pPr>
-        <w:rPr>
-          <w:lang w:val="en-US"/>
-        </w:rPr>
-      </w:pPr>
-      <w:r>
-        <w:rPr>
-          <w:lang w:val="en-US"/>
-        </w:rPr>
-        <w:t>The first flow creates an account: make your dear nobody browse to https:/</w:t>
-      </w:r>
-      <w:proofErr w:type="gramStart"/>
-      <w:r>
-        <w:rPr>
-          <w:lang w:val="en-US"/>
-        </w:rPr>
-        <w:t>/[</w:t>
-      </w:r>
-      <w:proofErr w:type="gramEnd"/>
-      <w:r>
-        <w:rPr>
-          <w:lang w:val="en-US"/>
-        </w:rPr>
-        <w:t>Whigi]/account/encodeURIComponent([your_id])/encodeURIComponent([return_url_ok])/</w:t>
-      </w:r>
-      <w:r>
-        <w:rPr>
-          <w:lang w:val="en-US"/>
-        </w:rPr>
-        <w:t xml:space="preserve"> </w:t>
-      </w:r>
-      <w:proofErr w:type="spellStart"/>
-      <w:r>
-        <w:rPr>
-          <w:lang w:val="en-US"/>
-        </w:rPr>
-        <w:t>encodeURIComponent</w:t>
-      </w:r>
-      <w:proofErr w:type="spellEnd"/>
-      <w:r>
-        <w:rPr>
-          <w:lang w:val="en-US"/>
-        </w:rPr>
-        <w:t>([</w:t>
-      </w:r>
-      <w:proofErr w:type="spellStart"/>
-      <w:r>
-        <w:rPr>
-          <w:lang w:val="en-US"/>
-        </w:rPr>
-        <w:t>return_url_deny</w:t>
-      </w:r>
-      <w:proofErr w:type="spellEnd"/>
-      <w:r>
-        <w:rPr>
-          <w:lang w:val="en-US"/>
-        </w:rPr>
-        <w:t xml:space="preserve">]). You can include query parameters in your URL’s as they are encoded, but make sure to provide https, or Whigi will deny the action. The user will be prompted with a screen asking him if he wants to create an account. If this is the case, your </w:t>
-      </w:r>
-      <w:proofErr w:type="spellStart"/>
-      <w:r>
-        <w:rPr>
-          <w:lang w:val="en-US"/>
-        </w:rPr>
-        <w:t>return_url_ok</w:t>
-      </w:r>
-      <w:proofErr w:type="spellEnd"/>
-      <w:r>
-        <w:rPr>
-          <w:lang w:val="en-US"/>
-        </w:rPr>
-        <w:t xml:space="preserve"> will be browsed, and you will have access to keys/</w:t>
-      </w:r>
-      <w:proofErr w:type="spellStart"/>
-      <w:r>
-        <w:rPr>
-          <w:lang w:val="en-US"/>
-        </w:rPr>
-        <w:t>auth</w:t>
-      </w:r>
-      <w:proofErr w:type="spellEnd"/>
-      <w:proofErr w:type="gramStart"/>
-      <w:r>
-        <w:rPr>
-          <w:lang w:val="en-US"/>
-        </w:rPr>
-        <w:t>/</w:t>
-      </w:r>
-      <w:r>
-        <w:rPr>
-          <w:lang w:val="en-US"/>
-        </w:rPr>
-        <w:t>[</w:t>
-      </w:r>
-      <w:proofErr w:type="spellStart"/>
-      <w:proofErr w:type="gramEnd"/>
-      <w:r>
-        <w:rPr>
-          <w:lang w:val="en-US"/>
-        </w:rPr>
-        <w:t>your_id</w:t>
-      </w:r>
-      <w:proofErr w:type="spellEnd"/>
-      <w:r>
-        <w:rPr>
-          <w:lang w:val="en-US"/>
-        </w:rPr>
-        <w:t>] shared by the newly registered user.</w:t>
-      </w:r>
-    </w:p>
-    <w:p>
-      <w:pPr>
-        <w:pStyle w:val="Titre3"/>
-        <w:rPr>
-          <w:lang w:val="en-US"/>
-        </w:rPr>
-      </w:pPr>
-      <w:r>
-        <w:rPr>
-          <w:lang w:val="en-US"/>
-        </w:rPr>
-        <w:t>Authentication</w:t>
-      </w:r>
-    </w:p>
-    <w:p>
-      <w:pPr>
-        <w:rPr>
-          <w:lang w:val="en-US"/>
-        </w:rPr>
-      </w:pPr>
-      <w:r>
-        <w:rPr>
-          <w:lang w:val="en-US"/>
-        </w:rPr>
-        <w:t>Once again, it is as easy as sending your would-be user to https:/</w:t>
-      </w:r>
-      <w:proofErr w:type="gramStart"/>
-      <w:r>
-        <w:rPr>
-          <w:lang w:val="en-US"/>
-        </w:rPr>
-        <w:t>/[</w:t>
-      </w:r>
-      <w:proofErr w:type="gramEnd"/>
-      <w:r>
-        <w:rPr>
-          <w:lang w:val="en-US"/>
-        </w:rPr>
-        <w:t>whigi]</w:t>
-      </w:r>
-      <w:r>
-        <w:rPr>
-          <w:lang w:val="en-US"/>
-        </w:rPr>
-        <w:t>/</w:t>
-      </w:r>
-      <w:r>
-        <w:rPr>
-          <w:lang w:val="en-US"/>
-        </w:rPr>
-        <w:t>remote/encodeURIComponent([your_id</w:t>
-      </w:r>
-      <w:r>
-        <w:rPr>
-          <w:lang w:val="en-US"/>
-        </w:rPr>
-        <w:t>])/</w:t>
-      </w:r>
-      <w:r>
-        <w:rPr>
-          <w:lang w:val="en-US"/>
-        </w:rPr>
-        <w:t>[challenge]/</w:t>
-      </w:r>
-      <w:r>
-        <w:rPr>
-          <w:lang w:val="en-US"/>
-        </w:rPr>
-        <w:t>encodeURIComponent([return</w:t>
-      </w:r>
-      <w:r>
-        <w:rPr>
-          <w:lang w:val="en-US"/>
-        </w:rPr>
-        <w:t>_url])</w:t>
-      </w:r>
-      <w:r>
-        <w:rPr>
-          <w:lang w:val="en-US"/>
-        </w:rPr>
-        <w:t xml:space="preserve">.  </w:t>
-      </w:r>
-      <w:r>
-        <w:rPr>
-          <w:lang w:val="en-US"/>
-        </w:rPr>
-        <w:t>Your challenge should be letters and digits, and you should record it on your server alongside the user id</w:t>
+        <w:lastRenderedPageBreak/>
+        <w:t>Request for grant</w:t>
+      </w:r>
+    </w:p>
+    <w:p>
+      <w:pPr>
+        <w:rPr>
+          <w:lang w:val="en-US"/>
+        </w:rPr>
+      </w:pPr>
+      <w:r>
+        <w:rPr>
+          <w:lang w:val="en-US"/>
+        </w:rPr>
+        <w:t>You need a user’s data, such as his address for sending him his goods, but you do not have it because you use Whigi? No troubles, just make him browse to https://[whigi]</w:t>
+      </w:r>
+      <w:r>
+        <w:rPr>
+          <w:lang w:val="en-US"/>
+        </w:rPr>
+        <w:t>/g</w:t>
+      </w:r>
+      <w:r>
+        <w:rPr>
+          <w:lang w:val="en-US"/>
+        </w:rPr>
+        <w:t>rant/encodeURIComponent([your_id</w:t>
+      </w:r>
+      <w:r>
+        <w:rPr>
+          <w:lang w:val="en-US"/>
+        </w:rPr>
+        <w:t>])/encodeURIComponent([//-separated-list-of-data])/</w:t>
+      </w:r>
+      <w:r>
+        <w:rPr>
+          <w:lang w:val="en-US"/>
+        </w:rPr>
+        <w:t>encodeURIComponent([return_url</w:t>
+      </w:r>
+      <w:r>
+        <w:rPr>
+          <w:lang w:val="en-US"/>
+        </w:rPr>
+        <w:t>_</w:t>
+      </w:r>
+      <w:r>
+        <w:rPr>
+          <w:lang w:val="en-US"/>
+        </w:rPr>
+        <w:t>ok])/encodeURIComponent([return_url</w:t>
+      </w:r>
+      <w:r>
+        <w:rPr>
+          <w:lang w:val="en-US"/>
+        </w:rPr>
+        <w:t>_deny])/expire-epoch</w:t>
+      </w:r>
+      <w:r>
+        <w:rPr>
+          <w:lang w:val="en-US"/>
+        </w:rPr>
+        <w:t xml:space="preserve">. You should browse the publicly available list of data maintained by Whigi admins to see where the data you want is located. </w:t>
+      </w:r>
+      <w:r>
+        <w:rPr>
+          <w:lang w:val="en-US"/>
+        </w:rPr>
+        <w:t>The expire_epoch parameter is a number representing until when you will need this data. Setting it low will usually provide the user more confidence.</w:t>
+      </w:r>
+      <w:r>
+        <w:rPr>
+          <w:lang w:val="en-US"/>
+        </w:rPr>
+        <w:t xml:space="preserve"> If you require some fields that are standardized ones by Whigi, the user will be prompted to create them on the fly if he does not possess them yet</w:t>
+      </w:r>
+      <w:r>
+        <w:rPr>
+          <w:lang w:val="en-US"/>
+        </w:rPr>
+        <w:t>. You may require more than one data at once. One of the two URL’s given will be browsed to depending on success or not.</w:t>
+      </w:r>
+    </w:p>
+    <w:p>
+      <w:pPr>
+        <w:rPr>
+          <w:lang w:val="en-US"/>
+        </w:rPr>
+      </w:pPr>
+    </w:p>
+    <w:p>
+      <w:pPr>
+        <w:pStyle w:val="Titre2"/>
+        <w:rPr>
+          <w:lang w:val="en-US"/>
+        </w:rPr>
+      </w:pPr>
+      <w:r>
+        <w:rPr>
+          <w:lang w:val="en-US"/>
+        </w:rPr>
+        <w:t>OAuth</w:t>
+      </w:r>
+    </w:p>
+    <w:p>
+      <w:pPr>
+        <w:rPr>
+          <w:lang w:val="en-US"/>
+        </w:rPr>
+      </w:pPr>
+      <w:r>
+        <w:rPr>
+          <w:lang w:val="en-US"/>
+        </w:rPr>
+        <w:t>Whigi provides OAuth, but using OAuth gives you the user’s master key, thus making you as responsible as a full frontend writer. You cannot use OAuth without being registered in our services, and we deeply restrict what can be done on behalf of the user, as only reads to a predefined f</w:t>
+      </w:r>
+      <w:r>
+        <w:rPr>
+          <w:lang w:val="en-US"/>
+        </w:rPr>
+        <w:t xml:space="preserve">older, </w:t>
+      </w:r>
+      <w:r>
+        <w:rPr>
+          <w:lang w:val="en-US"/>
+        </w:rPr>
+        <w:t xml:space="preserve">data listing </w:t>
+      </w:r>
+      <w:r>
+        <w:rPr>
+          <w:lang w:val="en-US"/>
+        </w:rPr>
+        <w:t xml:space="preserve">and writes/grants from a single data (allows apps such as calendars to work) </w:t>
       </w:r>
       <w:bookmarkStart w:id="0" w:name="_GoBack"/>
       <w:bookmarkEnd w:id="0"/>
@@ -2019,135 +1515,134 @@
         <w:rPr>
           <w:lang w:val="en-US"/>
         </w:rPr>
-        <w:t xml:space="preserve">. </w:t>
-      </w:r>
-      <w:r>
-        <w:rPr>
-          <w:lang w:val="en-US"/>
-        </w:rPr>
-        <w:t xml:space="preserve">You should still use https URL, the user will log in to </w:t>
-      </w:r>
-      <w:proofErr w:type="spellStart"/>
-      <w:r>
-        <w:rPr>
-          <w:lang w:val="en-US"/>
-        </w:rPr>
-        <w:t>Whigi</w:t>
-      </w:r>
-      <w:proofErr w:type="spellEnd"/>
-      <w:r>
-        <w:rPr>
-          <w:lang w:val="en-US"/>
-        </w:rPr>
-        <w:t xml:space="preserve">, then your </w:t>
-      </w:r>
-      <w:proofErr w:type="spellStart"/>
-      <w:r>
-        <w:rPr>
-          <w:lang w:val="en-US"/>
-        </w:rPr>
-        <w:t>return_url</w:t>
-      </w:r>
-      <w:proofErr w:type="spellEnd"/>
-      <w:r>
-        <w:rPr>
-          <w:lang w:val="en-US"/>
-        </w:rPr>
-        <w:t xml:space="preserve"> will be browsed with additional query parameters than those you might have supplied: “user”, the id of the user that has logged in, and “response”, </w:t>
-      </w:r>
-      <w:r>
-        <w:rPr>
-          <w:lang w:val="en-US"/>
-        </w:rPr>
-        <w:t xml:space="preserve">your “challenge” encoded with </w:t>
-      </w:r>
-      <w:r>
-        <w:rPr>
-          <w:lang w:val="en-US"/>
-        </w:rPr>
-        <w:t>the decrypted data of keys/</w:t>
-      </w:r>
-      <w:proofErr w:type="spellStart"/>
-      <w:r>
-        <w:rPr>
-          <w:lang w:val="en-US"/>
-        </w:rPr>
-        <w:t>auth</w:t>
-      </w:r>
-      <w:proofErr w:type="spellEnd"/>
-      <w:r>
-        <w:rPr>
-          <w:lang w:val="en-US"/>
-        </w:rPr>
-        <w:t>/[</w:t>
-      </w:r>
-      <w:proofErr w:type="spellStart"/>
-      <w:r>
-        <w:rPr>
-          <w:lang w:val="en-US"/>
-        </w:rPr>
-        <w:t>your_id</w:t>
-      </w:r>
-      <w:proofErr w:type="spellEnd"/>
-      <w:r>
-        <w:rPr>
-          <w:lang w:val="en-US"/>
-        </w:rPr>
-        <w:t xml:space="preserve">] according to this user. </w:t>
-      </w:r>
-      <w:r>
-        <w:rPr>
-          <w:lang w:val="en-US"/>
-        </w:rPr>
-        <w:t xml:space="preserve">To generate an AES256 key from this data, the </w:t>
-      </w:r>
-      <w:proofErr w:type="spellStart"/>
-      <w:r>
-        <w:rPr>
-          <w:lang w:val="en-US"/>
-        </w:rPr>
-        <w:t>toBytes</w:t>
-      </w:r>
-      <w:proofErr w:type="spellEnd"/>
-      <w:r>
-        <w:rPr>
-          <w:lang w:val="en-US"/>
-        </w:rPr>
-        <w:t xml:space="preserve"> function is applied to it. </w:t>
-      </w:r>
-      <w:r>
-        <w:rPr>
-          <w:lang w:val="en-US"/>
-        </w:rPr>
-        <w:t xml:space="preserve">This can thus be null if the user does not have an account at your side. To authenticate the user, decrypt the data from your vaults, </w:t>
-      </w:r>
-      <w:r>
-        <w:rPr>
-          <w:lang w:val="en-US"/>
-        </w:rPr>
-        <w:t xml:space="preserve">you will retrieve a string, apply </w:t>
-      </w:r>
-      <w:proofErr w:type="spellStart"/>
-      <w:r>
-        <w:rPr>
-          <w:lang w:val="en-US"/>
-        </w:rPr>
-        <w:t>toBytes</w:t>
-      </w:r>
-      <w:proofErr w:type="spellEnd"/>
-      <w:r>
-        <w:rPr>
-          <w:lang w:val="en-US"/>
-        </w:rPr>
-        <w:t xml:space="preserve"> on it to have the AES key and decrypt the response; if this matches your challenge, your user is who he claims to be.</w:t>
-      </w:r>
-    </w:p>
-    <w:p>
-      <w:pPr>
-        <w:rPr>
-          <w:lang w:val="en-US"/>
-        </w:rPr>
-      </w:pPr>
+        <w:t>are allowed.</w:t>
+      </w:r>
+    </w:p>
+    <w:p>
+      <w:pPr>
+        <w:rPr>
+          <w:lang w:val="en-US"/>
+        </w:rPr>
+      </w:pPr>
+      <w:r>
+        <w:rPr>
+          <w:lang w:val="en-US"/>
+        </w:rPr>
+        <w:t>To use OAuth, first register as OAuth client to your local Whigi authority. You must provide a for_id, which can be your Whigi id, as well as a checkback URL while subscribing. This checkback URL should allow the query parameter “token” and return a JSON response with a success field set to true or false if this token is known.</w:t>
+      </w:r>
+    </w:p>
+    <w:p>
+      <w:pPr>
+        <w:rPr>
+          <w:lang w:val="en-US"/>
+        </w:rPr>
+      </w:pPr>
+      <w:r>
+        <w:rPr>
+          <w:lang w:val="en-US"/>
+        </w:rPr>
+        <w:t>Send your user to https://[whigi]/</w:t>
+      </w:r>
+      <w:r>
+        <w:rPr>
+          <w:lang w:val="en-US"/>
+        </w:rPr>
+        <w:t xml:space="preserve"> </w:t>
+      </w:r>
+      <w:r>
+        <w:rPr>
+          <w:lang w:val="en-US"/>
+        </w:rPr>
+        <w:t>oauth/[</w:t>
+      </w:r>
+      <w:r>
+        <w:rPr>
+          <w:lang w:val="en-US"/>
+        </w:rPr>
+        <w:t>for_id</w:t>
+      </w:r>
+      <w:r>
+        <w:rPr>
+          <w:lang w:val="en-US"/>
+        </w:rPr>
+        <w:t>]/encodeURIComponent([</w:t>
+      </w:r>
+      <w:r>
+        <w:rPr>
+          <w:lang w:val="en-US"/>
+        </w:rPr>
+        <w:t>folder_name</w:t>
+      </w:r>
+      <w:r>
+        <w:rPr>
+          <w:lang w:val="en-US"/>
+        </w:rPr>
+        <w:t>])/[</w:t>
+      </w:r>
+      <w:r>
+        <w:rPr>
+          <w:lang w:val="en-US"/>
+        </w:rPr>
+        <w:t>token]/encodeURIComponent([return_url</w:t>
+      </w:r>
+      <w:r>
+        <w:rPr>
+          <w:lang w:val="en-US"/>
+        </w:rPr>
+        <w:t>_</w:t>
+      </w:r>
+      <w:r>
+        <w:rPr>
+          <w:lang w:val="en-US"/>
+        </w:rPr>
+        <w:t>ok])/encodeURIComponent([return_url</w:t>
+      </w:r>
+      <w:r>
+        <w:rPr>
+          <w:lang w:val="en-US"/>
+        </w:rPr>
+        <w:t>_deny])</w:t>
+      </w:r>
+      <w:r>
+        <w:rPr>
+          <w:lang w:val="en-US"/>
+        </w:rPr>
+        <w:t>. The URL’s should be HTTPS, and you can require a folder, or a plain data. If the user grants use access, you ok URL is browsed with query parameters “token”, the OAuth token, and “key_decryption”, sha256(password + salt). You can use it to decrypt the user’s master key, refer to “Decrypting keys and data” to see how. On deny, the other URL is visited with a “reason” query parameter. To use the OAuth token, as explained in the RFC, use The Authorization HTTP header, with value “Bearer btoa(token)”.</w:t>
+      </w:r>
+    </w:p>
+    <w:p>
+      <w:pPr>
+        <w:rPr>
+          <w:lang w:val="en-US"/>
+        </w:rPr>
+      </w:pPr>
+    </w:p>
+    <w:p>
+      <w:pPr>
+        <w:pStyle w:val="Titre1"/>
+        <w:rPr>
+          <w:lang w:val="en-US"/>
+        </w:rPr>
+      </w:pPr>
+      <w:r>
+        <w:rPr>
+          <w:lang w:val="en-US"/>
+        </w:rPr>
+        <w:t>Communicating with the API</w:t>
+      </w:r>
+    </w:p>
+    <w:p>
+      <w:pPr>
+        <w:rPr>
+          <w:lang w:val="en-US"/>
+        </w:rPr>
+      </w:pPr>
+      <w:r>
+        <w:rPr>
+          <w:lang w:val="en-US"/>
+        </w:rPr>
+        <w:t>To communicate with the API, always prefer using DNS resolution, as the API is CDNized. You will find below the precise documentation of all the endpoints. One of them is marked with “captcha”, but you cannot replicate the account creation, thus it is irrelevant for you. However, some of them are marked with “puzzle”. This is important.</w:t>
+      </w:r>
     </w:p>
     <w:p>
       <w:pPr>
@@ -2160,135 +1655,53 @@
         <w:rPr>
           <w:lang w:val="en-US"/>
         </w:rPr>
-        <w:t>Request for grant</w:t>
-      </w:r>
-    </w:p>
-    <w:p>
-      <w:pPr>
-        <w:rPr>
-          <w:lang w:val="en-US"/>
-        </w:rPr>
-      </w:pPr>
-      <w:r>
-        <w:rPr>
-          <w:lang w:val="en-US"/>
-        </w:rPr>
-        <w:t>You need a user’s data, such as his address for sending him his goods, but you do not have it because you use Whigi? No troubles, just make him browse to https:/</w:t>
-      </w:r>
-      <w:proofErr w:type="gramStart"/>
-      <w:r>
-        <w:rPr>
-          <w:lang w:val="en-US"/>
-        </w:rPr>
-        <w:t>/[</w:t>
-      </w:r>
-      <w:proofErr w:type="gramEnd"/>
-      <w:r>
-        <w:rPr>
-          <w:lang w:val="en-US"/>
-        </w:rPr>
-        <w:t>whigi]</w:t>
-      </w:r>
-      <w:r>
-        <w:rPr>
-          <w:lang w:val="en-US"/>
-        </w:rPr>
-        <w:t>/g</w:t>
-      </w:r>
-      <w:r>
-        <w:rPr>
-          <w:lang w:val="en-US"/>
-        </w:rPr>
-        <w:t>rant/encodeURIComponent([your_id</w:t>
-      </w:r>
-      <w:r>
-        <w:rPr>
-          <w:lang w:val="en-US"/>
-        </w:rPr>
-        <w:t>])/encodeURIComponent([//-separated-list-of-data])/</w:t>
-      </w:r>
-      <w:r>
-        <w:rPr>
-          <w:lang w:val="en-US"/>
-        </w:rPr>
-        <w:t>encodeURIComponent([return_url</w:t>
-      </w:r>
-      <w:r>
-        <w:rPr>
-          <w:lang w:val="en-US"/>
-        </w:rPr>
-        <w:t>_</w:t>
-      </w:r>
-      <w:r>
-        <w:rPr>
-          <w:lang w:val="en-US"/>
-        </w:rPr>
-        <w:t>ok])/encodeURIComponent([return_url</w:t>
-      </w:r>
-      <w:r>
-        <w:rPr>
-          <w:lang w:val="en-US"/>
-        </w:rPr>
-        <w:t>_deny])/expire-epoch</w:t>
-      </w:r>
-      <w:r>
-        <w:rPr>
-          <w:lang w:val="en-US"/>
-        </w:rPr>
-        <w:t xml:space="preserve">. You should browse the publicly available list of data maintained by Whigi admins to see </w:t>
+        <w:t>Handling puzzles</w:t>
+      </w:r>
+    </w:p>
+    <w:p>
+      <w:pPr>
+        <w:rPr>
+          <w:lang w:val="en-US"/>
+        </w:rPr>
+      </w:pPr>
+      <w:r>
+        <w:rPr>
+          <w:lang w:val="en-US"/>
+        </w:rPr>
+        <w:t>You want a smooth service, we want smooth users. To make everyone agree, the server responds to long-lived commands only if the user has done some work for him before. This is known as puzzle. Basically, when retrieving the user’s profile, you retrieve his puzzle as well. This is a small random string.</w:t>
+      </w:r>
+    </w:p>
+    <w:p>
+      <w:pPr>
+        <w:rPr>
+          <w:lang w:val="en-US"/>
+        </w:rPr>
+      </w:pPr>
+      <w:r>
+        <w:rPr>
+          <w:lang w:val="en-US"/>
+        </w:rPr>
+        <w:t xml:space="preserve">When you are about to call an API endpoint that requires the puzzle, send a query parameter “puzzle” with a string. This string should be such that, when appended to the user’s puzzle, the first </w:t>
       </w:r>
       <w:r>
         <w:rPr>
           <w:lang w:val="en-US"/>
         </w:rPr>
         <w:lastRenderedPageBreak/>
-        <w:t xml:space="preserve">where the data you want is located. </w:t>
-      </w:r>
-      <w:r>
-        <w:rPr>
-          <w:lang w:val="en-US"/>
-        </w:rPr>
-        <w:t xml:space="preserve">The </w:t>
-      </w:r>
-      <w:proofErr w:type="spellStart"/>
-      <w:r>
-        <w:rPr>
-          <w:lang w:val="en-US"/>
-        </w:rPr>
-        <w:t>expire_epoch</w:t>
-      </w:r>
-      <w:proofErr w:type="spellEnd"/>
-      <w:r>
-        <w:rPr>
-          <w:lang w:val="en-US"/>
-        </w:rPr>
-        <w:t xml:space="preserve"> parameter is a number representing until when you will need this data. Setting it low will usually provide the user more confidence.</w:t>
-      </w:r>
-      <w:r>
-        <w:rPr>
-          <w:lang w:val="en-US"/>
-        </w:rPr>
-        <w:t xml:space="preserve"> If you require some fields that are standardized ones by </w:t>
-      </w:r>
-      <w:proofErr w:type="spellStart"/>
-      <w:r>
-        <w:rPr>
-          <w:lang w:val="en-US"/>
-        </w:rPr>
-        <w:t>Whigi</w:t>
-      </w:r>
-      <w:proofErr w:type="spellEnd"/>
-      <w:r>
-        <w:rPr>
-          <w:lang w:val="en-US"/>
-        </w:rPr>
-        <w:t>, the user will be prompted to create them on the fly if he does not possess them yet</w:t>
-      </w:r>
-      <w:r>
-        <w:rPr>
-          <w:lang w:val="en-US"/>
-        </w:rPr>
-        <w:t>. You may require more than one data at once. One of the two URL’s given will be browsed to depending on success or not.</w:t>
+        <w:t>four bytes of the sha256 hash are null. You can try to find a suitable string by any means, but iterating over the numbers is a good choice.</w:t>
+      </w:r>
+    </w:p>
+    <w:p>
+      <w:pPr>
+        <w:rPr>
+          <w:lang w:val="en-US"/>
+        </w:rPr>
+      </w:pPr>
+      <w:r>
+        <w:rPr>
+          <w:lang w:val="en-US"/>
+        </w:rPr>
+        <w:t>If you give a faulty puzzle, or if the user’s puzzle has changed since your last change because he is for instance connected to several frontends,  don’t worry, the endpoints that require a puzzle issue it back upon error, with a 412 HTTP code. Just make sure to always record the newest puzzle whenever you see one, then you can retry if you get a 412.</w:t>
       </w:r>
     </w:p>
     <w:p>
@@ -2305,441 +1718,6 @@
           <w:lang w:val="en-US"/>
         </w:rPr>
       </w:pPr>
-      <w:proofErr w:type="spellStart"/>
-      <w:r>
-        <w:rPr>
-          <w:lang w:val="en-US"/>
-        </w:rPr>
-        <w:t>OAuth</w:t>
-      </w:r>
-      <w:proofErr w:type="spellEnd"/>
-    </w:p>
-    <w:p>
-      <w:pPr>
-        <w:rPr>
-          <w:lang w:val="en-US"/>
-        </w:rPr>
-      </w:pPr>
-      <w:proofErr w:type="spellStart"/>
-      <w:r>
-        <w:rPr>
-          <w:lang w:val="en-US"/>
-        </w:rPr>
-        <w:t>Whigi</w:t>
-      </w:r>
-      <w:proofErr w:type="spellEnd"/>
-      <w:r>
-        <w:rPr>
-          <w:lang w:val="en-US"/>
-        </w:rPr>
-        <w:t xml:space="preserve"> provides </w:t>
-      </w:r>
-      <w:proofErr w:type="spellStart"/>
-      <w:r>
-        <w:rPr>
-          <w:lang w:val="en-US"/>
-        </w:rPr>
-        <w:t>OAuth</w:t>
-      </w:r>
-      <w:proofErr w:type="spellEnd"/>
-      <w:r>
-        <w:rPr>
-          <w:lang w:val="en-US"/>
-        </w:rPr>
-        <w:t xml:space="preserve">, but using </w:t>
-      </w:r>
-      <w:proofErr w:type="spellStart"/>
-      <w:r>
-        <w:rPr>
-          <w:lang w:val="en-US"/>
-        </w:rPr>
-        <w:t>OAuth</w:t>
-      </w:r>
-      <w:proofErr w:type="spellEnd"/>
-      <w:r>
-        <w:rPr>
-          <w:lang w:val="en-US"/>
-        </w:rPr>
-        <w:t xml:space="preserve"> gives you the user’s master key, thus making you as responsible as a full frontend writer. You cannot use </w:t>
-      </w:r>
-      <w:proofErr w:type="spellStart"/>
-      <w:r>
-        <w:rPr>
-          <w:lang w:val="en-US"/>
-        </w:rPr>
-        <w:t>OAuth</w:t>
-      </w:r>
-      <w:proofErr w:type="spellEnd"/>
-      <w:r>
-        <w:rPr>
-          <w:lang w:val="en-US"/>
-        </w:rPr>
-        <w:t xml:space="preserve"> without being registered in our services, and we deeply restrict what can be done on behalf of the user, as only reads to a predefined folder and data listing are allowed.</w:t>
-      </w:r>
-    </w:p>
-    <w:p>
-      <w:pPr>
-        <w:rPr>
-          <w:lang w:val="en-US"/>
-        </w:rPr>
-      </w:pPr>
-      <w:r>
-        <w:rPr>
-          <w:lang w:val="en-US"/>
-        </w:rPr>
-        <w:t xml:space="preserve">To use </w:t>
-      </w:r>
-      <w:proofErr w:type="spellStart"/>
-      <w:r>
-        <w:rPr>
-          <w:lang w:val="en-US"/>
-        </w:rPr>
-        <w:t>OAuth</w:t>
-      </w:r>
-      <w:proofErr w:type="spellEnd"/>
-      <w:r>
-        <w:rPr>
-          <w:lang w:val="en-US"/>
-        </w:rPr>
-        <w:t xml:space="preserve">, first register as </w:t>
-      </w:r>
-      <w:proofErr w:type="spellStart"/>
-      <w:r>
-        <w:rPr>
-          <w:lang w:val="en-US"/>
-        </w:rPr>
-        <w:t>OAuth</w:t>
-      </w:r>
-      <w:proofErr w:type="spellEnd"/>
-      <w:r>
-        <w:rPr>
-          <w:lang w:val="en-US"/>
-        </w:rPr>
-        <w:t xml:space="preserve"> client to your local Whigi authority. You must provide a </w:t>
-      </w:r>
-      <w:proofErr w:type="spellStart"/>
-      <w:r>
-        <w:rPr>
-          <w:lang w:val="en-US"/>
-        </w:rPr>
-        <w:t>for_id</w:t>
-      </w:r>
-      <w:proofErr w:type="spellEnd"/>
-      <w:r>
-        <w:rPr>
-          <w:lang w:val="en-US"/>
-        </w:rPr>
-        <w:t xml:space="preserve">, which can be your Whigi id, as well as a </w:t>
-      </w:r>
-      <w:proofErr w:type="spellStart"/>
-      <w:r>
-        <w:rPr>
-          <w:lang w:val="en-US"/>
-        </w:rPr>
-        <w:t>checkback</w:t>
-      </w:r>
-      <w:proofErr w:type="spellEnd"/>
-      <w:r>
-        <w:rPr>
-          <w:lang w:val="en-US"/>
-        </w:rPr>
-        <w:t xml:space="preserve"> URL while subscribing. This </w:t>
-      </w:r>
-      <w:proofErr w:type="spellStart"/>
-      <w:r>
-        <w:rPr>
-          <w:lang w:val="en-US"/>
-        </w:rPr>
-        <w:t>checkback</w:t>
-      </w:r>
-      <w:proofErr w:type="spellEnd"/>
-      <w:r>
-        <w:rPr>
-          <w:lang w:val="en-US"/>
-        </w:rPr>
-        <w:t xml:space="preserve"> URL should allow the query parameter “token” and return a JSON response with a success field set to true or false if this token is known.</w:t>
-      </w:r>
-    </w:p>
-    <w:p>
-      <w:pPr>
-        <w:rPr>
-          <w:lang w:val="en-US"/>
-        </w:rPr>
-      </w:pPr>
-      <w:r>
-        <w:rPr>
-          <w:lang w:val="en-US"/>
-        </w:rPr>
-        <w:t>Send your user to https://[whigi]/</w:t>
-      </w:r>
-      <w:r>
-        <w:rPr>
-          <w:lang w:val="en-US"/>
-        </w:rPr>
-        <w:t xml:space="preserve"> </w:t>
-      </w:r>
-      <w:r>
-        <w:rPr>
-          <w:lang w:val="en-US"/>
-        </w:rPr>
-        <w:t>oauth</w:t>
-      </w:r>
-      <w:proofErr w:type="gramStart"/>
-      <w:r>
-        <w:rPr>
-          <w:lang w:val="en-US"/>
-        </w:rPr>
-        <w:t>/[</w:t>
-      </w:r>
-      <w:proofErr w:type="gramEnd"/>
-      <w:r>
-        <w:rPr>
-          <w:lang w:val="en-US"/>
-        </w:rPr>
-        <w:t>for_id</w:t>
-      </w:r>
-      <w:r>
-        <w:rPr>
-          <w:lang w:val="en-US"/>
-        </w:rPr>
-        <w:t>]/encodeURIComponent([</w:t>
-      </w:r>
-      <w:r>
-        <w:rPr>
-          <w:lang w:val="en-US"/>
-        </w:rPr>
-        <w:t>folder_name</w:t>
-      </w:r>
-      <w:r>
-        <w:rPr>
-          <w:lang w:val="en-US"/>
-        </w:rPr>
-        <w:t>])/[</w:t>
-      </w:r>
-      <w:r>
-        <w:rPr>
-          <w:lang w:val="en-US"/>
-        </w:rPr>
-        <w:t>token]/encodeURIComponent([return_url</w:t>
-      </w:r>
-      <w:r>
-        <w:rPr>
-          <w:lang w:val="en-US"/>
-        </w:rPr>
-        <w:t>_</w:t>
-      </w:r>
-      <w:r>
-        <w:rPr>
-          <w:lang w:val="en-US"/>
-        </w:rPr>
-        <w:t>ok])/encodeURIComponent([return_url</w:t>
-      </w:r>
-      <w:r>
-        <w:rPr>
-          <w:lang w:val="en-US"/>
-        </w:rPr>
-        <w:t>_deny])</w:t>
-      </w:r>
-      <w:r>
-        <w:rPr>
-          <w:lang w:val="en-US"/>
-        </w:rPr>
-        <w:t xml:space="preserve">. The URL’s should be HTTPS, and you can require a folder, or a plain data. If the user grants use access, you ok URL is browsed with query parameters “token”, the </w:t>
-      </w:r>
-      <w:proofErr w:type="spellStart"/>
-      <w:r>
-        <w:rPr>
-          <w:lang w:val="en-US"/>
-        </w:rPr>
-        <w:t>OAuth</w:t>
-      </w:r>
-      <w:proofErr w:type="spellEnd"/>
-      <w:r>
-        <w:rPr>
-          <w:lang w:val="en-US"/>
-        </w:rPr>
-        <w:t xml:space="preserve"> token, and “</w:t>
-      </w:r>
-      <w:proofErr w:type="spellStart"/>
-      <w:r>
-        <w:rPr>
-          <w:lang w:val="en-US"/>
-        </w:rPr>
-        <w:t>key_decryption</w:t>
-      </w:r>
-      <w:proofErr w:type="spellEnd"/>
-      <w:r>
-        <w:rPr>
-          <w:lang w:val="en-US"/>
-        </w:rPr>
-        <w:t xml:space="preserve">”, sha256(password + salt). You can use it to decrypt the user’s master key, refer to “Decrypting keys and data” to see how. On deny, the other URL is visited with a “reason” query parameter. To use the </w:t>
-      </w:r>
-      <w:proofErr w:type="spellStart"/>
-      <w:r>
-        <w:rPr>
-          <w:lang w:val="en-US"/>
-        </w:rPr>
-        <w:t>OAuth</w:t>
-      </w:r>
-      <w:proofErr w:type="spellEnd"/>
-      <w:r>
-        <w:rPr>
-          <w:lang w:val="en-US"/>
-        </w:rPr>
-        <w:t xml:space="preserve"> token, as explained in the RFC, use The Authorization HTTP header, with value “Bearer </w:t>
-      </w:r>
-      <w:proofErr w:type="spellStart"/>
-      <w:proofErr w:type="gramStart"/>
-      <w:r>
-        <w:rPr>
-          <w:lang w:val="en-US"/>
-        </w:rPr>
-        <w:t>btoa</w:t>
-      </w:r>
-      <w:proofErr w:type="spellEnd"/>
-      <w:r>
-        <w:rPr>
-          <w:lang w:val="en-US"/>
-        </w:rPr>
-        <w:t>(</w:t>
-      </w:r>
-      <w:proofErr w:type="gramEnd"/>
-      <w:r>
-        <w:rPr>
-          <w:lang w:val="en-US"/>
-        </w:rPr>
-        <w:t>token)”.</w:t>
-      </w:r>
-    </w:p>
-    <w:p>
-      <w:pPr>
-        <w:rPr>
-          <w:lang w:val="en-US"/>
-        </w:rPr>
-      </w:pPr>
-    </w:p>
-    <w:p>
-      <w:pPr>
-        <w:pStyle w:val="Titre1"/>
-        <w:rPr>
-          <w:lang w:val="en-US"/>
-        </w:rPr>
-      </w:pPr>
-      <w:r>
-        <w:rPr>
-          <w:lang w:val="en-US"/>
-        </w:rPr>
-        <w:t>Communicating with the API</w:t>
-      </w:r>
-    </w:p>
-    <w:p>
-      <w:pPr>
-        <w:rPr>
-          <w:lang w:val="en-US"/>
-        </w:rPr>
-      </w:pPr>
-      <w:r>
-        <w:rPr>
-          <w:lang w:val="en-US"/>
-        </w:rPr>
-        <w:t xml:space="preserve">To communicate with the API, always prefer using DNS resolution, as the API is </w:t>
-      </w:r>
-      <w:proofErr w:type="spellStart"/>
-      <w:r>
-        <w:rPr>
-          <w:lang w:val="en-US"/>
-        </w:rPr>
-        <w:t>CDNized</w:t>
-      </w:r>
-      <w:proofErr w:type="spellEnd"/>
-      <w:r>
-        <w:rPr>
-          <w:lang w:val="en-US"/>
-        </w:rPr>
-        <w:t>. You will find below the precise documentation of all the endpoints. One of them is marked with “</w:t>
-      </w:r>
-      <w:proofErr w:type="spellStart"/>
-      <w:r>
-        <w:rPr>
-          <w:lang w:val="en-US"/>
-        </w:rPr>
-        <w:t>captcha</w:t>
-      </w:r>
-      <w:proofErr w:type="spellEnd"/>
-      <w:r>
-        <w:rPr>
-          <w:lang w:val="en-US"/>
-        </w:rPr>
-        <w:t>”, but you cannot replicate the account creation, thus it is irrelevant for you. However, some of them are marked with “puzzle”. This is important.</w:t>
-      </w:r>
-    </w:p>
-    <w:p>
-      <w:pPr>
-        <w:pStyle w:val="Titre2"/>
-        <w:rPr>
-          <w:lang w:val="en-US"/>
-        </w:rPr>
-      </w:pPr>
-      <w:r>
-        <w:rPr>
-          <w:lang w:val="en-US"/>
-        </w:rPr>
-        <w:t>Handling puzzles</w:t>
-      </w:r>
-    </w:p>
-    <w:p>
-      <w:pPr>
-        <w:rPr>
-          <w:lang w:val="en-US"/>
-        </w:rPr>
-      </w:pPr>
-      <w:r>
-        <w:rPr>
-          <w:lang w:val="en-US"/>
-        </w:rPr>
-        <w:t>You want a smooth service, we want smooth users. To make everyone agree, the server responds to long-lived commands only if the user has done some work for him before. This is known as puzzle. Basically, when retrieving the user’s profile, you retrieve his puzzle as well. This is a small random string.</w:t>
-      </w:r>
-    </w:p>
-    <w:p>
-      <w:pPr>
-        <w:rPr>
-          <w:lang w:val="en-US"/>
-        </w:rPr>
-      </w:pPr>
-      <w:r>
-        <w:rPr>
-          <w:lang w:val="en-US"/>
-        </w:rPr>
-        <w:t>When you are about to call an API endpoint that requires the puzzle, send a query parameter “puzzle” with a string. This string should be such that, when appended to the user’s puzzle, the first four bytes of the sha256 hash are null. You can try to find a suitable string by any means, but iterating over the numbers is a good choice.</w:t>
-      </w:r>
-    </w:p>
-    <w:p>
-      <w:pPr>
-        <w:rPr>
-          <w:lang w:val="en-US"/>
-        </w:rPr>
-      </w:pPr>
-      <w:r>
-        <w:rPr>
-          <w:lang w:val="en-US"/>
-        </w:rPr>
-        <w:t>If you give a faulty puzzle, or if the user’s puzzle has changed since your last change because he is for instance connected to several frontends,  don’t worry, the endpoints that require a puzzle issue it back upon error, with a 412 HTTP code. Just make sure to always record the newest puzzle whenever you see one, then you can retry if you get a 412.</w:t>
-      </w:r>
-    </w:p>
-    <w:p>
-      <w:pPr>
-        <w:rPr>
-          <w:lang w:val="en-US"/>
-        </w:rPr>
-      </w:pPr>
-    </w:p>
-    <w:p>
-      <w:pPr>
-        <w:pStyle w:val="Titre2"/>
-        <w:rPr>
-          <w:lang w:val="en-US"/>
-        </w:rPr>
-      </w:pPr>
       <w:r>
         <w:rPr>
           <w:lang w:val="en-US"/>
@@ -2789,76 +1767,20 @@
         <w:rPr>
           <w:lang w:val="en-US"/>
         </w:rPr>
-        <w:t>All endpoints begin with /</w:t>
-      </w:r>
-      <w:proofErr w:type="spellStart"/>
-      <w:r>
-        <w:rPr>
-          <w:lang w:val="en-US"/>
-        </w:rPr>
-        <w:t>api</w:t>
-      </w:r>
-      <w:proofErr w:type="spellEnd"/>
-      <w:r>
-        <w:rPr>
-          <w:lang w:val="en-US"/>
-        </w:rPr>
-        <w:t>/v&lt;any&gt;/ for now, but maybe some features will require a specific version at a time.</w:t>
-      </w:r>
-    </w:p>
-    <w:p>
-      <w:pPr>
-        <w:rPr>
-          <w:lang w:val="en-US"/>
-        </w:rPr>
-      </w:pPr>
-      <w:r>
-        <w:rPr>
-          <w:lang w:val="en-US"/>
-        </w:rPr>
-        <w:t xml:space="preserve">To authenticate, use HTTP basic </w:t>
-      </w:r>
-      <w:proofErr w:type="spellStart"/>
-      <w:r>
-        <w:rPr>
-          <w:lang w:val="en-US"/>
-        </w:rPr>
-        <w:t>auth</w:t>
-      </w:r>
-      <w:proofErr w:type="spellEnd"/>
-      <w:r>
-        <w:rPr>
-          <w:lang w:val="en-US"/>
-        </w:rPr>
-        <w:t xml:space="preserve">, send the Authorization header with value “Basic </w:t>
-      </w:r>
-      <w:proofErr w:type="gramStart"/>
-      <w:r>
-        <w:rPr>
-          <w:lang w:val="en-US"/>
-        </w:rPr>
-        <w:t>b64encode(</w:t>
-      </w:r>
-      <w:proofErr w:type="gramEnd"/>
-      <w:r>
-        <w:rPr>
-          <w:lang w:val="en-US"/>
-        </w:rPr>
-        <w:t xml:space="preserve">id + ‘:’ + sha256(password))”. When using a token, send “Bearer </w:t>
-      </w:r>
-      <w:proofErr w:type="gramStart"/>
-      <w:r>
-        <w:rPr>
-          <w:lang w:val="en-US"/>
-        </w:rPr>
-        <w:t>b64encode(</w:t>
-      </w:r>
-      <w:proofErr w:type="gramEnd"/>
-      <w:r>
-        <w:rPr>
-          <w:lang w:val="en-US"/>
-        </w:rPr>
-        <w:t>token)”.</w:t>
+        <w:t>All endpoints begin with /api/v&lt;any&gt;/ for now, but maybe some features will require a specific version at a time.</w:t>
+      </w:r>
+    </w:p>
+    <w:p>
+      <w:pPr>
+        <w:rPr>
+          <w:lang w:val="en-US"/>
+        </w:rPr>
+      </w:pPr>
+      <w:r>
+        <w:rPr>
+          <w:lang w:val="en-US"/>
+        </w:rPr>
+        <w:t>To authenticate, use HTTP basic auth, send the Authorization header with value “Basic b64encode(id + ‘:’ + sha256(password))”. When using a token, send “Bearer b64encode(token)”.</w:t>
       </w:r>
     </w:p>
     <w:p>
@@ -2876,19 +1798,11 @@
           <w:lang w:val="en-US"/>
         </w:rPr>
       </w:pPr>
-      <w:proofErr w:type="gramStart"/>
-      <w:r>
-        <w:rPr>
-          <w:lang w:val="en-US"/>
-        </w:rPr>
-        <w:t>peek</w:t>
-      </w:r>
-      <w:proofErr w:type="gramEnd"/>
-      <w:r>
-        <w:rPr>
-          <w:lang w:val="en-US"/>
-        </w:rPr>
-        <w:t>/&lt;id&gt;</w:t>
+      <w:r>
+        <w:rPr>
+          <w:lang w:val="en-US"/>
+        </w:rPr>
+        <w:t>peek/&lt;id&gt;</w:t>
       </w:r>
     </w:p>
     <w:p>
@@ -2916,21 +1830,7 @@
         <w:rPr>
           <w:lang w:val="en-US"/>
         </w:rPr>
-        <w:t xml:space="preserve">Method: GET, </w:t>
-      </w:r>
-      <w:proofErr w:type="spellStart"/>
-      <w:r>
-        <w:rPr>
-          <w:lang w:val="en-US"/>
-        </w:rPr>
-        <w:t>Auth</w:t>
-      </w:r>
-      <w:proofErr w:type="spellEnd"/>
-      <w:r>
-        <w:rPr>
-          <w:lang w:val="en-US"/>
-        </w:rPr>
-        <w:t>: NO, Puzzle: NO</w:t>
+        <w:t>Method: GET, Auth: NO, Puzzle: NO</w:t>
       </w:r>
     </w:p>
     <w:p>
@@ -2977,19 +1877,11 @@
           <w:lang w:val="en-US"/>
         </w:rPr>
       </w:pPr>
-      <w:proofErr w:type="gramStart"/>
-      <w:r>
-        <w:rPr>
-          <w:lang w:val="en-US"/>
-        </w:rPr>
-        <w:t>user</w:t>
-      </w:r>
-      <w:proofErr w:type="gramEnd"/>
-      <w:r>
-        <w:rPr>
-          <w:lang w:val="en-US"/>
-        </w:rPr>
-        <w:t>/&lt;id&gt;</w:t>
+      <w:r>
+        <w:rPr>
+          <w:lang w:val="en-US"/>
+        </w:rPr>
+        <w:t>user/&lt;id&gt;</w:t>
       </w:r>
     </w:p>
     <w:p>
@@ -3017,21 +1909,7 @@
         <w:rPr>
           <w:lang w:val="en-US"/>
         </w:rPr>
-        <w:t xml:space="preserve">Method: GET, </w:t>
-      </w:r>
-      <w:proofErr w:type="spellStart"/>
-      <w:r>
-        <w:rPr>
-          <w:lang w:val="en-US"/>
-        </w:rPr>
-        <w:t>Auth</w:t>
-      </w:r>
-      <w:proofErr w:type="spellEnd"/>
-      <w:r>
-        <w:rPr>
-          <w:lang w:val="en-US"/>
-        </w:rPr>
-        <w:t>: YES, Puzzle: YES</w:t>
+        <w:t>Method: GET, Auth: YES, Puzzle: YES</w:t>
       </w:r>
     </w:p>
     <w:p>
@@ -3078,14 +1956,12 @@
           <w:lang w:val="en-US"/>
         </w:rPr>
       </w:pPr>
-      <w:proofErr w:type="gramStart"/>
       <w:r>
         <w:rPr>
           <w:lang w:val="en-US"/>
         </w:rPr>
         <w:t>profile</w:t>
       </w:r>
-      <w:proofErr w:type="gramEnd"/>
     </w:p>
     <w:p>
       <w:pPr>
@@ -3112,21 +1988,7 @@
         <w:rPr>
           <w:lang w:val="en-US"/>
         </w:rPr>
-        <w:t xml:space="preserve">Method: GET, </w:t>
-      </w:r>
-      <w:proofErr w:type="spellStart"/>
-      <w:r>
-        <w:rPr>
-          <w:lang w:val="en-US"/>
-        </w:rPr>
-        <w:t>Auth</w:t>
-      </w:r>
-      <w:proofErr w:type="spellEnd"/>
-      <w:r>
-        <w:rPr>
-          <w:lang w:val="en-US"/>
-        </w:rPr>
-        <w:t>: YES, Puzzle: NO</w:t>
+        <w:t>Method: GET, Auth: YES, Puzzle: NO</w:t>
       </w:r>
     </w:p>
     <w:p>
@@ -3173,14 +2035,13 @@
           <w:lang w:val="en-US"/>
         </w:rPr>
       </w:pPr>
-      <w:proofErr w:type="gramStart"/>
-      <w:r>
-        <w:rPr>
-          <w:lang w:val="en-US"/>
-        </w:rPr>
+      <w:r>
+        <w:rPr>
+          <w:lang w:val="en-US"/>
+        </w:rPr>
+        <w:lastRenderedPageBreak/>
         <w:t>profile/info</w:t>
       </w:r>
-      <w:proofErr w:type="gramEnd"/>
     </w:p>
     <w:p>
       <w:pPr>
@@ -3207,21 +2068,7 @@
         <w:rPr>
           <w:lang w:val="en-US"/>
         </w:rPr>
-        <w:t xml:space="preserve">Method: POST, </w:t>
-      </w:r>
-      <w:proofErr w:type="spellStart"/>
-      <w:r>
-        <w:rPr>
-          <w:lang w:val="en-US"/>
-        </w:rPr>
-        <w:t>Auth</w:t>
-      </w:r>
-      <w:proofErr w:type="spellEnd"/>
-      <w:r>
-        <w:rPr>
-          <w:lang w:val="en-US"/>
-        </w:rPr>
-        <w:t>: YES, Puzzle: NO</w:t>
+        <w:t>Method: POST, Auth: YES, Puzzle: NO</w:t>
       </w:r>
     </w:p>
     <w:p>
@@ -3268,14 +2115,12 @@
           <w:lang w:val="en-US"/>
         </w:rPr>
       </w:pPr>
-      <w:proofErr w:type="gramStart"/>
       <w:r>
         <w:rPr>
           <w:lang w:val="en-US"/>
         </w:rPr>
         <w:t>profile/data</w:t>
       </w:r>
-      <w:proofErr w:type="gramEnd"/>
     </w:p>
     <w:p>
       <w:pPr>
@@ -3302,21 +2147,7 @@
         <w:rPr>
           <w:lang w:val="en-US"/>
         </w:rPr>
-        <w:t xml:space="preserve">Method: GET, </w:t>
-      </w:r>
-      <w:proofErr w:type="spellStart"/>
-      <w:r>
-        <w:rPr>
-          <w:lang w:val="en-US"/>
-        </w:rPr>
-        <w:t>Auth</w:t>
-      </w:r>
-      <w:proofErr w:type="spellEnd"/>
-      <w:r>
-        <w:rPr>
-          <w:lang w:val="en-US"/>
-        </w:rPr>
-        <w:t>: YES, Puzzle: NO</w:t>
+        <w:t>Method: GET, Auth: YES, Puzzle: NO</w:t>
       </w:r>
     </w:p>
     <w:p>
@@ -3363,14 +2194,12 @@
           <w:lang w:val="en-US"/>
         </w:rPr>
       </w:pPr>
-      <w:proofErr w:type="gramStart"/>
       <w:r>
         <w:rPr>
           <w:lang w:val="en-US"/>
         </w:rPr>
         <w:t>profile/data/new</w:t>
       </w:r>
-      <w:proofErr w:type="gramEnd"/>
     </w:p>
     <w:p>
       <w:pPr>
@@ -3397,77 +2226,21 @@
         <w:rPr>
           <w:lang w:val="en-US"/>
         </w:rPr>
-        <w:t xml:space="preserve">Method: POST, </w:t>
-      </w:r>
-      <w:proofErr w:type="spellStart"/>
-      <w:r>
-        <w:rPr>
-          <w:lang w:val="en-US"/>
-        </w:rPr>
-        <w:t>Auth</w:t>
-      </w:r>
-      <w:proofErr w:type="spellEnd"/>
-      <w:r>
-        <w:rPr>
-          <w:lang w:val="en-US"/>
-        </w:rPr>
-        <w:t>: YES, Puzzle: YES</w:t>
-      </w:r>
-    </w:p>
-    <w:p>
-      <w:pPr>
-        <w:spacing w:line="240" w:lineRule="auto"/>
-        <w:rPr>
-          <w:lang w:val="en-US"/>
-        </w:rPr>
-      </w:pPr>
-      <w:r>
-        <w:rPr>
-          <w:lang w:val="en-US"/>
-        </w:rPr>
-        <w:t>Post data: {“name”: “string of the data name”, “</w:t>
-      </w:r>
-      <w:proofErr w:type="spellStart"/>
-      <w:r>
-        <w:rPr>
-          <w:lang w:val="en-US"/>
-        </w:rPr>
-        <w:t>encr_data</w:t>
-      </w:r>
-      <w:proofErr w:type="spellEnd"/>
-      <w:r>
-        <w:rPr>
-          <w:lang w:val="en-US"/>
-        </w:rPr>
-        <w:t>”: “string of the encrypted data as should be”, “</w:t>
-      </w:r>
-      <w:proofErr w:type="spellStart"/>
-      <w:r>
-        <w:rPr>
-          <w:lang w:val="en-US"/>
-        </w:rPr>
-        <w:t>is_dated</w:t>
-      </w:r>
-      <w:proofErr w:type="spellEnd"/>
-      <w:r>
-        <w:rPr>
-          <w:lang w:val="en-US"/>
-        </w:rPr>
-        <w:t>”: “</w:t>
-      </w:r>
-      <w:proofErr w:type="spellStart"/>
-      <w:r>
-        <w:rPr>
-          <w:lang w:val="en-US"/>
-        </w:rPr>
-        <w:t>boolean</w:t>
-      </w:r>
-      <w:proofErr w:type="spellEnd"/>
-      <w:r>
-        <w:rPr>
-          <w:lang w:val="en-US"/>
-        </w:rPr>
-        <w:t xml:space="preserve"> if data is dated”}</w:t>
+        <w:t>Method: POST, Auth: YES, Puzzle: YES</w:t>
+      </w:r>
+    </w:p>
+    <w:p>
+      <w:pPr>
+        <w:spacing w:line="240" w:lineRule="auto"/>
+        <w:rPr>
+          <w:lang w:val="en-US"/>
+        </w:rPr>
+      </w:pPr>
+      <w:r>
+        <w:rPr>
+          <w:lang w:val="en-US"/>
+        </w:rPr>
+        <w:t>Post data: {“name”: “string of the data name”, “encr_data”: “string of the encrypted data as should be”, “is_dated”: “boolean if data is dated”}</w:t>
       </w:r>
     </w:p>
     <w:p>
@@ -3500,14 +2273,12 @@
           <w:lang w:val="en-US"/>
         </w:rPr>
       </w:pPr>
-      <w:proofErr w:type="gramStart"/>
       <w:r>
         <w:rPr>
           <w:lang w:val="en-US"/>
         </w:rPr>
         <w:t>profile/update</w:t>
       </w:r>
-      <w:proofErr w:type="gramEnd"/>
     </w:p>
     <w:p>
       <w:pPr>
@@ -3534,63 +2305,21 @@
         <w:rPr>
           <w:lang w:val="en-US"/>
         </w:rPr>
-        <w:t xml:space="preserve">Method: POST, </w:t>
-      </w:r>
-      <w:proofErr w:type="spellStart"/>
-      <w:r>
-        <w:rPr>
-          <w:lang w:val="en-US"/>
-        </w:rPr>
-        <w:t>Auth</w:t>
-      </w:r>
-      <w:proofErr w:type="spellEnd"/>
-      <w:r>
-        <w:rPr>
-          <w:lang w:val="en-US"/>
-        </w:rPr>
-        <w:t>: YES, Puzzle: NO</w:t>
-      </w:r>
-    </w:p>
-    <w:p>
-      <w:pPr>
-        <w:spacing w:line="240" w:lineRule="auto"/>
-        <w:rPr>
-          <w:lang w:val="en-US"/>
-        </w:rPr>
-      </w:pPr>
-      <w:r>
-        <w:rPr>
-          <w:lang w:val="en-US"/>
-        </w:rPr>
-        <w:t>Post data: {“</w:t>
-      </w:r>
-      <w:proofErr w:type="spellStart"/>
-      <w:r>
-        <w:rPr>
-          <w:lang w:val="en-US"/>
-        </w:rPr>
-        <w:t>new_password</w:t>
-      </w:r>
-      <w:proofErr w:type="spellEnd"/>
-      <w:r>
-        <w:rPr>
-          <w:lang w:val="en-US"/>
-        </w:rPr>
-        <w:t>”: “sha256 hash of the new password”, “</w:t>
-      </w:r>
-      <w:proofErr w:type="spellStart"/>
-      <w:r>
-        <w:rPr>
-          <w:lang w:val="en-US"/>
-        </w:rPr>
-        <w:t>encr_master_key</w:t>
-      </w:r>
-      <w:proofErr w:type="spellEnd"/>
-      <w:r>
-        <w:rPr>
-          <w:lang w:val="en-US"/>
-        </w:rPr>
-        <w:t>”: “updated encryption of the master key, as explained above”}</w:t>
+        <w:t>Method: POST, Auth: YES, Puzzle: NO</w:t>
+      </w:r>
+    </w:p>
+    <w:p>
+      <w:pPr>
+        <w:spacing w:line="240" w:lineRule="auto"/>
+        <w:rPr>
+          <w:lang w:val="en-US"/>
+        </w:rPr>
+      </w:pPr>
+      <w:r>
+        <w:rPr>
+          <w:lang w:val="en-US"/>
+        </w:rPr>
+        <w:t>Post data: {“new_password”: “sha256 hash of the new password”, “encr_master_key”: “updated encryption of the master key, as explained above”}</w:t>
       </w:r>
     </w:p>
     <w:p>
@@ -3623,14 +2352,12 @@
           <w:lang w:val="en-US"/>
         </w:rPr>
       </w:pPr>
-      <w:proofErr w:type="gramStart"/>
       <w:r>
         <w:rPr>
           <w:lang w:val="en-US"/>
         </w:rPr>
         <w:t>profile/token/new</w:t>
       </w:r>
-      <w:proofErr w:type="gramEnd"/>
     </w:p>
     <w:p>
       <w:pPr>
@@ -3657,65 +2384,21 @@
         <w:rPr>
           <w:lang w:val="en-US"/>
         </w:rPr>
-        <w:t xml:space="preserve">Method: POST, </w:t>
-      </w:r>
-      <w:proofErr w:type="spellStart"/>
-      <w:r>
-        <w:rPr>
-          <w:lang w:val="en-US"/>
-        </w:rPr>
-        <w:t>Auth</w:t>
-      </w:r>
-      <w:proofErr w:type="spellEnd"/>
-      <w:r>
-        <w:rPr>
-          <w:lang w:val="en-US"/>
-        </w:rPr>
-        <w:t>: YES, Puzzle: YES</w:t>
-      </w:r>
-    </w:p>
-    <w:p>
-      <w:pPr>
-        <w:spacing w:line="240" w:lineRule="auto"/>
-        <w:rPr>
-          <w:lang w:val="en-US"/>
-        </w:rPr>
-      </w:pPr>
-      <w:r>
-        <w:rPr>
-          <w:lang w:val="en-US"/>
-        </w:rPr>
-        <w:t>Post data: {“</w:t>
-      </w:r>
-      <w:proofErr w:type="spellStart"/>
-      <w:r>
-        <w:rPr>
-          <w:lang w:val="en-US"/>
-        </w:rPr>
-        <w:t>is_eternal</w:t>
-      </w:r>
-      <w:proofErr w:type="spellEnd"/>
-      <w:r>
-        <w:rPr>
-          <w:lang w:val="en-US"/>
-        </w:rPr>
-        <w:t>”: “</w:t>
-      </w:r>
-      <w:proofErr w:type="spellStart"/>
-      <w:proofErr w:type="gramStart"/>
-      <w:r>
-        <w:rPr>
-          <w:lang w:val="en-US"/>
-        </w:rPr>
-        <w:t>boolean</w:t>
-      </w:r>
-      <w:proofErr w:type="spellEnd"/>
-      <w:proofErr w:type="gramEnd"/>
-      <w:r>
-        <w:rPr>
-          <w:lang w:val="en-US"/>
-        </w:rPr>
-        <w:t xml:space="preserve"> setting whether this token expires if not used for 30minutes”}</w:t>
+        <w:t>Method: POST, Auth: YES, Puzzle: YES</w:t>
+      </w:r>
+    </w:p>
+    <w:p>
+      <w:pPr>
+        <w:spacing w:line="240" w:lineRule="auto"/>
+        <w:rPr>
+          <w:lang w:val="en-US"/>
+        </w:rPr>
+      </w:pPr>
+      <w:r>
+        <w:rPr>
+          <w:lang w:val="en-US"/>
+        </w:rPr>
+        <w:t>Post data: {“is_eternal”: “boolean setting whether this token expires if not used for 30minutes”}</w:t>
       </w:r>
     </w:p>
     <w:p>
@@ -3748,33 +2431,11 @@
           <w:lang w:val="en-US"/>
         </w:rPr>
       </w:pPr>
-      <w:proofErr w:type="gramStart"/>
-      <w:r>
-        <w:rPr>
-          <w:lang w:val="en-US"/>
-        </w:rPr>
-        <w:t>profile/</w:t>
-      </w:r>
-      <w:proofErr w:type="spellStart"/>
-      <w:r>
-        <w:rPr>
-          <w:lang w:val="en-US"/>
-        </w:rPr>
-        <w:t>token?</w:t>
-      </w:r>
-      <w:proofErr w:type="gramEnd"/>
-      <w:r>
-        <w:rPr>
-          <w:lang w:val="en-US"/>
-        </w:rPr>
-        <w:t>token</w:t>
-      </w:r>
-      <w:proofErr w:type="spellEnd"/>
-      <w:r>
-        <w:rPr>
-          <w:lang w:val="en-US"/>
-        </w:rPr>
-        <w:t>=&lt;token&gt;</w:t>
+      <w:r>
+        <w:rPr>
+          <w:lang w:val="en-US"/>
+        </w:rPr>
+        <w:t>profile/token?token=&lt;token&gt;</w:t>
       </w:r>
     </w:p>
     <w:p>
@@ -3808,34 +2469,21 @@
         <w:rPr>
           <w:lang w:val="en-US"/>
         </w:rPr>
-        <w:t xml:space="preserve">Method: DELETE, </w:t>
-      </w:r>
-      <w:proofErr w:type="spellStart"/>
-      <w:r>
-        <w:rPr>
-          <w:lang w:val="en-US"/>
-        </w:rPr>
-        <w:t>Auth</w:t>
-      </w:r>
-      <w:proofErr w:type="spellEnd"/>
-      <w:r>
-        <w:rPr>
-          <w:lang w:val="en-US"/>
-        </w:rPr>
-        <w:t>: YES, Puzzle: NO</w:t>
-      </w:r>
-    </w:p>
-    <w:p>
-      <w:pPr>
-        <w:spacing w:line="240" w:lineRule="auto"/>
-        <w:rPr>
-          <w:lang w:val="en-US"/>
-        </w:rPr>
-      </w:pPr>
-      <w:r>
-        <w:rPr>
-          <w:lang w:val="en-US"/>
-        </w:rPr>
+        <w:t>Method: DELETE, Auth: YES, Puzzle: NO</w:t>
+      </w:r>
+    </w:p>
+    <w:p>
+      <w:pPr>
+        <w:spacing w:line="240" w:lineRule="auto"/>
+        <w:rPr>
+          <w:lang w:val="en-US"/>
+        </w:rPr>
+      </w:pPr>
+      <w:r>
+        <w:rPr>
+          <w:lang w:val="en-US"/>
+        </w:rPr>
+        <w:lastRenderedPageBreak/>
         <w:t>Post data: -</w:t>
       </w:r>
     </w:p>
@@ -3887,120 +2535,53 @@
           <w:lang w:val="en-US"/>
         </w:rPr>
       </w:pPr>
-      <w:proofErr w:type="spellStart"/>
-      <w:proofErr w:type="gramStart"/>
-      <w:r>
-        <w:rPr>
-          <w:lang w:val="en-US"/>
-        </w:rPr>
-        <w:t>oauth</w:t>
-      </w:r>
-      <w:proofErr w:type="spellEnd"/>
-      <w:r>
-        <w:rPr>
-          <w:lang w:val="en-US"/>
-        </w:rPr>
-        <w:t>/new</w:t>
-      </w:r>
-      <w:proofErr w:type="gramEnd"/>
-    </w:p>
-    <w:p>
-      <w:pPr>
-        <w:spacing w:line="240" w:lineRule="auto"/>
-        <w:rPr>
-          <w:lang w:val="en-US"/>
-        </w:rPr>
-      </w:pPr>
-      <w:r>
-        <w:rPr>
-          <w:lang w:val="en-US"/>
-        </w:rPr>
-        <w:t xml:space="preserve">Creates an </w:t>
-      </w:r>
-      <w:proofErr w:type="spellStart"/>
-      <w:r>
-        <w:rPr>
-          <w:lang w:val="en-US"/>
-        </w:rPr>
-        <w:t>OAuth</w:t>
-      </w:r>
-      <w:proofErr w:type="spellEnd"/>
-      <w:r>
-        <w:rPr>
-          <w:lang w:val="en-US"/>
-        </w:rPr>
-        <w:t xml:space="preserve"> token.</w:t>
-      </w:r>
-    </w:p>
-    <w:p>
-      <w:pPr>
-        <w:spacing w:line="240" w:lineRule="auto"/>
-        <w:rPr>
-          <w:lang w:val="en-US"/>
-        </w:rPr>
-      </w:pPr>
-      <w:r>
-        <w:rPr>
-          <w:lang w:val="en-US"/>
-        </w:rPr>
-        <w:lastRenderedPageBreak/>
-        <w:t xml:space="preserve">Method: POST, </w:t>
-      </w:r>
-      <w:proofErr w:type="spellStart"/>
-      <w:r>
-        <w:rPr>
-          <w:lang w:val="en-US"/>
-        </w:rPr>
-        <w:t>Auth</w:t>
-      </w:r>
-      <w:proofErr w:type="spellEnd"/>
-      <w:r>
-        <w:rPr>
-          <w:lang w:val="en-US"/>
-        </w:rPr>
-        <w:t>: YES, Puzzle: NO</w:t>
-      </w:r>
-    </w:p>
-    <w:p>
-      <w:pPr>
-        <w:spacing w:line="240" w:lineRule="auto"/>
-        <w:rPr>
-          <w:lang w:val="en-US"/>
-        </w:rPr>
-      </w:pPr>
-      <w:r>
-        <w:rPr>
-          <w:lang w:val="en-US"/>
-        </w:rPr>
-        <w:t>Post data: {“</w:t>
-      </w:r>
-      <w:proofErr w:type="spellStart"/>
-      <w:r>
-        <w:rPr>
-          <w:lang w:val="en-US"/>
-        </w:rPr>
-        <w:t>for_id</w:t>
-      </w:r>
-      <w:proofErr w:type="spellEnd"/>
-      <w:r>
-        <w:rPr>
-          <w:lang w:val="en-US"/>
-        </w:rPr>
-        <w:t>”: “granted organization”, “prefix”: “</w:t>
-      </w:r>
-      <w:proofErr w:type="spellStart"/>
-      <w:r>
-        <w:rPr>
-          <w:lang w:val="en-US"/>
-        </w:rPr>
-        <w:t>data_name</w:t>
-      </w:r>
-      <w:proofErr w:type="spellEnd"/>
-      <w:r>
-        <w:rPr>
-          <w:lang w:val="en-US"/>
-        </w:rPr>
-        <w:t xml:space="preserve"> or folder to which access is given”, “token”: “the token that will be created”}</w:t>
+      <w:r>
+        <w:rPr>
+          <w:lang w:val="en-US"/>
+        </w:rPr>
+        <w:t>oauth/new</w:t>
+      </w:r>
+    </w:p>
+    <w:p>
+      <w:pPr>
+        <w:spacing w:line="240" w:lineRule="auto"/>
+        <w:rPr>
+          <w:lang w:val="en-US"/>
+        </w:rPr>
+      </w:pPr>
+      <w:r>
+        <w:rPr>
+          <w:lang w:val="en-US"/>
+        </w:rPr>
+        <w:t>Creates an OAuth token.</w:t>
+      </w:r>
+    </w:p>
+    <w:p>
+      <w:pPr>
+        <w:spacing w:line="240" w:lineRule="auto"/>
+        <w:rPr>
+          <w:lang w:val="en-US"/>
+        </w:rPr>
+      </w:pPr>
+      <w:r>
+        <w:rPr>
+          <w:lang w:val="en-US"/>
+        </w:rPr>
+        <w:t>Method: POST, Auth: YES, Puzzle: NO</w:t>
+      </w:r>
+    </w:p>
+    <w:p>
+      <w:pPr>
+        <w:spacing w:line="240" w:lineRule="auto"/>
+        <w:rPr>
+          <w:lang w:val="en-US"/>
+        </w:rPr>
+      </w:pPr>
+      <w:r>
+        <w:rPr>
+          <w:lang w:val="en-US"/>
+        </w:rPr>
+        <w:t>Post data: {“for_id”: “granted organization”, “prefix”: “data_name or folder to which access is given”, “token”: “the token that will be created”}</w:t>
       </w:r>
     </w:p>
     <w:p>
@@ -4033,77 +2614,39 @@
           <w:lang w:val="en-US"/>
         </w:rPr>
       </w:pPr>
-      <w:proofErr w:type="spellStart"/>
-      <w:proofErr w:type="gramStart"/>
-      <w:r>
-        <w:rPr>
-          <w:lang w:val="en-US"/>
-        </w:rPr>
-        <w:t>oauth</w:t>
-      </w:r>
-      <w:proofErr w:type="spellEnd"/>
-      <w:proofErr w:type="gramEnd"/>
-      <w:r>
-        <w:rPr>
-          <w:lang w:val="en-US"/>
-        </w:rPr>
-        <w:t>/&lt;token&gt;</w:t>
-      </w:r>
-    </w:p>
-    <w:p>
-      <w:pPr>
-        <w:spacing w:line="240" w:lineRule="auto"/>
-        <w:rPr>
-          <w:lang w:val="en-US"/>
-        </w:rPr>
-      </w:pPr>
-      <w:r>
-        <w:rPr>
-          <w:lang w:val="en-US"/>
-        </w:rPr>
-        <w:t xml:space="preserve">Deletes an </w:t>
-      </w:r>
-      <w:proofErr w:type="spellStart"/>
-      <w:r>
-        <w:rPr>
-          <w:lang w:val="en-US"/>
-        </w:rPr>
-        <w:t>OAuth</w:t>
-      </w:r>
-      <w:proofErr w:type="spellEnd"/>
-      <w:r>
-        <w:rPr>
-          <w:lang w:val="en-US"/>
-        </w:rPr>
-        <w:t xml:space="preserve"> token.</w:t>
-      </w:r>
-    </w:p>
-    <w:p>
-      <w:pPr>
-        <w:spacing w:line="240" w:lineRule="auto"/>
-        <w:rPr>
-          <w:lang w:val="en-US"/>
-        </w:rPr>
-      </w:pPr>
-      <w:r>
-        <w:rPr>
-          <w:lang w:val="en-US"/>
-        </w:rPr>
-        <w:t xml:space="preserve">Method: DELETE, </w:t>
-      </w:r>
-      <w:proofErr w:type="spellStart"/>
-      <w:r>
-        <w:rPr>
-          <w:lang w:val="en-US"/>
-        </w:rPr>
-        <w:t>Auth</w:t>
-      </w:r>
-      <w:proofErr w:type="spellEnd"/>
-      <w:r>
-        <w:rPr>
-          <w:lang w:val="en-US"/>
-        </w:rPr>
-        <w:t>: YES, Puzzle: NO</w:t>
+      <w:r>
+        <w:rPr>
+          <w:lang w:val="en-US"/>
+        </w:rPr>
+        <w:t>oauth/&lt;token&gt;</w:t>
+      </w:r>
+    </w:p>
+    <w:p>
+      <w:pPr>
+        <w:spacing w:line="240" w:lineRule="auto"/>
+        <w:rPr>
+          <w:lang w:val="en-US"/>
+        </w:rPr>
+      </w:pPr>
+      <w:r>
+        <w:rPr>
+          <w:lang w:val="en-US"/>
+        </w:rPr>
+        <w:t>Deletes an OAuth token.</w:t>
+      </w:r>
+    </w:p>
+    <w:p>
+      <w:pPr>
+        <w:spacing w:line="240" w:lineRule="auto"/>
+        <w:rPr>
+          <w:lang w:val="en-US"/>
+        </w:rPr>
+      </w:pPr>
+      <w:r>
+        <w:rPr>
+          <w:lang w:val="en-US"/>
+        </w:rPr>
+        <w:t>Method: DELETE, Auth: YES, Puzzle: NO</w:t>
       </w:r>
     </w:p>
     <w:p>
@@ -4150,19 +2693,11 @@
           <w:lang w:val="en-US"/>
         </w:rPr>
       </w:pPr>
-      <w:proofErr w:type="gramStart"/>
-      <w:r>
-        <w:rPr>
-          <w:lang w:val="en-US"/>
-        </w:rPr>
-        <w:t>data</w:t>
-      </w:r>
-      <w:proofErr w:type="gramEnd"/>
-      <w:r>
-        <w:rPr>
-          <w:lang w:val="en-US"/>
-        </w:rPr>
-        <w:t>/&lt;id&gt;</w:t>
+      <w:r>
+        <w:rPr>
+          <w:lang w:val="en-US"/>
+        </w:rPr>
+        <w:t>data/&lt;id&gt;</w:t>
       </w:r>
     </w:p>
     <w:p>
@@ -4190,21 +2725,7 @@
         <w:rPr>
           <w:lang w:val="en-US"/>
         </w:rPr>
-        <w:t xml:space="preserve">Method: GET, </w:t>
-      </w:r>
-      <w:proofErr w:type="spellStart"/>
-      <w:r>
-        <w:rPr>
-          <w:lang w:val="en-US"/>
-        </w:rPr>
-        <w:t>Auth</w:t>
-      </w:r>
-      <w:proofErr w:type="spellEnd"/>
-      <w:r>
-        <w:rPr>
-          <w:lang w:val="en-US"/>
-        </w:rPr>
-        <w:t>: YES, Puzzle: NO</w:t>
+        <w:t>Method: GET, Auth: YES, Puzzle: NO</w:t>
       </w:r>
     </w:p>
     <w:p>
@@ -4251,33 +2772,11 @@
           <w:lang w:val="en-US"/>
         </w:rPr>
       </w:pPr>
-      <w:proofErr w:type="gramStart"/>
-      <w:r>
-        <w:rPr>
-          <w:lang w:val="en-US"/>
-        </w:rPr>
-        <w:t>data</w:t>
-      </w:r>
-      <w:proofErr w:type="gramEnd"/>
-      <w:r>
-        <w:rPr>
-          <w:lang w:val="en-US"/>
-        </w:rPr>
-        <w:t>/&lt;</w:t>
-      </w:r>
-      <w:proofErr w:type="spellStart"/>
-      <w:r>
-        <w:rPr>
-          <w:lang w:val="en-US"/>
-        </w:rPr>
-        <w:t>data_name</w:t>
-      </w:r>
-      <w:proofErr w:type="spellEnd"/>
-      <w:r>
-        <w:rPr>
-          <w:lang w:val="en-US"/>
-        </w:rPr>
-        <w:t>&gt;</w:t>
+      <w:r>
+        <w:rPr>
+          <w:lang w:val="en-US"/>
+        </w:rPr>
+        <w:t>data/&lt;data_name&gt;</w:t>
       </w:r>
     </w:p>
     <w:p>
@@ -4305,21 +2804,7 @@
         <w:rPr>
           <w:lang w:val="en-US"/>
         </w:rPr>
-        <w:t xml:space="preserve">Method: DELETE, </w:t>
-      </w:r>
-      <w:proofErr w:type="spellStart"/>
-      <w:r>
-        <w:rPr>
-          <w:lang w:val="en-US"/>
-        </w:rPr>
-        <w:t>Auth</w:t>
-      </w:r>
-      <w:proofErr w:type="spellEnd"/>
-      <w:r>
-        <w:rPr>
-          <w:lang w:val="en-US"/>
-        </w:rPr>
-        <w:t>: YES, Puzzle: NO</w:t>
+        <w:t>Method: DELETE, Auth: YES, Puzzle: NO</w:t>
       </w:r>
     </w:p>
     <w:p>
@@ -4366,14 +2851,12 @@
           <w:lang w:val="en-US"/>
         </w:rPr>
       </w:pPr>
-      <w:proofErr w:type="gramStart"/>
       <w:r>
         <w:rPr>
           <w:lang w:val="en-US"/>
         </w:rPr>
         <w:t>vault/new</w:t>
       </w:r>
-      <w:proofErr w:type="gramEnd"/>
     </w:p>
     <w:p>
       <w:pPr>
@@ -4400,133 +2883,21 @@
         <w:rPr>
           <w:lang w:val="en-US"/>
         </w:rPr>
-        <w:t xml:space="preserve">Method: POST, </w:t>
-      </w:r>
-      <w:proofErr w:type="spellStart"/>
-      <w:r>
-        <w:rPr>
-          <w:lang w:val="en-US"/>
-        </w:rPr>
-        <w:t>Auth</w:t>
-      </w:r>
-      <w:proofErr w:type="spellEnd"/>
-      <w:r>
-        <w:rPr>
-          <w:lang w:val="en-US"/>
-        </w:rPr>
-        <w:t>: YES, Puzzle: YES</w:t>
-      </w:r>
-    </w:p>
-    <w:p>
-      <w:pPr>
-        <w:spacing w:line="240" w:lineRule="auto"/>
-        <w:rPr>
-          <w:lang w:val="en-US"/>
-        </w:rPr>
-      </w:pPr>
-      <w:r>
-        <w:rPr>
-          <w:lang w:val="en-US"/>
-        </w:rPr>
-        <w:t>Post data: {“</w:t>
-      </w:r>
-      <w:proofErr w:type="spellStart"/>
-      <w:r>
-        <w:rPr>
-          <w:lang w:val="en-US"/>
-        </w:rPr>
-        <w:t>data_name</w:t>
-      </w:r>
-      <w:proofErr w:type="spellEnd"/>
-      <w:r>
-        <w:rPr>
-          <w:lang w:val="en-US"/>
-        </w:rPr>
-        <w:t>”: “</w:t>
-      </w:r>
-      <w:proofErr w:type="spellStart"/>
-      <w:r>
-        <w:rPr>
-          <w:lang w:val="en-US"/>
-        </w:rPr>
-        <w:t>data_name</w:t>
-      </w:r>
-      <w:proofErr w:type="spellEnd"/>
-      <w:r>
-        <w:rPr>
-          <w:lang w:val="en-US"/>
-        </w:rPr>
-        <w:t xml:space="preserve"> that is shared”, “</w:t>
-      </w:r>
-      <w:proofErr w:type="spellStart"/>
-      <w:r>
-        <w:rPr>
-          <w:lang w:val="en-US"/>
-        </w:rPr>
-        <w:t>shared_to_id</w:t>
-      </w:r>
-      <w:proofErr w:type="spellEnd"/>
-      <w:r>
-        <w:rPr>
-          <w:lang w:val="en-US"/>
-        </w:rPr>
-        <w:t>”: “id of person with who to share”, “</w:t>
-      </w:r>
-      <w:proofErr w:type="spellStart"/>
-      <w:r>
-        <w:rPr>
-          <w:lang w:val="en-US"/>
-        </w:rPr>
-        <w:t>aes_crtypted_shared_pub</w:t>
-      </w:r>
-      <w:proofErr w:type="spellEnd"/>
-      <w:r>
-        <w:rPr>
-          <w:lang w:val="en-US"/>
-        </w:rPr>
-        <w:t>”: “AES256 key encrypted as explained above”, “</w:t>
-      </w:r>
-      <w:proofErr w:type="spellStart"/>
-      <w:r>
-        <w:rPr>
-          <w:lang w:val="en-US"/>
-        </w:rPr>
-        <w:t>data_crypted_aes</w:t>
-      </w:r>
-      <w:proofErr w:type="spellEnd"/>
-      <w:r>
-        <w:rPr>
-          <w:lang w:val="en-US"/>
-        </w:rPr>
-        <w:t xml:space="preserve">”, “data </w:t>
-      </w:r>
-      <w:proofErr w:type="spellStart"/>
-      <w:r>
-        <w:rPr>
-          <w:lang w:val="en-US"/>
-        </w:rPr>
-        <w:t>crypted</w:t>
-      </w:r>
-      <w:proofErr w:type="spellEnd"/>
-      <w:r>
-        <w:rPr>
-          <w:lang w:val="en-US"/>
-        </w:rPr>
-        <w:t xml:space="preserve"> as explained above”, “</w:t>
-      </w:r>
-      <w:proofErr w:type="spellStart"/>
-      <w:r>
-        <w:rPr>
-          <w:lang w:val="en-US"/>
-        </w:rPr>
-        <w:t>expire_epoch</w:t>
-      </w:r>
-      <w:proofErr w:type="spellEnd"/>
-      <w:r>
-        <w:rPr>
-          <w:lang w:val="en-US"/>
-        </w:rPr>
-        <w:t>”: “epoch in milliseconds when this vault is no longer valid. &lt;=0 never expires”}</w:t>
+        <w:t>Method: POST, Auth: YES, Puzzle: YES</w:t>
+      </w:r>
+    </w:p>
+    <w:p>
+      <w:pPr>
+        <w:spacing w:line="240" w:lineRule="auto"/>
+        <w:rPr>
+          <w:lang w:val="en-US"/>
+        </w:rPr>
+      </w:pPr>
+      <w:r>
+        <w:rPr>
+          <w:lang w:val="en-US"/>
+        </w:rPr>
+        <w:t>Post data: {“data_name”: “data_name that is shared”, “shared_to_id”: “id of person with who to share”, “aes_crtypted_shared_pub”: “AES256 key encrypted as explained above”, “data_crypted_aes”, “data crypted as explained above”, “expire_epoch”: “epoch in milliseconds when this vault is no longer valid. &lt;=0 never expires”}</w:t>
       </w:r>
     </w:p>
     <w:p>
@@ -4559,19 +2930,11 @@
           <w:lang w:val="en-US"/>
         </w:rPr>
       </w:pPr>
-      <w:proofErr w:type="gramStart"/>
-      <w:r>
-        <w:rPr>
-          <w:lang w:val="en-US"/>
-        </w:rPr>
-        <w:t>vault</w:t>
-      </w:r>
-      <w:proofErr w:type="gramEnd"/>
-      <w:r>
-        <w:rPr>
-          <w:lang w:val="en-US"/>
-        </w:rPr>
-        <w:t>/&lt;id&gt;</w:t>
+      <w:r>
+        <w:rPr>
+          <w:lang w:val="en-US"/>
+        </w:rPr>
+        <w:t>vault/&lt;id&gt;</w:t>
       </w:r>
     </w:p>
     <w:p>
@@ -4599,21 +2962,7 @@
         <w:rPr>
           <w:lang w:val="en-US"/>
         </w:rPr>
-        <w:t xml:space="preserve">Method: DELETE, </w:t>
-      </w:r>
-      <w:proofErr w:type="spellStart"/>
-      <w:r>
-        <w:rPr>
-          <w:lang w:val="en-US"/>
-        </w:rPr>
-        <w:t>Auth</w:t>
-      </w:r>
-      <w:proofErr w:type="spellEnd"/>
-      <w:r>
-        <w:rPr>
-          <w:lang w:val="en-US"/>
-        </w:rPr>
-        <w:t>: YES, Puzzle: NO</w:t>
+        <w:t>Method: DELETE, Auth: YES, Puzzle: NO</w:t>
       </w:r>
     </w:p>
     <w:p>
@@ -4641,7 +2990,6 @@
         <w:rPr>
           <w:lang w:val="en-US"/>
         </w:rPr>
-        <w:lastRenderedPageBreak/>
         <w:t>Response: 200, 403, 404, 500</w:t>
       </w:r>
     </w:p>
@@ -4661,19 +3009,11 @@
           <w:lang w:val="en-US"/>
         </w:rPr>
       </w:pPr>
-      <w:proofErr w:type="gramStart"/>
-      <w:r>
-        <w:rPr>
-          <w:lang w:val="en-US"/>
-        </w:rPr>
-        <w:t>vault</w:t>
-      </w:r>
-      <w:proofErr w:type="gramEnd"/>
-      <w:r>
-        <w:rPr>
-          <w:lang w:val="en-US"/>
-        </w:rPr>
-        <w:t>/&lt;id&gt;</w:t>
+      <w:r>
+        <w:rPr>
+          <w:lang w:val="en-US"/>
+        </w:rPr>
+        <w:t>vault/&lt;id&gt;</w:t>
       </w:r>
     </w:p>
     <w:p>
@@ -4701,21 +3041,7 @@
         <w:rPr>
           <w:lang w:val="en-US"/>
         </w:rPr>
-        <w:t xml:space="preserve">Method: GET, </w:t>
-      </w:r>
-      <w:proofErr w:type="spellStart"/>
-      <w:r>
-        <w:rPr>
-          <w:lang w:val="en-US"/>
-        </w:rPr>
-        <w:t>Auth</w:t>
-      </w:r>
-      <w:proofErr w:type="spellEnd"/>
-      <w:r>
-        <w:rPr>
-          <w:lang w:val="en-US"/>
-        </w:rPr>
-        <w:t>: YES, Puzzle: NO</w:t>
+        <w:t>Method: GET, Auth: YES, Puzzle: NO</w:t>
       </w:r>
     </w:p>
     <w:p>
@@ -4762,19 +3088,11 @@
           <w:lang w:val="en-US"/>
         </w:rPr>
       </w:pPr>
-      <w:proofErr w:type="gramStart"/>
-      <w:r>
-        <w:rPr>
-          <w:lang w:val="en-US"/>
-        </w:rPr>
-        <w:t>vault/time</w:t>
-      </w:r>
-      <w:proofErr w:type="gramEnd"/>
-      <w:r>
-        <w:rPr>
-          <w:lang w:val="en-US"/>
-        </w:rPr>
-        <w:t>/&lt;id&gt;</w:t>
+      <w:r>
+        <w:rPr>
+          <w:lang w:val="en-US"/>
+        </w:rPr>
+        <w:t>vault/time/&lt;id&gt;</w:t>
       </w:r>
     </w:p>
     <w:p>
@@ -4802,21 +3120,7 @@
         <w:rPr>
           <w:lang w:val="en-US"/>
         </w:rPr>
-        <w:t xml:space="preserve">Method: GET, </w:t>
-      </w:r>
-      <w:proofErr w:type="spellStart"/>
-      <w:r>
-        <w:rPr>
-          <w:lang w:val="en-US"/>
-        </w:rPr>
-        <w:t>Auth</w:t>
-      </w:r>
-      <w:proofErr w:type="spellEnd"/>
-      <w:r>
-        <w:rPr>
-          <w:lang w:val="en-US"/>
-        </w:rPr>
-        <w:t>: YES, Puzzle: NO</w:t>
+        <w:t>Method: GET, Auth: YES, Puzzle: NO</w:t>
       </w:r>
     </w:p>
     <w:p>
@@ -4963,7 +3267,7 @@
             <w:noProof/>
             <w:lang w:val="fr-FR"/>
           </w:rPr>
-          <w:t>6</w:t>
+          <w:t>7</w:t>
         </w:r>
         <w:r>
           <w:fldChar w:fldCharType="end"/>
@@ -5011,21 +3315,8 @@
       <w:pStyle w:val="En-tte"/>
     </w:pPr>
     <w:r>
-      <w:t xml:space="preserve">3rd Party </w:t>
+      <w:t>3rd Party Interfacing for Whigi</w:t>
     </w:r>
-    <w:proofErr w:type="spellStart"/>
-    <w:r>
-      <w:t>Interfacing</w:t>
-    </w:r>
-    <w:proofErr w:type="spellEnd"/>
-    <w:r>
-      <w:t xml:space="preserve"> for </w:t>
-    </w:r>
-    <w:proofErr w:type="spellStart"/>
-    <w:r>
-      <w:t>Whigi</w:t>
-    </w:r>
-    <w:proofErr w:type="spellEnd"/>
   </w:p>
 </w:hdr>
 </file>

</xml_diff>

<commit_message>
CAN <FUCKING> LOG IN TO 3RD PARTY USING WHIGI
</commit_message>
<xml_diff>
--- a/doc/3rd Party Interfacing.docx
+++ b/doc/3rd Party Interfacing.docx
@@ -2492,10 +2492,22 @@
         <w:rPr>
           <w:lang w:val="en-US"/>
         </w:rPr>
-        <w:t xml:space="preserve">URL-decoded </w:t>
+        <w:t>b</w:t>
       </w:r>
       <w:bookmarkStart w:id="0" w:name="_GoBack"/>
       <w:bookmarkEnd w:id="0"/>
+      <w:r>
+        <w:rPr>
+          <w:lang w:val="en-US"/>
+        </w:rPr>
+        <w:t>ase64</w:t>
+      </w:r>
+      <w:r>
+        <w:rPr>
+          <w:lang w:val="en-US"/>
+        </w:rPr>
+        <w:t xml:space="preserve">-decoded </w:t>
+      </w:r>
       <w:r>
         <w:rPr>
           <w:lang w:val="en-US"/>

</xml_diff>